<commit_message>
last Ver. so far
</commit_message>
<xml_diff>
--- a/Project Plan.docx
+++ b/Project Plan.docx
@@ -53,8 +53,6 @@
         </w:rPr>
         <w:t>[3-page 0.5 inch margins]</w:t>
       </w:r>
-      <w:bookmarkStart w:id="0" w:name="_GoBack"/>
-      <w:bookmarkEnd w:id="0"/>
     </w:p>
     <w:p>
       <w:pPr>
@@ -2313,439 +2311,27 @@
     </w:p>
     <w:p>
       <w:pPr>
-        <w:rPr>
-          <w:rFonts w:asciiTheme="majorBidi" w:hAnsiTheme="majorBidi" w:cstheme="majorBidi"/>
-        </w:rPr>
-      </w:pPr>
-      <w:r>
-        <w:rPr>
-          <w:rFonts w:asciiTheme="majorBidi" w:hAnsiTheme="majorBidi" w:cstheme="majorBidi"/>
-        </w:rPr>
-        <w:t>EEG</w:t>
-      </w:r>
-    </w:p>
-    <w:p>
-      <w:pPr>
-        <w:rPr>
-          <w:rFonts w:asciiTheme="majorBidi" w:hAnsiTheme="majorBidi" w:cstheme="majorBidi"/>
-        </w:rPr>
-      </w:pPr>
-      <w:r>
-        <w:rPr>
-          <w:rFonts w:asciiTheme="majorBidi" w:hAnsiTheme="majorBidi" w:cstheme="majorBidi"/>
-        </w:rPr>
-        <w:t xml:space="preserve">We will use a mobile/portable EEG-based BCI to extract brain signals of non-speaking autistic participants when they are looking at pictures and hearing the name of the picture (multimodal approach). Then, the algorithm will be classified using ML </w:t>
-      </w:r>
-      <w:r>
-        <w:rPr>
-          <w:rFonts w:asciiTheme="majorBidi" w:hAnsiTheme="majorBidi" w:cstheme="majorBidi"/>
-        </w:rPr>
-        <w:t>techniques.</w:t>
-      </w:r>
-    </w:p>
-    <w:p>
-      <w:pPr>
-        <w:rPr>
-          <w:rFonts w:asciiTheme="majorBidi" w:hAnsiTheme="majorBidi" w:cstheme="majorBidi"/>
-          <w:noProof/>
-        </w:rPr>
-      </w:pPr>
-      <w:r>
-        <w:rPr>
-          <w:rFonts w:asciiTheme="majorBidi" w:hAnsiTheme="majorBidi" w:cstheme="majorBidi"/>
-        </w:rPr>
-        <w:t xml:space="preserve">There are difficulties in training BCI for Autistic individuals </w:t>
-      </w:r>
-      <w:r>
-        <w:rPr>
-          <w:rFonts w:asciiTheme="majorBidi" w:hAnsiTheme="majorBidi" w:cstheme="majorBidi"/>
-        </w:rPr>
-        <w:fldChar w:fldCharType="begin"/>
-      </w:r>
-      <w:r>
-        <w:rPr>
-          <w:rFonts w:asciiTheme="majorBidi" w:hAnsiTheme="majorBidi" w:cstheme="majorBidi"/>
-        </w:rPr>
-        <w:instrText xml:space="preserve"> ADDIN ZOTERO_ITEM CSL_CITATION {"citationID":"aFwp3vjT","properties":{"formattedCitation":"\\super 39\\nosupersub{}","plainCitation":"39","noteIndex":0},"citationItems":[{"id":17679,"uris":["http://zotero.org/users/8326170/items/XGFJ6WYY"],"itemData":{"id":17679,"type":"article-journal","abstract":"Unlike assistive technology for verbal communication, the brain-machine or brain-computer interface (BMI/BCI) has not been established as a non-verbal communication tool for amyotrophic lateral sclerosis (ALS) patients. Face-to-face communication enables access to rich emotional information, but individuals suffering from neurological disorders, such as ALS and autism, may not express their emotions or communicate their negative feelings. Although emotions may be inferred by looking at facial expressions, emotional prediction for neutral faces necessitates advanced judgment. The process that underlies brain neuronal responses to neutral faces and causes emotional changes remains unknown. To address this problem, therefore, this study attempted to decode conditioned emotional reactions to neutral face stimuli. This direction was motivated by the assumption that if electroencephalogram (EEG) signals can be used to detect patients' emotional responses to specific inexpressive faces, the results could be incorporated into the design and development of BMI/BCI-based non-verbal communication tools. To these ends, this study investigated how a neutral face associated with a negative emotion modulates rapid central responses in face processing and then identified cortical activities. The conditioned neutral face-triggered event-related potentials that originated from the posterior temporal lobe statistically significantly changed during late face processing (600–700 ms) after stimulus, rather than in early face processing activities, such as P1 and N170 responses. Source localization revealed that the conditioned neutral faces increased activity in the right fusiform gyrus (FG). This study also developed an efficient method for detecting implicit negative emotional responses to specific faces by using EEG signals. A classification method based on a support vector machine enables the easy classification of neutral faces that trigger specific individual emotions. In accordance with this classification, a face on a computer morphs into a sad or displeased countenance. The proposed method could be incorporated as a part of non-verbal communication tools to enable emotional expression.","container-title":"Frontiers in Neuroscience","ISSN":"1662-453X","source":"Frontiers","title":"A brain-computer interface for potential non-verbal facial communication based on EEG signals related to specific emotions","URL":"https://www.frontiersin.org/article/10.3389/fnins.2014.00244","volume":"8","author":[{"family":"Kashihara","given":"Koji"}],"accessed":{"date-parts":[["2022",4,20]]},"issued":{"date-parts":[["2014"]]}}}],"schema":"https://github.com/citation-style-language/schema/raw/master/csl-citation.json"} </w:instrText>
-      </w:r>
-      <w:r>
-        <w:rPr>
-          <w:rFonts w:asciiTheme="majorBidi" w:hAnsiTheme="majorBidi" w:cstheme="majorBidi"/>
-        </w:rPr>
-        <w:fldChar w:fldCharType="separate"/>
-      </w:r>
-      <w:r>
-        <w:rPr>
-          <w:rFonts w:ascii="Times New Roman" w:hAnsi="Times New Roman" w:cs="Times New Roman"/>
-          <w:szCs w:val="24"/>
-          <w:vertAlign w:val="superscript"/>
-        </w:rPr>
-        <w:t>39</w:t>
-      </w:r>
-      <w:r>
-        <w:rPr>
-          <w:rFonts w:asciiTheme="majorBidi" w:hAnsiTheme="majorBidi" w:cstheme="majorBidi"/>
-        </w:rPr>
-        <w:fldChar w:fldCharType="end"/>
-      </w:r>
-      <w:r>
-        <w:rPr>
-          <w:rFonts w:asciiTheme="majorBidi" w:hAnsiTheme="majorBidi" w:cstheme="majorBidi"/>
-        </w:rPr>
-        <w:t>. However, to control errors, there are a variety of approaches. For instance</w:t>
-      </w:r>
-      <w:r>
-        <w:rPr>
-          <w:rFonts w:asciiTheme="majorBidi" w:hAnsiTheme="majorBidi" w:cstheme="majorBidi"/>
-          <w:noProof/>
-        </w:rPr>
-        <w:t xml:space="preserve">, a combination of Event Related Desynchronization (ERD)-based active BCI with gaze control, a hybrid BCI, may resolve the midas touch problem. And </w:t>
-      </w:r>
-      <w:r>
-        <w:rPr>
-          <w:rFonts w:asciiTheme="majorBidi" w:hAnsiTheme="majorBidi" w:cstheme="majorBidi"/>
-          <w:noProof/>
-        </w:rPr>
-        <w:t>then</w:t>
-      </w:r>
-      <w:r>
-        <w:rPr>
-          <w:rFonts w:asciiTheme="majorBidi" w:hAnsiTheme="majorBidi" w:cstheme="majorBidi"/>
-          <w:noProof/>
-        </w:rPr>
-        <w:t xml:space="preserve">, a passive BCI based on human error processing, </w:t>
-      </w:r>
-      <w:r>
-        <w:rPr>
-          <w:rFonts w:asciiTheme="majorBidi" w:hAnsiTheme="majorBidi" w:cstheme="majorBidi"/>
-          <w:noProof/>
-        </w:rPr>
-        <w:t xml:space="preserve">bringing </w:t>
-      </w:r>
-      <w:r>
-        <w:rPr>
-          <w:rFonts w:asciiTheme="majorBidi" w:hAnsiTheme="majorBidi" w:cstheme="majorBidi"/>
-          <w:noProof/>
-        </w:rPr>
-        <w:t xml:space="preserve">new forms of automated adaptation </w:t>
-      </w:r>
-      <w:r>
-        <w:rPr>
-          <w:rFonts w:asciiTheme="majorBidi" w:hAnsiTheme="majorBidi" w:cstheme="majorBidi"/>
-          <w:noProof/>
-        </w:rPr>
-        <w:t xml:space="preserve">in BCI </w:t>
-      </w:r>
-      <w:r>
-        <w:rPr>
-          <w:rFonts w:asciiTheme="majorBidi" w:hAnsiTheme="majorBidi" w:cstheme="majorBidi"/>
-          <w:noProof/>
-        </w:rPr>
-        <w:fldChar w:fldCharType="begin"/>
-      </w:r>
-      <w:r>
-        <w:rPr>
-          <w:rFonts w:asciiTheme="majorBidi" w:hAnsiTheme="majorBidi" w:cstheme="majorBidi"/>
-          <w:noProof/>
-        </w:rPr>
-        <w:instrText xml:space="preserve"> ADDIN ZOTERO_ITEM CSL_CITATION {"citationID":"RxqJW0qA","properties":{"formattedCitation":"\\super 14\\nosupersub{}","plainCitation":"14","noteIndex":0},"citationItems":[{"id":17684,"uris":["http://zotero.org/users/8326170/items/F628E9UV"],"itemData":{"id":17684,"type":"chapter","abstract":"This chapter introduces a formal categorization of BCIs, according to their key characteristics within HCI scenarios. This comprises classical approaches, which we group into active and reactive BCIs, and the new group of passive BCIs. Passive BCIs provide easily applicable and yet efficient interaction channels carrying information on covert aspects of user state, while adding little further usage cost. All of these systems can also be set up as hybrid BCIs, by incorporating information from outside the brain to make predictions, allowing for enhanced robustness over conventional approaches. With these properties, passive and hybrid BCIs are particularly useful in HCI. When any BCI is transferred from the laboratory to real-world situations, one faces new types of problems resulting from uncontrolled environmental factors—mostly leading to artifacts contaminating data and results. The handling of these situations is treated in a brief review of training and calibration strategies. The presented theory is then underpinned by two concrete examples. First, a combination of Event Related Desynchronization (ERD)-based active BCI with gaze control, defining a hybrid BCI as solution for the midas touch problem. And second, a passive BCI based on human error processing, leading to new forms of automated adaptation in HCI. This is in line with the results from other recent studies of passive BCI technology and shows the broad potential of this approach.","collection-title":"Human-Computer Interaction Series","container-title":"Brain-Computer Interfaces: Applying our Minds to Human-Computer Interaction","event-place":"London","ISBN":"978-1-84996-272-8","language":"en","note":"DOI: 10.1007/978-1-84996-272-8_11","page":"181-199","publisher":"Springer","publisher-place":"London","source":"Springer Link","title":"Enhancing Human-Computer Interaction with Input from Active and Passive Brain-Computer Interfaces","URL":"https://doi.org/10.1007/978-1-84996-272-8_11","author":[{"family":"Zander","given":"Thorsten O."},{"family":"Kothe","given":"Christian"},{"family":"Jatzev","given":"Sabine"},{"family":"Gaertner","given":"Matti"}],"editor":[{"family":"Tan","given":"Desney S."},{"family":"Nijholt","given":"Anton"}],"accessed":{"date-parts":[["2022",4,21]]},"issued":{"date-parts":[["2010"]]}}}],"schema":"https://github.com/citation-style-language/schema/raw/master/csl-citation.json"} </w:instrText>
-      </w:r>
-      <w:r>
-        <w:rPr>
-          <w:rFonts w:asciiTheme="majorBidi" w:hAnsiTheme="majorBidi" w:cstheme="majorBidi"/>
-          <w:noProof/>
-        </w:rPr>
-        <w:fldChar w:fldCharType="separate"/>
-      </w:r>
-      <w:r>
-        <w:rPr>
-          <w:rFonts w:ascii="Times New Roman" w:hAnsi="Times New Roman" w:cs="Times New Roman"/>
-          <w:szCs w:val="24"/>
-          <w:vertAlign w:val="superscript"/>
-        </w:rPr>
-        <w:t>14</w:t>
-      </w:r>
-      <w:r>
-        <w:rPr>
-          <w:rFonts w:asciiTheme="majorBidi" w:hAnsiTheme="majorBidi" w:cstheme="majorBidi"/>
-          <w:noProof/>
-        </w:rPr>
-        <w:fldChar w:fldCharType="end"/>
-      </w:r>
-      <w:r>
-        <w:rPr>
-          <w:rFonts w:asciiTheme="majorBidi" w:hAnsiTheme="majorBidi" w:cstheme="majorBidi"/>
-          <w:noProof/>
-        </w:rPr>
-        <w:t>.</w:t>
-      </w:r>
-      <w:r>
-        <w:rPr>
-          <w:rFonts w:asciiTheme="majorBidi" w:hAnsiTheme="majorBidi" w:cstheme="majorBidi"/>
-          <w:noProof/>
-        </w:rPr>
-        <w:t xml:space="preserve"> </w:t>
-      </w:r>
-    </w:p>
-    <w:p>
-      <w:pPr>
-        <w:rPr>
-          <w:rFonts w:asciiTheme="majorBidi" w:hAnsiTheme="majorBidi" w:cstheme="majorBidi"/>
-        </w:rPr>
-      </w:pPr>
-      <w:r>
-        <w:rPr>
-          <w:rFonts w:asciiTheme="majorBidi" w:hAnsiTheme="majorBidi" w:cstheme="majorBidi"/>
-          <w:noProof/>
-        </w:rPr>
-        <w:t>Further, using multimodal components (e.g., audio-visual) improves the accuracy in using BCI for speech</w:t>
-      </w:r>
-      <w:r>
-        <w:rPr>
-          <w:rFonts w:asciiTheme="majorBidi" w:hAnsiTheme="majorBidi" w:cstheme="majorBidi"/>
-        </w:rPr>
-        <w:t xml:space="preserve"> compared to use one modal </w:t>
-      </w:r>
-      <w:r>
-        <w:rPr>
-          <w:rFonts w:asciiTheme="majorBidi" w:hAnsiTheme="majorBidi" w:cstheme="majorBidi"/>
-        </w:rPr>
-        <w:fldChar w:fldCharType="begin"/>
-      </w:r>
-      <w:r>
-        <w:rPr>
-          <w:rFonts w:asciiTheme="majorBidi" w:hAnsiTheme="majorBidi" w:cstheme="majorBidi"/>
-        </w:rPr>
-        <w:instrText xml:space="preserve"> ADDIN ZOTERO_ITEM CSL_CITATION {"citationID":"xSNR3cJH","properties":{"formattedCitation":"\\super 40\\nosupersub{}","plainCitation":"40","noteIndex":0},"citationItems":[{"id":17739,"uris":["http://zotero.org/users/8326170/items/9F3DL2ES"],"itemData":{"id":17739,"type":"article-journal","abstract":"We conducted a study of a motor imagery brain-computer interface (BCI) using electroencephalography to continuously control a formant frequency speech synthesizer with instantaneous auditory and visual feedback. Over a three-session training period, sixteen participants learned to control the BCI for production of three vowel sounds (/ textipa i/ [heed], / textipa A/ [hot], and / textipa u/ [who'd]) and were split into three groups: those receiving unimodal auditory feedback of synthesized speech, those receiving unimodal visual feedback of formant frequencies, and those receiving multimodal, audio-visual (AV) feedback. Audio feedback was provided by a formant frequency artificial speech synthesizer, and visual feedback was given as a 2-D cursor on a graphical representation of the plane defined by the first two formant frequencies. We found that combined AV feedback led to the greatest performance in terms of percent accuracy, distance to target, and movement time to target compared with either unimodal feedback of auditory or visual information. These results indicate that performance is enhanced when multimodal feedback is meaningful for the BCI task goals, rather than as a generic biofeedback signal of BCI progress.","container-title":"IEEE transactions on neural systems and rehabilitation engineering: a publication of the IEEE Engineering in Medicine and Biology Society","DOI":"10.1109/TNSRE.2018.2808425","ISSN":"1558-0210","issue":"4","journalAbbreviation":"IEEE Trans Neural Syst Rehabil Eng","language":"eng","note":"PMID: 29641392\nPMCID: PMC5906041","page":"874-881","source":"PubMed","title":"A Noninvasive Brain-Computer Interface for Real-Time Speech Synthesis: The Importance of Multimodal Feedback","title-short":"A Noninvasive Brain-Computer Interface for Real-Time Speech Synthesis","volume":"26","author":[{"family":"Brumberg","given":"Jonathan S."},{"family":"Pitt","given":"Kevin M."},{"family":"Burnison","given":"Jeremy D."}],"issued":{"date-parts":[["2018",4]]}}}],"schema":"https://github.com/citation-style-language/schema/raw/master/csl-citation.json"} </w:instrText>
-      </w:r>
-      <w:r>
-        <w:rPr>
-          <w:rFonts w:asciiTheme="majorBidi" w:hAnsiTheme="majorBidi" w:cstheme="majorBidi"/>
-        </w:rPr>
-        <w:fldChar w:fldCharType="separate"/>
-      </w:r>
-      <w:r>
-        <w:rPr>
-          <w:rFonts w:ascii="Times New Roman" w:hAnsi="Times New Roman" w:cs="Times New Roman"/>
-          <w:szCs w:val="24"/>
-          <w:vertAlign w:val="superscript"/>
-        </w:rPr>
-        <w:t>40</w:t>
-      </w:r>
-      <w:r>
-        <w:rPr>
-          <w:rFonts w:asciiTheme="majorBidi" w:hAnsiTheme="majorBidi" w:cstheme="majorBidi"/>
-        </w:rPr>
-        <w:fldChar w:fldCharType="end"/>
-      </w:r>
-      <w:r>
-        <w:rPr>
-          <w:rFonts w:asciiTheme="majorBidi" w:hAnsiTheme="majorBidi" w:cstheme="majorBidi"/>
-        </w:rPr>
-        <w:t>.</w:t>
-      </w:r>
-    </w:p>
-    <w:p>
-      <w:pPr>
-        <w:rPr>
-          <w:rFonts w:asciiTheme="majorBidi" w:hAnsiTheme="majorBidi" w:cstheme="majorBidi"/>
-          <w:i/>
-          <w:iCs/>
-          <w:noProof/>
-          <w:u w:val="single"/>
-        </w:rPr>
-      </w:pPr>
-      <w:r>
-        <w:rPr>
-          <w:rFonts w:asciiTheme="majorBidi" w:hAnsiTheme="majorBidi" w:cstheme="majorBidi"/>
-          <w:i/>
-          <w:iCs/>
-          <w:u w:val="single"/>
-        </w:rPr>
-        <w:t xml:space="preserve">BCI-P300 </w:t>
-      </w:r>
-      <w:r>
-        <w:rPr>
-          <w:rFonts w:asciiTheme="majorBidi" w:hAnsiTheme="majorBidi" w:cstheme="majorBidi"/>
-          <w:i/>
-          <w:iCs/>
-          <w:u w:val="single"/>
-        </w:rPr>
-        <w:t>Paradigm</w:t>
-      </w:r>
-    </w:p>
-    <w:p>
-      <w:pPr>
-        <w:rPr>
-          <w:rFonts w:asciiTheme="majorBidi" w:hAnsiTheme="majorBidi" w:cstheme="majorBidi"/>
-        </w:rPr>
-      </w:pPr>
-      <w:r>
-        <w:rPr>
-          <w:rFonts w:asciiTheme="majorBidi" w:hAnsiTheme="majorBidi" w:cstheme="majorBidi"/>
-        </w:rPr>
-        <w:t xml:space="preserve">“The stimulus presentation paradigm with the BCI-P300 is in many ways suitable for studies where the detection of EEG reaction characteristics for particular classes of stimuli and the predictive capacity of the EEG in terms of assigning one or another stimulus to particular classes are important.” </w:t>
-      </w:r>
-      <w:r>
-        <w:rPr>
-          <w:rFonts w:asciiTheme="majorBidi" w:hAnsiTheme="majorBidi" w:cstheme="majorBidi"/>
-        </w:rPr>
-        <w:fldChar w:fldCharType="begin"/>
-      </w:r>
-      <w:r>
-        <w:rPr>
-          <w:rFonts w:asciiTheme="majorBidi" w:hAnsiTheme="majorBidi" w:cstheme="majorBidi"/>
-        </w:rPr>
-        <w:instrText xml:space="preserve"> ADDIN ZOTERO_ITEM CSL_CITATION {"citationID":"ZkLpqo9a","properties":{"formattedCitation":"\\super 41\\nosupersub{}","plainCitation":"41","noteIndex":0},"citationItems":[{"id":17541,"uris":["http://zotero.org/users/8326170/items/UK9SEBUK"],"itemData":{"id":17541,"type":"article-journal","abstract":"A P300 wave-based brain–computer interface (BCI-P300) allows a person’s focus of attention to a particular stimulus on the computer screen to be detected in terms of characteristic EEG features which discriminate reactions to target and nontarget stimuli. In the standard BCI-P300 paradigm, the subject’s attention on one or another stimulus is dictated by clear practical interest in the stimulus, the experimenter’s instructions, or the deviance of this stimulus resulting from clear differences from other stimuli. We report here studies of the characteristics of the perception of stimuli presented in the oddball paradigm with subjective emotional significance for the subject. The possibility of using the BCI-P300 to detect unclear foci of attention is tested. This technology can presumptively be used to assess people’s ability to perceive emotiogenic stimuli, which may be useful for the instrumented diagnosis of accentuated states or impairments to emotional perception, for example in autism. The study in 14 subjects showed that the recognition accuracy of emotiogenic stimuli using the BCI on passive presentation (in the absence of a stimulus discrimination task) was statistically significantly greater than the random level by a factor of greater than two. Furthermore, the features of the components of potentials were identified on presentation of images with different contents and in conditions of low and elevated levels of attention to the stimuli being presented. The results confirm the hypothesis that the BCI-P300 paradigm can be used to detect unclear foci of attention on external stimuli in humans and supplement existing knowledge of the cerebral mechanisms responsible for the unconscious perception of subjectively significant stimuli. © 2018, Springer Science+Business Media, LLC, part of Springer Nature.","archive_location":"rayyan-810833430","container-title":"Neuroscience and Behavioral Physiology","issue":"9","page":"1093-1099","title":"Properties of EEG Responses to Emotionally Significant Stimuli Using a P300 Wave-Based Brain–Computer Interface","volume":"48","author":[{"family":"Ganin","given":"I.P."},{"family":"Kosichenko","given":"E.A."},{"family":"Kaplan","given":"A.Y."}],"issued":{"date-parts":[["2018"]]}}}],"schema":"https://github.com/citation-style-language/schema/raw/master/csl-citation.json"} </w:instrText>
-      </w:r>
-      <w:r>
-        <w:rPr>
-          <w:rFonts w:asciiTheme="majorBidi" w:hAnsiTheme="majorBidi" w:cstheme="majorBidi"/>
-        </w:rPr>
-        <w:fldChar w:fldCharType="separate"/>
-      </w:r>
-      <w:r>
-        <w:rPr>
-          <w:rFonts w:ascii="Times New Roman" w:hAnsi="Times New Roman" w:cs="Times New Roman"/>
-          <w:szCs w:val="24"/>
-          <w:vertAlign w:val="superscript"/>
-        </w:rPr>
-        <w:t>41</w:t>
-      </w:r>
-      <w:r>
-        <w:rPr>
-          <w:rFonts w:asciiTheme="majorBidi" w:hAnsiTheme="majorBidi" w:cstheme="majorBidi"/>
-        </w:rPr>
-        <w:fldChar w:fldCharType="end"/>
-      </w:r>
-      <w:r>
-        <w:rPr>
-          <w:rFonts w:asciiTheme="majorBidi" w:hAnsiTheme="majorBidi" w:cstheme="majorBidi"/>
-        </w:rPr>
-        <w:t>.</w:t>
-      </w:r>
-    </w:p>
-    <w:p>
-      <w:pPr>
-        <w:rPr>
-          <w:rFonts w:asciiTheme="majorBidi" w:hAnsiTheme="majorBidi" w:cstheme="majorBidi"/>
-          <w:i/>
-          <w:iCs/>
-          <w:u w:val="single"/>
-        </w:rPr>
-      </w:pPr>
-      <w:r>
-        <w:rPr>
-          <w:rFonts w:asciiTheme="majorBidi" w:hAnsiTheme="majorBidi" w:cstheme="majorBidi"/>
-          <w:i/>
-          <w:iCs/>
-          <w:u w:val="single"/>
-        </w:rPr>
-        <w:t>Measure</w:t>
-      </w:r>
-      <w:r>
-        <w:rPr>
-          <w:rFonts w:asciiTheme="majorBidi" w:hAnsiTheme="majorBidi" w:cstheme="majorBidi"/>
-          <w:i/>
-          <w:iCs/>
-          <w:u w:val="single"/>
-        </w:rPr>
-        <w:t>s</w:t>
-      </w:r>
-    </w:p>
-    <w:p>
-      <w:pPr>
-        <w:rPr>
-          <w:rFonts w:asciiTheme="majorBidi" w:hAnsiTheme="majorBidi" w:cstheme="majorBidi"/>
-        </w:rPr>
-      </w:pPr>
-      <w:r>
-        <w:rPr>
-          <w:rFonts w:asciiTheme="majorBidi" w:hAnsiTheme="majorBidi" w:cstheme="majorBidi"/>
-        </w:rPr>
-        <w:t>Vineland Adaptive Behavior Scales (VABS)</w:t>
-      </w:r>
-      <w:r>
-        <w:rPr>
-          <w:rFonts w:asciiTheme="majorBidi" w:hAnsiTheme="majorBidi" w:cstheme="majorBidi"/>
-        </w:rPr>
-        <w:t>-Third edition</w:t>
-      </w:r>
-      <w:r>
-        <w:rPr>
-          <w:rFonts w:asciiTheme="majorBidi" w:hAnsiTheme="majorBidi" w:cstheme="majorBidi"/>
-        </w:rPr>
-        <w:t xml:space="preserve"> </w:t>
-      </w:r>
-      <w:r>
-        <w:rPr>
-          <w:rFonts w:asciiTheme="majorBidi" w:hAnsiTheme="majorBidi" w:cstheme="majorBidi"/>
-        </w:rPr>
-        <w:fldChar w:fldCharType="begin"/>
-      </w:r>
-      <w:r>
-        <w:rPr>
-          <w:rFonts w:asciiTheme="majorBidi" w:hAnsiTheme="majorBidi" w:cstheme="majorBidi"/>
-        </w:rPr>
-        <w:instrText xml:space="preserve"> ADDIN ZOTERO_ITEM CSL_CITATION {"citationID":"vW9fxpAL","properties":{"formattedCitation":"\\super 42,43\\nosupersub{}","plainCitation":"42,43","noteIndex":0},"citationItems":[{"id":17781,"uris":["http://zotero.org/users/8326170/items/QYEDITEZ"],"itemData":{"id":17781,"type":"chapter","container-title":"Encyclopedia of Autism Spectrum Disorders","event-place":"New York, NY","ISBN":"978-1-4419-1698-3","language":"en","note":"DOI: 10.1007/978-1-4419-1698-3_255","page":"3281-3284","publisher":"Springer","publisher-place":"New York, NY","source":"Springer Link","title":"Vineland Adaptive Behavior Scales","URL":"https://doi.org/10.1007/978-1-4419-1698-3_255","author":[{"family":"Cicchetti","given":"Domenic V."},{"family":"Carter","given":"Alice S."},{"family":"Gray","given":"Sarah A. O."}],"editor":[{"family":"Volkmar","given":"Fred R."}],"accessed":{"date-parts":[["2022",5,5]]},"issued":{"date-parts":[["2013"]]}}},{"id":17779,"uris":["http://zotero.org/users/8326170/items/USXJILRN"],"itemData":{"id":17779,"type":"chapter","container-title":"Encyclopedia of Clinical Neuropsychology","event-place":"New York, NY","ISBN":"978-0-387-79948-3","language":"en","note":"DOI: 10.1007/978-0-387-79948-3_1602","page":"2618-2621","publisher":"Springer","publisher-place":"New York, NY","source":"Springer Link","title":"Vineland Adaptive Behavior Scales","URL":"https://doi.org/10.1007/978-0-387-79948-3_1602","author":[{"family":"Sparrow","given":"Sara S."}],"editor":[{"family":"Kreutzer","given":"Jeffrey S."},{"family":"DeLuca","given":"John"},{"family":"Caplan","given":"Bruce"}],"accessed":{"date-parts":[["2022",5,5]]},"issued":{"date-parts":[["2011"]]}}}],"schema":"https://github.com/citation-style-language/schema/raw/master/csl-citation.json"} </w:instrText>
-      </w:r>
-      <w:r>
-        <w:rPr>
-          <w:rFonts w:asciiTheme="majorBidi" w:hAnsiTheme="majorBidi" w:cstheme="majorBidi"/>
-        </w:rPr>
-        <w:fldChar w:fldCharType="separate"/>
-      </w:r>
-      <w:r>
-        <w:rPr>
-          <w:rFonts w:ascii="Times New Roman" w:hAnsi="Times New Roman" w:cs="Times New Roman"/>
-          <w:szCs w:val="24"/>
-          <w:vertAlign w:val="superscript"/>
-        </w:rPr>
-        <w:t>42,43</w:t>
-      </w:r>
-      <w:r>
-        <w:rPr>
-          <w:rFonts w:asciiTheme="majorBidi" w:hAnsiTheme="majorBidi" w:cstheme="majorBidi"/>
-        </w:rPr>
-        <w:fldChar w:fldCharType="end"/>
-      </w:r>
-      <w:r>
-        <w:rPr>
-          <w:rFonts w:asciiTheme="majorBidi" w:hAnsiTheme="majorBidi" w:cstheme="majorBidi"/>
-        </w:rPr>
-        <w:t>. This standardized semi-structured interview measures personal and social skills, receptive and expressive communication utterance and motor skills for all ages</w:t>
-      </w:r>
-      <w:r>
-        <w:rPr>
-          <w:rFonts w:asciiTheme="majorBidi" w:hAnsiTheme="majorBidi" w:cstheme="majorBidi"/>
-        </w:rPr>
-        <w:t>.</w:t>
-      </w:r>
-      <w:r>
-        <w:rPr>
-          <w:rFonts w:asciiTheme="majorBidi" w:hAnsiTheme="majorBidi" w:cstheme="majorBidi"/>
-        </w:rPr>
-        <w:t xml:space="preserve"> </w:t>
-      </w:r>
-    </w:p>
-    <w:p>
-      <w:pPr>
         <w:tabs>
           <w:tab w:val="left" w:pos="1323"/>
         </w:tabs>
         <w:rPr>
           <w:rFonts w:asciiTheme="majorBidi" w:hAnsiTheme="majorBidi" w:cstheme="majorBidi"/>
-          <w:b/>
-          <w:bCs/>
-        </w:rPr>
-      </w:pPr>
-      <w:r>
-        <w:rPr>
-          <w:rFonts w:asciiTheme="majorBidi" w:hAnsiTheme="majorBidi" w:cstheme="majorBidi"/>
-          <w:b/>
-          <w:bCs/>
-        </w:rPr>
-        <w:t>Data analytic plan</w:t>
+        </w:rPr>
+      </w:pPr>
+      <w:r>
+        <w:rPr>
+          <w:rFonts w:asciiTheme="majorBidi" w:hAnsiTheme="majorBidi" w:cstheme="majorBidi"/>
+          <w:i/>
+          <w:iCs/>
+          <w:u w:val="single"/>
+        </w:rPr>
+        <w:t>Study Protocol</w:t>
+      </w:r>
+      <w:r>
+        <w:rPr>
+          <w:rFonts w:asciiTheme="majorBidi" w:hAnsiTheme="majorBidi" w:cstheme="majorBidi"/>
+        </w:rPr>
+        <w:t>.</w:t>
       </w:r>
     </w:p>
     <w:p>
@@ -2757,6 +2343,439 @@
           <w:rFonts w:asciiTheme="majorBidi" w:hAnsiTheme="majorBidi" w:cstheme="majorBidi"/>
         </w:rPr>
       </w:pPr>
+      <w:r>
+        <w:rPr>
+          <w:rFonts w:asciiTheme="majorBidi" w:hAnsiTheme="majorBidi" w:cstheme="majorBidi"/>
+          <w:i/>
+          <w:iCs/>
+          <w:u w:val="single"/>
+        </w:rPr>
+        <w:t>Stimulus Feedback</w:t>
+      </w:r>
+      <w:r>
+        <w:rPr>
+          <w:rFonts w:asciiTheme="majorBidi" w:hAnsiTheme="majorBidi" w:cstheme="majorBidi"/>
+        </w:rPr>
+        <w:t>.</w:t>
+      </w:r>
+    </w:p>
+    <w:p>
+      <w:pPr>
+        <w:rPr>
+          <w:rFonts w:asciiTheme="majorBidi" w:hAnsiTheme="majorBidi" w:cstheme="majorBidi"/>
+        </w:rPr>
+      </w:pPr>
+      <w:r>
+        <w:rPr>
+          <w:rFonts w:asciiTheme="majorBidi" w:hAnsiTheme="majorBidi" w:cstheme="majorBidi"/>
+          <w:i/>
+          <w:iCs/>
+          <w:u w:val="single"/>
+        </w:rPr>
+        <w:t>EEG acquisition</w:t>
+      </w:r>
+      <w:r>
+        <w:rPr>
+          <w:rFonts w:asciiTheme="majorBidi" w:hAnsiTheme="majorBidi" w:cstheme="majorBidi"/>
+        </w:rPr>
+        <w:t>.</w:t>
+      </w:r>
+      <w:r>
+        <w:rPr>
+          <w:rFonts w:asciiTheme="majorBidi" w:hAnsiTheme="majorBidi" w:cstheme="majorBidi"/>
+        </w:rPr>
+        <w:t xml:space="preserve"> </w:t>
+      </w:r>
+      <w:r>
+        <w:rPr>
+          <w:rFonts w:asciiTheme="majorBidi" w:hAnsiTheme="majorBidi" w:cstheme="majorBidi"/>
+        </w:rPr>
+        <w:t xml:space="preserve">We will use a mobile/portable EEG-based BCI to extract brain signals of non-speaking autistic participants when they are looking at pictures and hearing the name of the picture (multimodal approach). Then, the algorithm will be classified using ML </w:t>
+      </w:r>
+      <w:r>
+        <w:rPr>
+          <w:rFonts w:asciiTheme="majorBidi" w:hAnsiTheme="majorBidi" w:cstheme="majorBidi"/>
+        </w:rPr>
+        <w:t>techniques.</w:t>
+      </w:r>
+    </w:p>
+    <w:p>
+      <w:pPr>
+        <w:rPr>
+          <w:rFonts w:asciiTheme="majorBidi" w:hAnsiTheme="majorBidi" w:cstheme="majorBidi"/>
+          <w:noProof/>
+        </w:rPr>
+      </w:pPr>
+      <w:r>
+        <w:rPr>
+          <w:rFonts w:asciiTheme="majorBidi" w:hAnsiTheme="majorBidi" w:cstheme="majorBidi"/>
+        </w:rPr>
+        <w:t xml:space="preserve">There are difficulties in training BCI for Autistic individuals </w:t>
+      </w:r>
+      <w:r>
+        <w:rPr>
+          <w:rFonts w:asciiTheme="majorBidi" w:hAnsiTheme="majorBidi" w:cstheme="majorBidi"/>
+        </w:rPr>
+        <w:fldChar w:fldCharType="begin"/>
+      </w:r>
+      <w:r>
+        <w:rPr>
+          <w:rFonts w:asciiTheme="majorBidi" w:hAnsiTheme="majorBidi" w:cstheme="majorBidi"/>
+        </w:rPr>
+        <w:instrText xml:space="preserve"> ADDIN ZOTERO_ITEM CSL_CITATION {"citationID":"aFwp3vjT","properties":{"formattedCitation":"\\super 39\\nosupersub{}","plainCitation":"39","noteIndex":0},"citationItems":[{"id":17679,"uris":["http://zotero.org/users/8326170/items/XGFJ6WYY"],"itemData":{"id":17679,"type":"article-journal","abstract":"Unlike assistive technology for verbal communication, the brain-machine or brain-computer interface (BMI/BCI) has not been established as a non-verbal communication tool for amyotrophic lateral sclerosis (ALS) patients. Face-to-face communication enables access to rich emotional information, but individuals suffering from neurological disorders, such as ALS and autism, may not express their emotions or communicate their negative feelings. Although emotions may be inferred by looking at facial expressions, emotional prediction for neutral faces necessitates advanced judgment. The process that underlies brain neuronal responses to neutral faces and causes emotional changes remains unknown. To address this problem, therefore, this study attempted to decode conditioned emotional reactions to neutral face stimuli. This direction was motivated by the assumption that if electroencephalogram (EEG) signals can be used to detect patients' emotional responses to specific inexpressive faces, the results could be incorporated into the design and development of BMI/BCI-based non-verbal communication tools. To these ends, this study investigated how a neutral face associated with a negative emotion modulates rapid central responses in face processing and then identified cortical activities. The conditioned neutral face-triggered event-related potentials that originated from the posterior temporal lobe statistically significantly changed during late face processing (600–700 ms) after stimulus, rather than in early face processing activities, such as P1 and N170 responses. Source localization revealed that the conditioned neutral faces increased activity in the right fusiform gyrus (FG). This study also developed an efficient method for detecting implicit negative emotional responses to specific faces by using EEG signals. A classification method based on a support vector machine enables the easy classification of neutral faces that trigger specific individual emotions. In accordance with this classification, a face on a computer morphs into a sad or displeased countenance. The proposed method could be incorporated as a part of non-verbal communication tools to enable emotional expression.","container-title":"Frontiers in Neuroscience","ISSN":"1662-453X","source":"Frontiers","title":"A brain-computer interface for potential non-verbal facial communication based on EEG signals related to specific emotions","URL":"https://www.frontiersin.org/article/10.3389/fnins.2014.00244","volume":"8","author":[{"family":"Kashihara","given":"Koji"}],"accessed":{"date-parts":[["2022",4,20]]},"issued":{"date-parts":[["2014"]]}}}],"schema":"https://github.com/citation-style-language/schema/raw/master/csl-citation.json"} </w:instrText>
+      </w:r>
+      <w:r>
+        <w:rPr>
+          <w:rFonts w:asciiTheme="majorBidi" w:hAnsiTheme="majorBidi" w:cstheme="majorBidi"/>
+        </w:rPr>
+        <w:fldChar w:fldCharType="separate"/>
+      </w:r>
+      <w:r>
+        <w:rPr>
+          <w:rFonts w:ascii="Times New Roman" w:hAnsi="Times New Roman" w:cs="Times New Roman"/>
+          <w:szCs w:val="24"/>
+          <w:vertAlign w:val="superscript"/>
+        </w:rPr>
+        <w:t>39</w:t>
+      </w:r>
+      <w:r>
+        <w:rPr>
+          <w:rFonts w:asciiTheme="majorBidi" w:hAnsiTheme="majorBidi" w:cstheme="majorBidi"/>
+        </w:rPr>
+        <w:fldChar w:fldCharType="end"/>
+      </w:r>
+      <w:r>
+        <w:rPr>
+          <w:rFonts w:asciiTheme="majorBidi" w:hAnsiTheme="majorBidi" w:cstheme="majorBidi"/>
+        </w:rPr>
+        <w:t>. However, to control errors, there are a variety of approaches. For instance</w:t>
+      </w:r>
+      <w:r>
+        <w:rPr>
+          <w:rFonts w:asciiTheme="majorBidi" w:hAnsiTheme="majorBidi" w:cstheme="majorBidi"/>
+          <w:noProof/>
+        </w:rPr>
+        <w:t xml:space="preserve">, a combination of Event Related Desynchronization (ERD)-based active BCI with gaze control, a hybrid BCI, may resolve the midas touch problem. And </w:t>
+      </w:r>
+      <w:r>
+        <w:rPr>
+          <w:rFonts w:asciiTheme="majorBidi" w:hAnsiTheme="majorBidi" w:cstheme="majorBidi"/>
+          <w:noProof/>
+        </w:rPr>
+        <w:t>then</w:t>
+      </w:r>
+      <w:r>
+        <w:rPr>
+          <w:rFonts w:asciiTheme="majorBidi" w:hAnsiTheme="majorBidi" w:cstheme="majorBidi"/>
+          <w:noProof/>
+        </w:rPr>
+        <w:t xml:space="preserve">, a passive BCI based on human error processing, </w:t>
+      </w:r>
+      <w:r>
+        <w:rPr>
+          <w:rFonts w:asciiTheme="majorBidi" w:hAnsiTheme="majorBidi" w:cstheme="majorBidi"/>
+          <w:noProof/>
+        </w:rPr>
+        <w:t xml:space="preserve">bringing </w:t>
+      </w:r>
+      <w:r>
+        <w:rPr>
+          <w:rFonts w:asciiTheme="majorBidi" w:hAnsiTheme="majorBidi" w:cstheme="majorBidi"/>
+          <w:noProof/>
+        </w:rPr>
+        <w:t xml:space="preserve">new forms of automated adaptation </w:t>
+      </w:r>
+      <w:r>
+        <w:rPr>
+          <w:rFonts w:asciiTheme="majorBidi" w:hAnsiTheme="majorBidi" w:cstheme="majorBidi"/>
+          <w:noProof/>
+        </w:rPr>
+        <w:t xml:space="preserve">in BCI </w:t>
+      </w:r>
+      <w:r>
+        <w:rPr>
+          <w:rFonts w:asciiTheme="majorBidi" w:hAnsiTheme="majorBidi" w:cstheme="majorBidi"/>
+          <w:noProof/>
+        </w:rPr>
+        <w:fldChar w:fldCharType="begin"/>
+      </w:r>
+      <w:r>
+        <w:rPr>
+          <w:rFonts w:asciiTheme="majorBidi" w:hAnsiTheme="majorBidi" w:cstheme="majorBidi"/>
+          <w:noProof/>
+        </w:rPr>
+        <w:instrText xml:space="preserve"> ADDIN ZOTERO_ITEM CSL_CITATION {"citationID":"RxqJW0qA","properties":{"formattedCitation":"\\super 14\\nosupersub{}","plainCitation":"14","noteIndex":0},"citationItems":[{"id":17684,"uris":["http://zotero.org/users/8326170/items/F628E9UV"],"itemData":{"id":17684,"type":"chapter","abstract":"This chapter introduces a formal categorization of BCIs, according to their key characteristics within HCI scenarios. This comprises classical approaches, which we group into active and reactive BCIs, and the new group of passive BCIs. Passive BCIs provide easily applicable and yet efficient interaction channels carrying information on covert aspects of user state, while adding little further usage cost. All of these systems can also be set up as hybrid BCIs, by incorporating information from outside the brain to make predictions, allowing for enhanced robustness over conventional approaches. With these properties, passive and hybrid BCIs are particularly useful in HCI. When any BCI is transferred from the laboratory to real-world situations, one faces new types of problems resulting from uncontrolled environmental factors—mostly leading to artifacts contaminating data and results. The handling of these situations is treated in a brief review of training and calibration strategies. The presented theory is then underpinned by two concrete examples. First, a combination of Event Related Desynchronization (ERD)-based active BCI with gaze control, defining a hybrid BCI as solution for the midas touch problem. And second, a passive BCI based on human error processing, leading to new forms of automated adaptation in HCI. This is in line with the results from other recent studies of passive BCI technology and shows the broad potential of this approach.","collection-title":"Human-Computer Interaction Series","container-title":"Brain-Computer Interfaces: Applying our Minds to Human-Computer Interaction","event-place":"London","ISBN":"978-1-84996-272-8","language":"en","note":"DOI: 10.1007/978-1-84996-272-8_11","page":"181-199","publisher":"Springer","publisher-place":"London","source":"Springer Link","title":"Enhancing Human-Computer Interaction with Input from Active and Passive Brain-Computer Interfaces","URL":"https://doi.org/10.1007/978-1-84996-272-8_11","author":[{"family":"Zander","given":"Thorsten O."},{"family":"Kothe","given":"Christian"},{"family":"Jatzev","given":"Sabine"},{"family":"Gaertner","given":"Matti"}],"editor":[{"family":"Tan","given":"Desney S."},{"family":"Nijholt","given":"Anton"}],"accessed":{"date-parts":[["2022",4,21]]},"issued":{"date-parts":[["2010"]]}}}],"schema":"https://github.com/citation-style-language/schema/raw/master/csl-citation.json"} </w:instrText>
+      </w:r>
+      <w:r>
+        <w:rPr>
+          <w:rFonts w:asciiTheme="majorBidi" w:hAnsiTheme="majorBidi" w:cstheme="majorBidi"/>
+          <w:noProof/>
+        </w:rPr>
+        <w:fldChar w:fldCharType="separate"/>
+      </w:r>
+      <w:r>
+        <w:rPr>
+          <w:rFonts w:ascii="Times New Roman" w:hAnsi="Times New Roman" w:cs="Times New Roman"/>
+          <w:szCs w:val="24"/>
+          <w:vertAlign w:val="superscript"/>
+        </w:rPr>
+        <w:t>14</w:t>
+      </w:r>
+      <w:r>
+        <w:rPr>
+          <w:rFonts w:asciiTheme="majorBidi" w:hAnsiTheme="majorBidi" w:cstheme="majorBidi"/>
+          <w:noProof/>
+        </w:rPr>
+        <w:fldChar w:fldCharType="end"/>
+      </w:r>
+      <w:r>
+        <w:rPr>
+          <w:rFonts w:asciiTheme="majorBidi" w:hAnsiTheme="majorBidi" w:cstheme="majorBidi"/>
+          <w:noProof/>
+        </w:rPr>
+        <w:t>.</w:t>
+      </w:r>
+      <w:r>
+        <w:rPr>
+          <w:rFonts w:asciiTheme="majorBidi" w:hAnsiTheme="majorBidi" w:cstheme="majorBidi"/>
+          <w:noProof/>
+        </w:rPr>
+        <w:t xml:space="preserve"> Further, using multimodal components (e.g., audio-visual) improves the accuracy in using BCI for speech</w:t>
+      </w:r>
+      <w:r>
+        <w:rPr>
+          <w:rFonts w:asciiTheme="majorBidi" w:hAnsiTheme="majorBidi" w:cstheme="majorBidi"/>
+        </w:rPr>
+        <w:t xml:space="preserve"> compared to use one modal </w:t>
+      </w:r>
+      <w:r>
+        <w:rPr>
+          <w:rFonts w:asciiTheme="majorBidi" w:hAnsiTheme="majorBidi" w:cstheme="majorBidi"/>
+        </w:rPr>
+        <w:fldChar w:fldCharType="begin"/>
+      </w:r>
+      <w:r>
+        <w:rPr>
+          <w:rFonts w:asciiTheme="majorBidi" w:hAnsiTheme="majorBidi" w:cstheme="majorBidi"/>
+        </w:rPr>
+        <w:instrText xml:space="preserve"> ADDIN ZOTERO_ITEM CSL_CITATION {"citationID":"xSNR3cJH","properties":{"formattedCitation":"\\super 40\\nosupersub{}","plainCitation":"40","noteIndex":0},"citationItems":[{"id":17739,"uris":["http://zotero.org/users/8326170/items/9F3DL2ES"],"itemData":{"id":17739,"type":"article-journal","abstract":"We conducted a study of a motor imagery brain-computer interface (BCI) using electroencephalography to continuously control a formant frequency speech synthesizer with instantaneous auditory and visual feedback. Over a three-session training period, sixteen participants learned to control the BCI for production of three vowel sounds (/ textipa i/ [heed], / textipa A/ [hot], and / textipa u/ [who'd]) and were split into three groups: those receiving unimodal auditory feedback of synthesized speech, those receiving unimodal visual feedback of formant frequencies, and those receiving multimodal, audio-visual (AV) feedback. Audio feedback was provided by a formant frequency artificial speech synthesizer, and visual feedback was given as a 2-D cursor on a graphical representation of the plane defined by the first two formant frequencies. We found that combined AV feedback led to the greatest performance in terms of percent accuracy, distance to target, and movement time to target compared with either unimodal feedback of auditory or visual information. These results indicate that performance is enhanced when multimodal feedback is meaningful for the BCI task goals, rather than as a generic biofeedback signal of BCI progress.","container-title":"IEEE transactions on neural systems and rehabilitation engineering: a publication of the IEEE Engineering in Medicine and Biology Society","DOI":"10.1109/TNSRE.2018.2808425","ISSN":"1558-0210","issue":"4","journalAbbreviation":"IEEE Trans Neural Syst Rehabil Eng","language":"eng","note":"PMID: 29641392\nPMCID: PMC5906041","page":"874-881","source":"PubMed","title":"A Noninvasive Brain-Computer Interface for Real-Time Speech Synthesis: The Importance of Multimodal Feedback","title-short":"A Noninvasive Brain-Computer Interface for Real-Time Speech Synthesis","volume":"26","author":[{"family":"Brumberg","given":"Jonathan S."},{"family":"Pitt","given":"Kevin M."},{"family":"Burnison","given":"Jeremy D."}],"issued":{"date-parts":[["2018",4]]}}}],"schema":"https://github.com/citation-style-language/schema/raw/master/csl-citation.json"} </w:instrText>
+      </w:r>
+      <w:r>
+        <w:rPr>
+          <w:rFonts w:asciiTheme="majorBidi" w:hAnsiTheme="majorBidi" w:cstheme="majorBidi"/>
+        </w:rPr>
+        <w:fldChar w:fldCharType="separate"/>
+      </w:r>
+      <w:r>
+        <w:rPr>
+          <w:rFonts w:ascii="Times New Roman" w:hAnsi="Times New Roman" w:cs="Times New Roman"/>
+          <w:szCs w:val="24"/>
+          <w:vertAlign w:val="superscript"/>
+        </w:rPr>
+        <w:t>40</w:t>
+      </w:r>
+      <w:r>
+        <w:rPr>
+          <w:rFonts w:asciiTheme="majorBidi" w:hAnsiTheme="majorBidi" w:cstheme="majorBidi"/>
+        </w:rPr>
+        <w:fldChar w:fldCharType="end"/>
+      </w:r>
+      <w:r>
+        <w:rPr>
+          <w:rFonts w:asciiTheme="majorBidi" w:hAnsiTheme="majorBidi" w:cstheme="majorBidi"/>
+        </w:rPr>
+        <w:t>.</w:t>
+      </w:r>
+    </w:p>
+    <w:p>
+      <w:pPr>
+        <w:rPr>
+          <w:rFonts w:asciiTheme="majorBidi" w:hAnsiTheme="majorBidi" w:cstheme="majorBidi"/>
+          <w:i/>
+          <w:iCs/>
+          <w:noProof/>
+          <w:u w:val="single"/>
+        </w:rPr>
+      </w:pPr>
+      <w:r>
+        <w:rPr>
+          <w:rFonts w:asciiTheme="majorBidi" w:hAnsiTheme="majorBidi" w:cstheme="majorBidi"/>
+          <w:i/>
+          <w:iCs/>
+          <w:u w:val="single"/>
+        </w:rPr>
+        <w:t xml:space="preserve">BCI-P300 </w:t>
+      </w:r>
+      <w:r>
+        <w:rPr>
+          <w:rFonts w:asciiTheme="majorBidi" w:hAnsiTheme="majorBidi" w:cstheme="majorBidi"/>
+          <w:i/>
+          <w:iCs/>
+          <w:u w:val="single"/>
+        </w:rPr>
+        <w:t>Paradigm</w:t>
+      </w:r>
+    </w:p>
+    <w:p>
+      <w:pPr>
+        <w:rPr>
+          <w:rFonts w:asciiTheme="majorBidi" w:hAnsiTheme="majorBidi" w:cstheme="majorBidi"/>
+        </w:rPr>
+      </w:pPr>
+      <w:r>
+        <w:rPr>
+          <w:rFonts w:asciiTheme="majorBidi" w:hAnsiTheme="majorBidi" w:cstheme="majorBidi"/>
+        </w:rPr>
+        <w:t xml:space="preserve">“The stimulus presentation paradigm with the BCI-P300 is in many ways suitable for studies where the detection of EEG reaction characteristics for particular classes of stimuli and the predictive capacity of the EEG in terms of assigning one or another stimulus to particular classes are important.” </w:t>
+      </w:r>
+      <w:r>
+        <w:rPr>
+          <w:rFonts w:asciiTheme="majorBidi" w:hAnsiTheme="majorBidi" w:cstheme="majorBidi"/>
+        </w:rPr>
+        <w:fldChar w:fldCharType="begin"/>
+      </w:r>
+      <w:r>
+        <w:rPr>
+          <w:rFonts w:asciiTheme="majorBidi" w:hAnsiTheme="majorBidi" w:cstheme="majorBidi"/>
+        </w:rPr>
+        <w:instrText xml:space="preserve"> ADDIN ZOTERO_ITEM CSL_CITATION {"citationID":"ZkLpqo9a","properties":{"formattedCitation":"\\super 41\\nosupersub{}","plainCitation":"41","noteIndex":0},"citationItems":[{"id":17541,"uris":["http://zotero.org/users/8326170/items/UK9SEBUK"],"itemData":{"id":17541,"type":"article-journal","abstract":"A P300 wave-based brain–computer interface (BCI-P300) allows a person’s focus of attention to a particular stimulus on the computer screen to be detected in terms of characteristic EEG features which discriminate reactions to target and nontarget stimuli. In the standard BCI-P300 paradigm, the subject’s attention on one or another stimulus is dictated by clear practical interest in the stimulus, the experimenter’s instructions, or the deviance of this stimulus resulting from clear differences from other stimuli. We report here studies of the characteristics of the perception of stimuli presented in the oddball paradigm with subjective emotional significance for the subject. The possibility of using the BCI-P300 to detect unclear foci of attention is tested. This technology can presumptively be used to assess people’s ability to perceive emotiogenic stimuli, which may be useful for the instrumented diagnosis of accentuated states or impairments to emotional perception, for example in autism. The study in 14 subjects showed that the recognition accuracy of emotiogenic stimuli using the BCI on passive presentation (in the absence of a stimulus discrimination task) was statistically significantly greater than the random level by a factor of greater than two. Furthermore, the features of the components of potentials were identified on presentation of images with different contents and in conditions of low and elevated levels of attention to the stimuli being presented. The results confirm the hypothesis that the BCI-P300 paradigm can be used to detect unclear foci of attention on external stimuli in humans and supplement existing knowledge of the cerebral mechanisms responsible for the unconscious perception of subjectively significant stimuli. © 2018, Springer Science+Business Media, LLC, part of Springer Nature.","archive_location":"rayyan-810833430","container-title":"Neuroscience and Behavioral Physiology","issue":"9","page":"1093-1099","title":"Properties of EEG Responses to Emotionally Significant Stimuli Using a P300 Wave-Based Brain–Computer Interface","volume":"48","author":[{"family":"Ganin","given":"I.P."},{"family":"Kosichenko","given":"E.A."},{"family":"Kaplan","given":"A.Y."}],"issued":{"date-parts":[["2018"]]}}}],"schema":"https://github.com/citation-style-language/schema/raw/master/csl-citation.json"} </w:instrText>
+      </w:r>
+      <w:r>
+        <w:rPr>
+          <w:rFonts w:asciiTheme="majorBidi" w:hAnsiTheme="majorBidi" w:cstheme="majorBidi"/>
+        </w:rPr>
+        <w:fldChar w:fldCharType="separate"/>
+      </w:r>
+      <w:r>
+        <w:rPr>
+          <w:rFonts w:ascii="Times New Roman" w:hAnsi="Times New Roman" w:cs="Times New Roman"/>
+          <w:szCs w:val="24"/>
+          <w:vertAlign w:val="superscript"/>
+        </w:rPr>
+        <w:t>41</w:t>
+      </w:r>
+      <w:r>
+        <w:rPr>
+          <w:rFonts w:asciiTheme="majorBidi" w:hAnsiTheme="majorBidi" w:cstheme="majorBidi"/>
+        </w:rPr>
+        <w:fldChar w:fldCharType="end"/>
+      </w:r>
+      <w:r>
+        <w:rPr>
+          <w:rFonts w:asciiTheme="majorBidi" w:hAnsiTheme="majorBidi" w:cstheme="majorBidi"/>
+        </w:rPr>
+        <w:t>.</w:t>
+      </w:r>
+    </w:p>
+    <w:p>
+      <w:pPr>
+        <w:rPr>
+          <w:rFonts w:asciiTheme="majorBidi" w:hAnsiTheme="majorBidi" w:cstheme="majorBidi"/>
+          <w:i/>
+          <w:iCs/>
+          <w:u w:val="single"/>
+        </w:rPr>
+      </w:pPr>
+      <w:r>
+        <w:rPr>
+          <w:rFonts w:asciiTheme="majorBidi" w:hAnsiTheme="majorBidi" w:cstheme="majorBidi"/>
+          <w:i/>
+          <w:iCs/>
+          <w:u w:val="single"/>
+        </w:rPr>
+        <w:t>Measure</w:t>
+      </w:r>
+      <w:r>
+        <w:rPr>
+          <w:rFonts w:asciiTheme="majorBidi" w:hAnsiTheme="majorBidi" w:cstheme="majorBidi"/>
+          <w:i/>
+          <w:iCs/>
+          <w:u w:val="single"/>
+        </w:rPr>
+        <w:t>s</w:t>
+      </w:r>
+    </w:p>
+    <w:p>
+      <w:pPr>
+        <w:rPr>
+          <w:rFonts w:asciiTheme="majorBidi" w:hAnsiTheme="majorBidi" w:cstheme="majorBidi"/>
+        </w:rPr>
+      </w:pPr>
+      <w:r>
+        <w:rPr>
+          <w:rFonts w:asciiTheme="majorBidi" w:hAnsiTheme="majorBidi" w:cstheme="majorBidi"/>
+        </w:rPr>
+        <w:t>Vineland Adaptive Behavior Scales (VABS)</w:t>
+      </w:r>
+      <w:r>
+        <w:rPr>
+          <w:rFonts w:asciiTheme="majorBidi" w:hAnsiTheme="majorBidi" w:cstheme="majorBidi"/>
+        </w:rPr>
+        <w:t>-Third edition</w:t>
+      </w:r>
+      <w:r>
+        <w:rPr>
+          <w:rFonts w:asciiTheme="majorBidi" w:hAnsiTheme="majorBidi" w:cstheme="majorBidi"/>
+        </w:rPr>
+        <w:t xml:space="preserve"> </w:t>
+      </w:r>
+      <w:r>
+        <w:rPr>
+          <w:rFonts w:asciiTheme="majorBidi" w:hAnsiTheme="majorBidi" w:cstheme="majorBidi"/>
+        </w:rPr>
+        <w:fldChar w:fldCharType="begin"/>
+      </w:r>
+      <w:r>
+        <w:rPr>
+          <w:rFonts w:asciiTheme="majorBidi" w:hAnsiTheme="majorBidi" w:cstheme="majorBidi"/>
+        </w:rPr>
+        <w:instrText xml:space="preserve"> ADDIN ZOTERO_ITEM CSL_CITATION {"citationID":"vW9fxpAL","properties":{"formattedCitation":"\\super 42,43\\nosupersub{}","plainCitation":"42,43","noteIndex":0},"citationItems":[{"id":17781,"uris":["http://zotero.org/users/8326170/items/QYEDITEZ"],"itemData":{"id":17781,"type":"chapter","container-title":"Encyclopedia of Autism Spectrum Disorders","event-place":"New York, NY","ISBN":"978-1-4419-1698-3","language":"en","note":"DOI: 10.1007/978-1-4419-1698-3_255","page":"3281-3284","publisher":"Springer","publisher-place":"New York, NY","source":"Springer Link","title":"Vineland Adaptive Behavior Scales","URL":"https://doi.org/10.1007/978-1-4419-1698-3_255","author":[{"family":"Cicchetti","given":"Domenic V."},{"family":"Carter","given":"Alice S."},{"family":"Gray","given":"Sarah A. O."}],"editor":[{"family":"Volkmar","given":"Fred R."}],"accessed":{"date-parts":[["2022",5,5]]},"issued":{"date-parts":[["2013"]]}}},{"id":17779,"uris":["http://zotero.org/users/8326170/items/USXJILRN"],"itemData":{"id":17779,"type":"chapter","container-title":"Encyclopedia of Clinical Neuropsychology","event-place":"New York, NY","ISBN":"978-0-387-79948-3","language":"en","note":"DOI: 10.1007/978-0-387-79948-3_1602","page":"2618-2621","publisher":"Springer","publisher-place":"New York, NY","source":"Springer Link","title":"Vineland Adaptive Behavior Scales","URL":"https://doi.org/10.1007/978-0-387-79948-3_1602","author":[{"family":"Sparrow","given":"Sara S."}],"editor":[{"family":"Kreutzer","given":"Jeffrey S."},{"family":"DeLuca","given":"John"},{"family":"Caplan","given":"Bruce"}],"accessed":{"date-parts":[["2022",5,5]]},"issued":{"date-parts":[["2011"]]}}}],"schema":"https://github.com/citation-style-language/schema/raw/master/csl-citation.json"} </w:instrText>
+      </w:r>
+      <w:r>
+        <w:rPr>
+          <w:rFonts w:asciiTheme="majorBidi" w:hAnsiTheme="majorBidi" w:cstheme="majorBidi"/>
+        </w:rPr>
+        <w:fldChar w:fldCharType="separate"/>
+      </w:r>
+      <w:r>
+        <w:rPr>
+          <w:rFonts w:ascii="Times New Roman" w:hAnsi="Times New Roman" w:cs="Times New Roman"/>
+          <w:szCs w:val="24"/>
+          <w:vertAlign w:val="superscript"/>
+        </w:rPr>
+        <w:t>42,43</w:t>
+      </w:r>
+      <w:r>
+        <w:rPr>
+          <w:rFonts w:asciiTheme="majorBidi" w:hAnsiTheme="majorBidi" w:cstheme="majorBidi"/>
+        </w:rPr>
+        <w:fldChar w:fldCharType="end"/>
+      </w:r>
+      <w:r>
+        <w:rPr>
+          <w:rFonts w:asciiTheme="majorBidi" w:hAnsiTheme="majorBidi" w:cstheme="majorBidi"/>
+        </w:rPr>
+        <w:t>. This standardized semi-structured interview measures personal and social skills, receptive and expressive communication utterance and motor skills for all ages</w:t>
+      </w:r>
+      <w:r>
+        <w:rPr>
+          <w:rFonts w:asciiTheme="majorBidi" w:hAnsiTheme="majorBidi" w:cstheme="majorBidi"/>
+        </w:rPr>
+        <w:t>.</w:t>
+      </w:r>
+      <w:r>
+        <w:rPr>
+          <w:rFonts w:asciiTheme="majorBidi" w:hAnsiTheme="majorBidi" w:cstheme="majorBidi"/>
+        </w:rPr>
+        <w:t xml:space="preserve"> </w:t>
+      </w:r>
+    </w:p>
+    <w:p>
+      <w:pPr>
+        <w:rPr>
+          <w:rFonts w:asciiTheme="majorBidi" w:hAnsiTheme="majorBidi" w:cstheme="majorBidi"/>
+        </w:rPr>
+      </w:pPr>
     </w:p>
     <w:p>
       <w:pPr>
@@ -2765,11 +2784,348 @@
         </w:tabs>
         <w:rPr>
           <w:rFonts w:asciiTheme="majorBidi" w:hAnsiTheme="majorBidi" w:cstheme="majorBidi"/>
-        </w:rPr>
-      </w:pPr>
+          <w:b/>
+          <w:bCs/>
+        </w:rPr>
+      </w:pPr>
+      <w:r>
+        <w:rPr>
+          <w:rFonts w:asciiTheme="majorBidi" w:hAnsiTheme="majorBidi" w:cstheme="majorBidi"/>
+          <w:b/>
+          <w:bCs/>
+        </w:rPr>
+        <w:t>Data analytic plan</w:t>
+      </w:r>
     </w:p>
     <w:p>
       <w:pPr>
+        <w:tabs>
+          <w:tab w:val="left" w:pos="1323"/>
+        </w:tabs>
+        <w:rPr>
+          <w:rFonts w:asciiTheme="majorBidi" w:hAnsiTheme="majorBidi" w:cstheme="majorBidi"/>
+        </w:rPr>
+      </w:pPr>
+      <w:r>
+        <w:rPr>
+          <w:rFonts w:asciiTheme="majorBidi" w:hAnsiTheme="majorBidi" w:cstheme="majorBidi"/>
+        </w:rPr>
+        <w:t>We use Deep Neural Networks (DNNs) for BCI data classification was adapted</w:t>
+      </w:r>
+      <w:r>
+        <w:rPr>
+          <w:rFonts w:asciiTheme="majorBidi" w:hAnsiTheme="majorBidi" w:cstheme="majorBidi"/>
+        </w:rPr>
+        <w:t xml:space="preserve"> </w:t>
+      </w:r>
+      <w:r>
+        <w:rPr>
+          <w:rFonts w:asciiTheme="majorBidi" w:hAnsiTheme="majorBidi" w:cstheme="majorBidi"/>
+        </w:rPr>
+        <w:t xml:space="preserve">for language modelling </w:t>
+      </w:r>
+      <w:r>
+        <w:rPr>
+          <w:rFonts w:asciiTheme="majorBidi" w:hAnsiTheme="majorBidi" w:cstheme="majorBidi"/>
+        </w:rPr>
+        <w:fldChar w:fldCharType="begin"/>
+      </w:r>
+      <w:r>
+        <w:rPr>
+          <w:rFonts w:asciiTheme="majorBidi" w:hAnsiTheme="majorBidi" w:cstheme="majorBidi"/>
+        </w:rPr>
+        <w:instrText xml:space="preserve"> ADDIN ZOTERO_ITEM CSL_CITATION {"citationID":"UuPhvG3T","properties":{"formattedCitation":"\\super 44\\nosupersub{}","plainCitation":"44","noteIndex":0},"citationItems":[{"id":17788,"uris":["http://zotero.org/users/8326170/items/SB877I2U"],"itemData":{"id":17788,"type":"article-journal","abstract":"Deep neural networks (DNNs) used for brain–computer interface (BCI) classification are commonly expected to learn general features when trained across a variety of contexts, such that these features could be fine-tuned to specific contexts. While some success is found in such an approach, we suggest that this interpretation is limited and an alternative would better leverage the newly (publicly) available massive electroencephalography (EEG) datasets. We consider how to adapt techniques and architectures used for language modeling (LM) that appear capable of ingesting awesome amounts of data toward the development of encephalography modeling with DNNs in the same vein. We specifically adapt an approach effectively used for automatic speech recognition, which similarly (to LMs) uses a self-supervised training objective to learn compressed representations of raw data signals. After adaptation to EEG, we find that a single pre-trained model is capable of modeling completely novel raw EEG sequences recorded with differing hardware, and different subjects performing different tasks. Furthermore, both the internal representations of this model and the entire architecture can be fine-tuned to a variety of downstream BCI and EEG classification tasks, outperforming prior work in more task-specific (sleep stage classification) self-supervision.","container-title":"Frontiers in Human Neuroscience","ISSN":"1662-5161","source":"Frontiers","title":"BENDR: Using Transformers and a Contrastive Self-Supervised Learning Task to Learn From Massive Amounts of EEG Data","title-short":"BENDR","URL":"https://www.frontiersin.org/article/10.3389/fnhum.2021.653659","volume":"15","author":[{"family":"Kostas","given":"Demetres"},{"family":"Aroca-Ouellette","given":"Stéphane"},{"family":"Rudzicz","given":"Frank"}],"accessed":{"date-parts":[["2022",5,6]]},"issued":{"date-parts":[["2021"]]}}}],"schema":"https://github.com/citation-style-language/schema/raw/master/csl-citation.json"} </w:instrText>
+      </w:r>
+      <w:r>
+        <w:rPr>
+          <w:rFonts w:asciiTheme="majorBidi" w:hAnsiTheme="majorBidi" w:cstheme="majorBidi"/>
+        </w:rPr>
+        <w:fldChar w:fldCharType="separate"/>
+      </w:r>
+      <w:r>
+        <w:rPr>
+          <w:rFonts w:ascii="Times New Roman" w:hAnsi="Times New Roman" w:cs="Times New Roman"/>
+          <w:szCs w:val="24"/>
+          <w:vertAlign w:val="superscript"/>
+        </w:rPr>
+        <w:t>44</w:t>
+      </w:r>
+      <w:r>
+        <w:rPr>
+          <w:rFonts w:asciiTheme="majorBidi" w:hAnsiTheme="majorBidi" w:cstheme="majorBidi"/>
+        </w:rPr>
+        <w:fldChar w:fldCharType="end"/>
+      </w:r>
+      <w:r>
+        <w:rPr>
+          <w:rFonts w:asciiTheme="majorBidi" w:hAnsiTheme="majorBidi" w:cstheme="majorBidi"/>
+        </w:rPr>
+        <w:t xml:space="preserve"> </w:t>
+      </w:r>
+      <w:r>
+        <w:rPr>
+          <w:rFonts w:asciiTheme="majorBidi" w:hAnsiTheme="majorBidi" w:cstheme="majorBidi"/>
+        </w:rPr>
+        <w:t>to generate automatic speech recognition. A study</w:t>
+      </w:r>
+      <w:r>
+        <w:rPr>
+          <w:rFonts w:asciiTheme="majorBidi" w:hAnsiTheme="majorBidi" w:cstheme="majorBidi"/>
+        </w:rPr>
+        <w:t xml:space="preserve"> </w:t>
+      </w:r>
+      <w:r>
+        <w:rPr>
+          <w:rFonts w:asciiTheme="majorBidi" w:hAnsiTheme="majorBidi" w:cstheme="majorBidi"/>
+        </w:rPr>
+        <w:fldChar w:fldCharType="begin"/>
+      </w:r>
+      <w:r>
+        <w:rPr>
+          <w:rFonts w:asciiTheme="majorBidi" w:hAnsiTheme="majorBidi" w:cstheme="majorBidi"/>
+        </w:rPr>
+        <w:instrText xml:space="preserve"> ADDIN ZOTERO_ITEM CSL_CITATION {"citationID":"YNMlVYjU","properties":{"formattedCitation":"\\super 44\\nosupersub{}","plainCitation":"44","noteIndex":0},"citationItems":[{"id":17788,"uris":["http://zotero.org/users/8326170/items/SB877I2U"],"itemData":{"id":17788,"type":"article-journal","abstract":"Deep neural networks (DNNs) used for brain–computer interface (BCI) classification are commonly expected to learn general features when trained across a variety of contexts, such that these features could be fine-tuned to specific contexts. While some success is found in such an approach, we suggest that this interpretation is limited and an alternative would better leverage the newly (publicly) available massive electroencephalography (EEG) datasets. We consider how to adapt techniques and architectures used for language modeling (LM) that appear capable of ingesting awesome amounts of data toward the development of encephalography modeling with DNNs in the same vein. We specifically adapt an approach effectively used for automatic speech recognition, which similarly (to LMs) uses a self-supervised training objective to learn compressed representations of raw data signals. After adaptation to EEG, we find that a single pre-trained model is capable of modeling completely novel raw EEG sequences recorded with differing hardware, and different subjects performing different tasks. Furthermore, both the internal representations of this model and the entire architecture can be fine-tuned to a variety of downstream BCI and EEG classification tasks, outperforming prior work in more task-specific (sleep stage classification) self-supervision.","container-title":"Frontiers in Human Neuroscience","ISSN":"1662-5161","source":"Frontiers","title":"BENDR: Using Transformers and a Contrastive Self-Supervised Learning Task to Learn From Massive Amounts of EEG Data","title-short":"BENDR","URL":"https://www.frontiersin.org/article/10.3389/fnhum.2021.653659","volume":"15","author":[{"family":"Kostas","given":"Demetres"},{"family":"Aroca-Ouellette","given":"Stéphane"},{"family":"Rudzicz","given":"Frank"}],"accessed":{"date-parts":[["2022",5,6]]},"issued":{"date-parts":[["2021"]]}}}],"schema":"https://github.com/citation-style-language/schema/raw/master/csl-citation.json"} </w:instrText>
+      </w:r>
+      <w:r>
+        <w:rPr>
+          <w:rFonts w:asciiTheme="majorBidi" w:hAnsiTheme="majorBidi" w:cstheme="majorBidi"/>
+        </w:rPr>
+        <w:fldChar w:fldCharType="separate"/>
+      </w:r>
+      <w:r>
+        <w:rPr>
+          <w:rFonts w:ascii="Times New Roman" w:hAnsi="Times New Roman" w:cs="Times New Roman"/>
+          <w:szCs w:val="24"/>
+          <w:vertAlign w:val="superscript"/>
+        </w:rPr>
+        <w:t>44</w:t>
+      </w:r>
+      <w:r>
+        <w:rPr>
+          <w:rFonts w:asciiTheme="majorBidi" w:hAnsiTheme="majorBidi" w:cstheme="majorBidi"/>
+        </w:rPr>
+        <w:fldChar w:fldCharType="end"/>
+      </w:r>
+      <w:r>
+        <w:rPr>
+          <w:rFonts w:asciiTheme="majorBidi" w:hAnsiTheme="majorBidi" w:cstheme="majorBidi"/>
+        </w:rPr>
+        <w:t xml:space="preserve"> </w:t>
+      </w:r>
+      <w:r>
+        <w:rPr>
+          <w:rFonts w:asciiTheme="majorBidi" w:hAnsiTheme="majorBidi" w:cstheme="majorBidi"/>
+        </w:rPr>
+        <w:t>refer</w:t>
+      </w:r>
+      <w:r>
+        <w:rPr>
+          <w:rFonts w:asciiTheme="majorBidi" w:hAnsiTheme="majorBidi" w:cstheme="majorBidi"/>
+        </w:rPr>
+        <w:t>s</w:t>
+      </w:r>
+      <w:r>
+        <w:rPr>
+          <w:rFonts w:asciiTheme="majorBidi" w:hAnsiTheme="majorBidi" w:cstheme="majorBidi"/>
+        </w:rPr>
+        <w:t xml:space="preserve"> to a wav2vec 2.0 framework, used for a self-supervised speech recognition </w:t>
+      </w:r>
+      <w:r>
+        <w:rPr>
+          <w:rFonts w:asciiTheme="majorBidi" w:hAnsiTheme="majorBidi" w:cstheme="majorBidi"/>
+        </w:rPr>
+        <w:fldChar w:fldCharType="begin"/>
+      </w:r>
+      <w:r>
+        <w:rPr>
+          <w:rFonts w:asciiTheme="majorBidi" w:hAnsiTheme="majorBidi" w:cstheme="majorBidi"/>
+        </w:rPr>
+        <w:instrText xml:space="preserve"> ADDIN ZOTERO_ITEM CSL_CITATION {"citationID":"S7n6jpqs","properties":{"formattedCitation":"\\super 45\\nosupersub{}","plainCitation":"45","noteIndex":0},"citationItems":[{"id":17785,"uris":["http://zotero.org/users/8326170/items/DZDB7QSZ"],"itemData":{"id":17785,"type":"article-journal","abstract":"We show for the first time that learning powerful representations from speech audio alone followed by fine-tuning on transcribed speech can outperform the best semi-supervised methods while being conceptually simpler. wav2vec 2.0 masks the speech input in the latent space and solves a contrastive task defined over a quantization of the latent representations which are jointly learned. Experiments using all labeled data of Librispeech achieve 1.8/3.3 WER on the clean/other test sets. When lowering the amount of labeled data to one hour, wav2vec 2.0 outperforms the previous state of the art on the 100 hour subset while using 100 times less labeled data. Using just ten minutes of labeled data and pre-training on 53k hours of unlabeled data still achieves 4.8/8.2 WER. This demonstrates the feasibility of speech recognition with limited amounts of labeled data.","container-title":"arXiv:2006.11477 [cs, eess]","note":"arXiv: 2006.11477","source":"arXiv.org","title":"wav2vec 2.0: A Framework for Self-Supervised Learning of Speech Representations","title-short":"wav2vec 2.0","URL":"http://arxiv.org/abs/2006.11477","author":[{"family":"Baevski","given":"Alexei"},{"family":"Zhou","given":"Henry"},{"family":"Mohamed","given":"Abdelrahman"},{"family":"Auli","given":"Michael"}],"accessed":{"date-parts":[["2022",5,6]]},"issued":{"date-parts":[["2020",10,22]]}}}],"schema":"https://github.com/citation-style-language/schema/raw/master/csl-citation.json"} </w:instrText>
+      </w:r>
+      <w:r>
+        <w:rPr>
+          <w:rFonts w:asciiTheme="majorBidi" w:hAnsiTheme="majorBidi" w:cstheme="majorBidi"/>
+        </w:rPr>
+        <w:fldChar w:fldCharType="separate"/>
+      </w:r>
+      <w:r>
+        <w:rPr>
+          <w:rFonts w:ascii="Times New Roman" w:hAnsi="Times New Roman" w:cs="Times New Roman"/>
+          <w:szCs w:val="24"/>
+          <w:vertAlign w:val="superscript"/>
+        </w:rPr>
+        <w:t>45</w:t>
+      </w:r>
+      <w:r>
+        <w:rPr>
+          <w:rFonts w:asciiTheme="majorBidi" w:hAnsiTheme="majorBidi" w:cstheme="majorBidi"/>
+        </w:rPr>
+        <w:fldChar w:fldCharType="end"/>
+      </w:r>
+      <w:r>
+        <w:rPr>
+          <w:rFonts w:asciiTheme="majorBidi" w:hAnsiTheme="majorBidi" w:cstheme="majorBidi"/>
+        </w:rPr>
+        <w:t xml:space="preserve">. </w:t>
+      </w:r>
+    </w:p>
+    <w:p>
+      <w:pPr>
+        <w:tabs>
+          <w:tab w:val="left" w:pos="1323"/>
+        </w:tabs>
+        <w:rPr>
+          <w:rFonts w:asciiTheme="majorBidi" w:hAnsiTheme="majorBidi" w:cstheme="majorBidi"/>
+        </w:rPr>
+      </w:pPr>
+      <w:bookmarkStart w:id="0" w:name="_GoBack"/>
+      <w:bookmarkEnd w:id="0"/>
+      <w:r>
+        <w:rPr>
+          <w:rFonts w:asciiTheme="majorBidi" w:hAnsiTheme="majorBidi" w:cstheme="majorBidi"/>
+          <w:i/>
+          <w:iCs/>
+          <w:u w:val="single"/>
+        </w:rPr>
+        <w:t>Performance analysis</w:t>
+      </w:r>
+      <w:r>
+        <w:rPr>
+          <w:rFonts w:asciiTheme="majorBidi" w:hAnsiTheme="majorBidi" w:cstheme="majorBidi"/>
+        </w:rPr>
+        <w:t>.</w:t>
+      </w:r>
+    </w:p>
+    <w:p>
+      <w:pPr>
+        <w:tabs>
+          <w:tab w:val="left" w:pos="1323"/>
+        </w:tabs>
+        <w:rPr>
+          <w:rFonts w:asciiTheme="majorBidi" w:hAnsiTheme="majorBidi" w:cstheme="majorBidi"/>
+        </w:rPr>
+      </w:pPr>
+      <w:r>
+        <w:rPr>
+          <w:rFonts w:asciiTheme="majorBidi" w:hAnsiTheme="majorBidi" w:cstheme="majorBidi"/>
+          <w:i/>
+          <w:iCs/>
+          <w:u w:val="single"/>
+        </w:rPr>
+        <w:t>EEG analysis</w:t>
+      </w:r>
+      <w:r>
+        <w:rPr>
+          <w:rFonts w:asciiTheme="majorBidi" w:hAnsiTheme="majorBidi" w:cstheme="majorBidi"/>
+        </w:rPr>
+        <w:t>.</w:t>
+      </w:r>
+    </w:p>
+    <w:p>
+      <w:pPr>
+        <w:pStyle w:val="ListParagraph"/>
+        <w:tabs>
+          <w:tab w:val="left" w:pos="1323"/>
+        </w:tabs>
+        <w:rPr>
+          <w:rFonts w:asciiTheme="majorBidi" w:hAnsiTheme="majorBidi" w:cstheme="majorBidi"/>
+        </w:rPr>
+      </w:pPr>
+      <w:r>
+        <w:rPr>
+          <w:rFonts w:asciiTheme="majorBidi" w:hAnsiTheme="majorBidi" w:cstheme="majorBidi"/>
+          <w:i/>
+          <w:iCs/>
+          <w:u w:val="single"/>
+        </w:rPr>
+        <w:t>Offline and online preprocessing</w:t>
+      </w:r>
+      <w:r>
+        <w:rPr>
+          <w:rFonts w:asciiTheme="majorBidi" w:hAnsiTheme="majorBidi" w:cstheme="majorBidi"/>
+        </w:rPr>
+        <w:t xml:space="preserve">. </w:t>
+      </w:r>
+    </w:p>
+    <w:p>
+      <w:pPr>
+        <w:tabs>
+          <w:tab w:val="left" w:pos="1323"/>
+        </w:tabs>
+        <w:rPr>
+          <w:rFonts w:asciiTheme="majorBidi" w:hAnsiTheme="majorBidi" w:cstheme="majorBidi"/>
+        </w:rPr>
+      </w:pPr>
+      <w:r>
+        <w:rPr>
+          <w:rFonts w:asciiTheme="majorBidi" w:hAnsiTheme="majorBidi" w:cstheme="majorBidi"/>
+          <w:i/>
+          <w:iCs/>
+          <w:u w:val="single"/>
+        </w:rPr>
+        <w:t>BCI Decoder</w:t>
+      </w:r>
+      <w:r>
+        <w:rPr>
+          <w:rFonts w:asciiTheme="majorBidi" w:hAnsiTheme="majorBidi" w:cstheme="majorBidi"/>
+        </w:rPr>
+        <w:t>.</w:t>
+      </w:r>
+    </w:p>
+    <w:p>
+      <w:pPr>
+        <w:tabs>
+          <w:tab w:val="left" w:pos="1323"/>
+        </w:tabs>
+        <w:rPr>
+          <w:rFonts w:asciiTheme="majorBidi" w:hAnsiTheme="majorBidi" w:cstheme="majorBidi"/>
+        </w:rPr>
+      </w:pPr>
+      <w:r>
+        <w:rPr>
+          <w:rFonts w:asciiTheme="majorBidi" w:hAnsiTheme="majorBidi" w:cstheme="majorBidi"/>
+          <w:i/>
+          <w:u w:val="single"/>
+        </w:rPr>
+        <w:t xml:space="preserve">Performance </w:t>
+      </w:r>
+      <w:r>
+        <w:rPr>
+          <w:rFonts w:asciiTheme="majorBidi" w:hAnsiTheme="majorBidi" w:cstheme="majorBidi"/>
+          <w:i/>
+          <w:u w:val="single"/>
+        </w:rPr>
+        <w:t>Analysis</w:t>
+      </w:r>
+      <w:r>
+        <w:rPr>
+          <w:rFonts w:asciiTheme="majorBidi" w:hAnsiTheme="majorBidi" w:cstheme="majorBidi"/>
+        </w:rPr>
+        <w:t xml:space="preserve">. </w:t>
+      </w:r>
+    </w:p>
+    <w:p>
+      <w:pPr>
+        <w:tabs>
+          <w:tab w:val="left" w:pos="1323"/>
+        </w:tabs>
+        <w:rPr>
+          <w:rFonts w:asciiTheme="majorBidi" w:hAnsiTheme="majorBidi" w:cstheme="majorBidi"/>
+        </w:rPr>
+      </w:pPr>
+    </w:p>
+    <w:p>
+      <w:pPr>
+        <w:tabs>
+          <w:tab w:val="left" w:pos="1323"/>
+        </w:tabs>
+        <w:rPr>
+          <w:rFonts w:asciiTheme="majorBidi" w:hAnsiTheme="majorBidi" w:cstheme="majorBidi"/>
+        </w:rPr>
+      </w:pPr>
+    </w:p>
+    <w:p>
+      <w:pPr>
         <w:pStyle w:val="Bibliography"/>
         <w:rPr>
           <w:rFonts w:asciiTheme="majorBidi" w:hAnsiTheme="majorBidi" w:cstheme="majorBidi"/>
@@ -2889,7 +3245,22 @@
           <w:sz w:val="20"/>
         </w:rPr>
         <w:tab/>
-        <w:t xml:space="preserve">Baghdadli, A. </w:t>
+      </w:r>
+      <w:proofErr w:type="spellStart"/>
+      <w:r>
+        <w:rPr>
+          <w:rFonts w:ascii="Times New Roman" w:hAnsi="Times New Roman" w:cs="Times New Roman"/>
+          <w:sz w:val="20"/>
+        </w:rPr>
+        <w:t>Baghdadli</w:t>
+      </w:r>
+      <w:proofErr w:type="spellEnd"/>
+      <w:r>
+        <w:rPr>
+          <w:rFonts w:ascii="Times New Roman" w:hAnsi="Times New Roman" w:cs="Times New Roman"/>
+          <w:sz w:val="20"/>
+        </w:rPr>
+        <w:t xml:space="preserve">, A. </w:t>
       </w:r>
       <w:r>
         <w:rPr>
@@ -2953,7 +3324,6 @@
           <w:rFonts w:ascii="Times New Roman" w:hAnsi="Times New Roman" w:cs="Times New Roman"/>
           <w:sz w:val="20"/>
         </w:rPr>
-        <w:lastRenderedPageBreak/>
         <w:t>3.</w:t>
       </w:r>
       <w:r>
@@ -2962,16 +3332,84 @@
           <w:sz w:val="20"/>
         </w:rPr>
         <w:tab/>
-        <w:t xml:space="preserve">Rose, V., Trembath, D., Keen, D. &amp; Paynter, J. The proportion of minimally verbal children with autism spectrum disorder in a community-based early intervention programme. </w:t>
-      </w:r>
-      <w:r>
-        <w:rPr>
-          <w:rFonts w:ascii="Times New Roman" w:hAnsi="Times New Roman" w:cs="Times New Roman"/>
-          <w:i/>
-          <w:iCs/>
-          <w:sz w:val="20"/>
-        </w:rPr>
-        <w:t>J. Intellect. Disabil. Res. JIDR</w:t>
+        <w:t xml:space="preserve">Rose, V., </w:t>
+      </w:r>
+      <w:proofErr w:type="spellStart"/>
+      <w:r>
+        <w:rPr>
+          <w:rFonts w:ascii="Times New Roman" w:hAnsi="Times New Roman" w:cs="Times New Roman"/>
+          <w:sz w:val="20"/>
+        </w:rPr>
+        <w:t>Trembath</w:t>
+      </w:r>
+      <w:proofErr w:type="spellEnd"/>
+      <w:r>
+        <w:rPr>
+          <w:rFonts w:ascii="Times New Roman" w:hAnsi="Times New Roman" w:cs="Times New Roman"/>
+          <w:sz w:val="20"/>
+        </w:rPr>
+        <w:t xml:space="preserve">, D., Keen, D. &amp; </w:t>
+      </w:r>
+      <w:proofErr w:type="spellStart"/>
+      <w:r>
+        <w:rPr>
+          <w:rFonts w:ascii="Times New Roman" w:hAnsi="Times New Roman" w:cs="Times New Roman"/>
+          <w:sz w:val="20"/>
+        </w:rPr>
+        <w:t>Paynter</w:t>
+      </w:r>
+      <w:proofErr w:type="spellEnd"/>
+      <w:r>
+        <w:rPr>
+          <w:rFonts w:ascii="Times New Roman" w:hAnsi="Times New Roman" w:cs="Times New Roman"/>
+          <w:sz w:val="20"/>
+        </w:rPr>
+        <w:t xml:space="preserve">, J. The proportion of minimally verbal children with autism spectrum disorder in a community-based early intervention </w:t>
+      </w:r>
+      <w:proofErr w:type="spellStart"/>
+      <w:r>
+        <w:rPr>
+          <w:rFonts w:ascii="Times New Roman" w:hAnsi="Times New Roman" w:cs="Times New Roman"/>
+          <w:sz w:val="20"/>
+        </w:rPr>
+        <w:t>programme</w:t>
+      </w:r>
+      <w:proofErr w:type="spellEnd"/>
+      <w:r>
+        <w:rPr>
+          <w:rFonts w:ascii="Times New Roman" w:hAnsi="Times New Roman" w:cs="Times New Roman"/>
+          <w:sz w:val="20"/>
+        </w:rPr>
+        <w:t xml:space="preserve">. </w:t>
+      </w:r>
+      <w:r>
+        <w:rPr>
+          <w:rFonts w:ascii="Times New Roman" w:hAnsi="Times New Roman" w:cs="Times New Roman"/>
+          <w:i/>
+          <w:iCs/>
+          <w:sz w:val="20"/>
+        </w:rPr>
+        <w:t xml:space="preserve">J. Intellect. </w:t>
+      </w:r>
+      <w:proofErr w:type="spellStart"/>
+      <w:r>
+        <w:rPr>
+          <w:rFonts w:ascii="Times New Roman" w:hAnsi="Times New Roman" w:cs="Times New Roman"/>
+          <w:i/>
+          <w:iCs/>
+          <w:sz w:val="20"/>
+        </w:rPr>
+        <w:t>Disabil</w:t>
+      </w:r>
+      <w:proofErr w:type="spellEnd"/>
+      <w:r>
+        <w:rPr>
+          <w:rFonts w:ascii="Times New Roman" w:hAnsi="Times New Roman" w:cs="Times New Roman"/>
+          <w:i/>
+          <w:iCs/>
+          <w:sz w:val="20"/>
+        </w:rPr>
+        <w:t>. Res. JIDR</w:t>
       </w:r>
       <w:r>
         <w:rPr>
@@ -3018,7 +3456,54 @@
           <w:sz w:val="20"/>
         </w:rPr>
         <w:tab/>
-        <w:t xml:space="preserve">Wodka, E. L., Mathy, P. &amp; Kalb, L. Predictors of Phrase and Fluent Speech in Children With Autism and Severe Language Delay. </w:t>
+      </w:r>
+      <w:proofErr w:type="spellStart"/>
+      <w:r>
+        <w:rPr>
+          <w:rFonts w:ascii="Times New Roman" w:hAnsi="Times New Roman" w:cs="Times New Roman"/>
+          <w:sz w:val="20"/>
+        </w:rPr>
+        <w:t>Wodka</w:t>
+      </w:r>
+      <w:proofErr w:type="spellEnd"/>
+      <w:r>
+        <w:rPr>
+          <w:rFonts w:ascii="Times New Roman" w:hAnsi="Times New Roman" w:cs="Times New Roman"/>
+          <w:sz w:val="20"/>
+        </w:rPr>
+        <w:t xml:space="preserve">, E. L., </w:t>
+      </w:r>
+      <w:proofErr w:type="spellStart"/>
+      <w:r>
+        <w:rPr>
+          <w:rFonts w:ascii="Times New Roman" w:hAnsi="Times New Roman" w:cs="Times New Roman"/>
+          <w:sz w:val="20"/>
+        </w:rPr>
+        <w:t>Mathy</w:t>
+      </w:r>
+      <w:proofErr w:type="spellEnd"/>
+      <w:r>
+        <w:rPr>
+          <w:rFonts w:ascii="Times New Roman" w:hAnsi="Times New Roman" w:cs="Times New Roman"/>
+          <w:sz w:val="20"/>
+        </w:rPr>
+        <w:t xml:space="preserve">, P. &amp; Kalb, L. Predictors of Phrase and Fluent Speech in Children </w:t>
+      </w:r>
+      <w:proofErr w:type="gramStart"/>
+      <w:r>
+        <w:rPr>
+          <w:rFonts w:ascii="Times New Roman" w:hAnsi="Times New Roman" w:cs="Times New Roman"/>
+          <w:sz w:val="20"/>
+        </w:rPr>
+        <w:t>With</w:t>
+      </w:r>
+      <w:proofErr w:type="gramEnd"/>
+      <w:r>
+        <w:rPr>
+          <w:rFonts w:ascii="Times New Roman" w:hAnsi="Times New Roman" w:cs="Times New Roman"/>
+          <w:sz w:val="20"/>
+        </w:rPr>
+        <w:t xml:space="preserve"> Autism and Severe Language Delay. </w:t>
       </w:r>
       <w:r>
         <w:rPr>
@@ -3074,7 +3559,22 @@
           <w:sz w:val="20"/>
         </w:rPr>
         <w:tab/>
-        <w:t xml:space="preserve">Grodin, E. &amp; McDonough, Y. Z. Autism and Her Writing: ‘Non-speaking doesn’t mean non-thinking’. </w:t>
+      </w:r>
+      <w:proofErr w:type="spellStart"/>
+      <w:r>
+        <w:rPr>
+          <w:rFonts w:ascii="Times New Roman" w:hAnsi="Times New Roman" w:cs="Times New Roman"/>
+          <w:sz w:val="20"/>
+        </w:rPr>
+        <w:t>Grodin</w:t>
+      </w:r>
+      <w:proofErr w:type="spellEnd"/>
+      <w:r>
+        <w:rPr>
+          <w:rFonts w:ascii="Times New Roman" w:hAnsi="Times New Roman" w:cs="Times New Roman"/>
+          <w:sz w:val="20"/>
+        </w:rPr>
+        <w:t xml:space="preserve">, E. &amp; McDonough, Y. Z. Autism and Her Writing: ‘Non-speaking doesn’t mean non-thinking’. </w:t>
       </w:r>
       <w:r>
         <w:rPr>
@@ -3170,16 +3670,52 @@
           <w:sz w:val="20"/>
         </w:rPr>
         <w:tab/>
-        <w:t xml:space="preserve">Richards, C., Oliver, C., Nelson, L. &amp; Moss, J. Self-injurious behaviour in individuals with autism spectrum disorder and intellectual disability. </w:t>
-      </w:r>
-      <w:r>
-        <w:rPr>
-          <w:rFonts w:ascii="Times New Roman" w:hAnsi="Times New Roman" w:cs="Times New Roman"/>
-          <w:i/>
-          <w:iCs/>
-          <w:sz w:val="20"/>
-        </w:rPr>
-        <w:t>J. Intellect. Disabil. Res. JIDR</w:t>
+        <w:t xml:space="preserve">Richards, C., Oliver, C., Nelson, L. &amp; Moss, J. Self-injurious </w:t>
+      </w:r>
+      <w:proofErr w:type="spellStart"/>
+      <w:r>
+        <w:rPr>
+          <w:rFonts w:ascii="Times New Roman" w:hAnsi="Times New Roman" w:cs="Times New Roman"/>
+          <w:sz w:val="20"/>
+        </w:rPr>
+        <w:t>behaviour</w:t>
+      </w:r>
+      <w:proofErr w:type="spellEnd"/>
+      <w:r>
+        <w:rPr>
+          <w:rFonts w:ascii="Times New Roman" w:hAnsi="Times New Roman" w:cs="Times New Roman"/>
+          <w:sz w:val="20"/>
+        </w:rPr>
+        <w:t xml:space="preserve"> in individuals with autism spectrum disorder and intellectual disability. </w:t>
+      </w:r>
+      <w:r>
+        <w:rPr>
+          <w:rFonts w:ascii="Times New Roman" w:hAnsi="Times New Roman" w:cs="Times New Roman"/>
+          <w:i/>
+          <w:iCs/>
+          <w:sz w:val="20"/>
+        </w:rPr>
+        <w:t xml:space="preserve">J. Intellect. </w:t>
+      </w:r>
+      <w:proofErr w:type="spellStart"/>
+      <w:r>
+        <w:rPr>
+          <w:rFonts w:ascii="Times New Roman" w:hAnsi="Times New Roman" w:cs="Times New Roman"/>
+          <w:i/>
+          <w:iCs/>
+          <w:sz w:val="20"/>
+        </w:rPr>
+        <w:t>Disabil</w:t>
+      </w:r>
+      <w:proofErr w:type="spellEnd"/>
+      <w:r>
+        <w:rPr>
+          <w:rFonts w:ascii="Times New Roman" w:hAnsi="Times New Roman" w:cs="Times New Roman"/>
+          <w:i/>
+          <w:iCs/>
+          <w:sz w:val="20"/>
+        </w:rPr>
+        <w:t>. Res. JIDR</w:t>
       </w:r>
       <w:r>
         <w:rPr>
@@ -3226,16 +3762,83 @@
           <w:sz w:val="20"/>
         </w:rPr>
         <w:tab/>
-        <w:t xml:space="preserve">Koegel, L. K., Bryan, K. M., Su, P. L., Vaidya, M. &amp; Camarata, S. Definitions of Nonverbal and Minimally Verbal in Research for Autism: A Systematic Review of the Literature. </w:t>
-      </w:r>
-      <w:r>
-        <w:rPr>
-          <w:rFonts w:ascii="Times New Roman" w:hAnsi="Times New Roman" w:cs="Times New Roman"/>
-          <w:i/>
-          <w:iCs/>
-          <w:sz w:val="20"/>
-        </w:rPr>
-        <w:t>J. Autism Dev. Disord.</w:t>
+      </w:r>
+      <w:proofErr w:type="spellStart"/>
+      <w:r>
+        <w:rPr>
+          <w:rFonts w:ascii="Times New Roman" w:hAnsi="Times New Roman" w:cs="Times New Roman"/>
+          <w:sz w:val="20"/>
+        </w:rPr>
+        <w:t>Koegel</w:t>
+      </w:r>
+      <w:proofErr w:type="spellEnd"/>
+      <w:r>
+        <w:rPr>
+          <w:rFonts w:ascii="Times New Roman" w:hAnsi="Times New Roman" w:cs="Times New Roman"/>
+          <w:sz w:val="20"/>
+        </w:rPr>
+        <w:t xml:space="preserve">, L. K., Bryan, K. M., Su, P. L., Vaidya, M. &amp; </w:t>
+      </w:r>
+      <w:proofErr w:type="spellStart"/>
+      <w:r>
+        <w:rPr>
+          <w:rFonts w:ascii="Times New Roman" w:hAnsi="Times New Roman" w:cs="Times New Roman"/>
+          <w:sz w:val="20"/>
+        </w:rPr>
+        <w:t>Camarata</w:t>
+      </w:r>
+      <w:proofErr w:type="spellEnd"/>
+      <w:r>
+        <w:rPr>
+          <w:rFonts w:ascii="Times New Roman" w:hAnsi="Times New Roman" w:cs="Times New Roman"/>
+          <w:sz w:val="20"/>
+        </w:rPr>
+        <w:t xml:space="preserve">, </w:t>
+      </w:r>
+      <w:proofErr w:type="gramStart"/>
+      <w:r>
+        <w:rPr>
+          <w:rFonts w:ascii="Times New Roman" w:hAnsi="Times New Roman" w:cs="Times New Roman"/>
+          <w:sz w:val="20"/>
+        </w:rPr>
+        <w:t>S</w:t>
+      </w:r>
+      <w:proofErr w:type="gramEnd"/>
+      <w:r>
+        <w:rPr>
+          <w:rFonts w:ascii="Times New Roman" w:hAnsi="Times New Roman" w:cs="Times New Roman"/>
+          <w:sz w:val="20"/>
+        </w:rPr>
+        <w:t xml:space="preserve">. Definitions of Nonverbal and Minimally Verbal in Research for Autism: A Systematic Review of the Literature. </w:t>
+      </w:r>
+      <w:r>
+        <w:rPr>
+          <w:rFonts w:ascii="Times New Roman" w:hAnsi="Times New Roman" w:cs="Times New Roman"/>
+          <w:i/>
+          <w:iCs/>
+          <w:sz w:val="20"/>
+        </w:rPr>
+        <w:t xml:space="preserve">J. Autism Dev. </w:t>
+      </w:r>
+      <w:proofErr w:type="spellStart"/>
+      <w:r>
+        <w:rPr>
+          <w:rFonts w:ascii="Times New Roman" w:hAnsi="Times New Roman" w:cs="Times New Roman"/>
+          <w:i/>
+          <w:iCs/>
+          <w:sz w:val="20"/>
+        </w:rPr>
+        <w:t>Disord</w:t>
+      </w:r>
+      <w:proofErr w:type="spellEnd"/>
+      <w:r>
+        <w:rPr>
+          <w:rFonts w:ascii="Times New Roman" w:hAnsi="Times New Roman" w:cs="Times New Roman"/>
+          <w:i/>
+          <w:iCs/>
+          <w:sz w:val="20"/>
+        </w:rPr>
+        <w:t>.</w:t>
       </w:r>
       <w:r>
         <w:rPr>
@@ -3282,16 +3885,52 @@
           <w:sz w:val="20"/>
         </w:rPr>
         <w:tab/>
-        <w:t xml:space="preserve">Aydin, O. &amp; Diken, I. H. Studies Comparing Augmentative and Alternative Communication Systems (AAC) Applications for Individuals with Autism Spectrum Disorder: A Systematic Review and Meta-Analysis. </w:t>
-      </w:r>
-      <w:r>
-        <w:rPr>
-          <w:rFonts w:ascii="Times New Roman" w:hAnsi="Times New Roman" w:cs="Times New Roman"/>
-          <w:i/>
-          <w:iCs/>
-          <w:sz w:val="20"/>
-        </w:rPr>
-        <w:t>Educ. Train. Autism Dev. Disabil.</w:t>
+        <w:t xml:space="preserve">Aydin, O. &amp; </w:t>
+      </w:r>
+      <w:proofErr w:type="spellStart"/>
+      <w:r>
+        <w:rPr>
+          <w:rFonts w:ascii="Times New Roman" w:hAnsi="Times New Roman" w:cs="Times New Roman"/>
+          <w:sz w:val="20"/>
+        </w:rPr>
+        <w:t>Diken</w:t>
+      </w:r>
+      <w:proofErr w:type="spellEnd"/>
+      <w:r>
+        <w:rPr>
+          <w:rFonts w:ascii="Times New Roman" w:hAnsi="Times New Roman" w:cs="Times New Roman"/>
+          <w:sz w:val="20"/>
+        </w:rPr>
+        <w:t xml:space="preserve">, I. H. Studies Comparing Augmentative and Alternative Communication Systems (AAC) Applications for Individuals with Autism Spectrum Disorder: A Systematic Review and Meta-Analysis. </w:t>
+      </w:r>
+      <w:r>
+        <w:rPr>
+          <w:rFonts w:ascii="Times New Roman" w:hAnsi="Times New Roman" w:cs="Times New Roman"/>
+          <w:i/>
+          <w:iCs/>
+          <w:sz w:val="20"/>
+        </w:rPr>
+        <w:t xml:space="preserve">Educ. Train. Autism Dev. </w:t>
+      </w:r>
+      <w:proofErr w:type="spellStart"/>
+      <w:r>
+        <w:rPr>
+          <w:rFonts w:ascii="Times New Roman" w:hAnsi="Times New Roman" w:cs="Times New Roman"/>
+          <w:i/>
+          <w:iCs/>
+          <w:sz w:val="20"/>
+        </w:rPr>
+        <w:t>Disabil</w:t>
+      </w:r>
+      <w:proofErr w:type="spellEnd"/>
+      <w:r>
+        <w:rPr>
+          <w:rFonts w:ascii="Times New Roman" w:hAnsi="Times New Roman" w:cs="Times New Roman"/>
+          <w:i/>
+          <w:iCs/>
+          <w:sz w:val="20"/>
+        </w:rPr>
+        <w:t>.</w:t>
       </w:r>
       <w:r>
         <w:rPr>
@@ -3338,16 +3977,128 @@
           <w:sz w:val="20"/>
         </w:rPr>
         <w:tab/>
-        <w:t xml:space="preserve">Baxter, S., Enderby, P., Evans, P. &amp; Judge, S. Interventions using high-technology communication devices: a state of the art review. </w:t>
-      </w:r>
-      <w:r>
-        <w:rPr>
-          <w:rFonts w:ascii="Times New Roman" w:hAnsi="Times New Roman" w:cs="Times New Roman"/>
-          <w:i/>
-          <w:iCs/>
-          <w:sz w:val="20"/>
-        </w:rPr>
-        <w:t>Folia Phoniatr. Logop. Off. Organ Int. Assoc. Logop. Phoniatr. IALP</w:t>
+        <w:t xml:space="preserve">Baxter, S., </w:t>
+      </w:r>
+      <w:proofErr w:type="spellStart"/>
+      <w:r>
+        <w:rPr>
+          <w:rFonts w:ascii="Times New Roman" w:hAnsi="Times New Roman" w:cs="Times New Roman"/>
+          <w:sz w:val="20"/>
+        </w:rPr>
+        <w:t>Enderby</w:t>
+      </w:r>
+      <w:proofErr w:type="spellEnd"/>
+      <w:r>
+        <w:rPr>
+          <w:rFonts w:ascii="Times New Roman" w:hAnsi="Times New Roman" w:cs="Times New Roman"/>
+          <w:sz w:val="20"/>
+        </w:rPr>
+        <w:t xml:space="preserve">, P., Evans, P. &amp; Judge, </w:t>
+      </w:r>
+      <w:proofErr w:type="gramStart"/>
+      <w:r>
+        <w:rPr>
+          <w:rFonts w:ascii="Times New Roman" w:hAnsi="Times New Roman" w:cs="Times New Roman"/>
+          <w:sz w:val="20"/>
+        </w:rPr>
+        <w:t>S</w:t>
+      </w:r>
+      <w:proofErr w:type="gramEnd"/>
+      <w:r>
+        <w:rPr>
+          <w:rFonts w:ascii="Times New Roman" w:hAnsi="Times New Roman" w:cs="Times New Roman"/>
+          <w:sz w:val="20"/>
+        </w:rPr>
+        <w:t xml:space="preserve">. Interventions using high-technology communication devices: a state of the art review. </w:t>
+      </w:r>
+      <w:r>
+        <w:rPr>
+          <w:rFonts w:ascii="Times New Roman" w:hAnsi="Times New Roman" w:cs="Times New Roman"/>
+          <w:i/>
+          <w:iCs/>
+          <w:sz w:val="20"/>
+        </w:rPr>
+        <w:t xml:space="preserve">Folia </w:t>
+      </w:r>
+      <w:proofErr w:type="spellStart"/>
+      <w:r>
+        <w:rPr>
+          <w:rFonts w:ascii="Times New Roman" w:hAnsi="Times New Roman" w:cs="Times New Roman"/>
+          <w:i/>
+          <w:iCs/>
+          <w:sz w:val="20"/>
+        </w:rPr>
+        <w:t>Phoniatr</w:t>
+      </w:r>
+      <w:proofErr w:type="spellEnd"/>
+      <w:r>
+        <w:rPr>
+          <w:rFonts w:ascii="Times New Roman" w:hAnsi="Times New Roman" w:cs="Times New Roman"/>
+          <w:i/>
+          <w:iCs/>
+          <w:sz w:val="20"/>
+        </w:rPr>
+        <w:t xml:space="preserve">. </w:t>
+      </w:r>
+      <w:proofErr w:type="spellStart"/>
+      <w:r>
+        <w:rPr>
+          <w:rFonts w:ascii="Times New Roman" w:hAnsi="Times New Roman" w:cs="Times New Roman"/>
+          <w:i/>
+          <w:iCs/>
+          <w:sz w:val="20"/>
+        </w:rPr>
+        <w:t>Logop</w:t>
+      </w:r>
+      <w:proofErr w:type="spellEnd"/>
+      <w:r>
+        <w:rPr>
+          <w:rFonts w:ascii="Times New Roman" w:hAnsi="Times New Roman" w:cs="Times New Roman"/>
+          <w:i/>
+          <w:iCs/>
+          <w:sz w:val="20"/>
+        </w:rPr>
+        <w:t xml:space="preserve">. Off. Organ Int. Assoc. </w:t>
+      </w:r>
+      <w:proofErr w:type="spellStart"/>
+      <w:r>
+        <w:rPr>
+          <w:rFonts w:ascii="Times New Roman" w:hAnsi="Times New Roman" w:cs="Times New Roman"/>
+          <w:i/>
+          <w:iCs/>
+          <w:sz w:val="20"/>
+        </w:rPr>
+        <w:t>Logop</w:t>
+      </w:r>
+      <w:proofErr w:type="spellEnd"/>
+      <w:r>
+        <w:rPr>
+          <w:rFonts w:ascii="Times New Roman" w:hAnsi="Times New Roman" w:cs="Times New Roman"/>
+          <w:i/>
+          <w:iCs/>
+          <w:sz w:val="20"/>
+        </w:rPr>
+        <w:t xml:space="preserve">. </w:t>
+      </w:r>
+      <w:proofErr w:type="spellStart"/>
+      <w:r>
+        <w:rPr>
+          <w:rFonts w:ascii="Times New Roman" w:hAnsi="Times New Roman" w:cs="Times New Roman"/>
+          <w:i/>
+          <w:iCs/>
+          <w:sz w:val="20"/>
+        </w:rPr>
+        <w:t>Phoniatr</w:t>
+      </w:r>
+      <w:proofErr w:type="spellEnd"/>
+      <w:r>
+        <w:rPr>
+          <w:rFonts w:ascii="Times New Roman" w:hAnsi="Times New Roman" w:cs="Times New Roman"/>
+          <w:i/>
+          <w:iCs/>
+          <w:sz w:val="20"/>
+        </w:rPr>
+        <w:t>. IALP</w:t>
       </w:r>
       <w:r>
         <w:rPr>
@@ -3394,7 +4145,54 @@
           <w:sz w:val="20"/>
         </w:rPr>
         <w:tab/>
-        <w:t xml:space="preserve">Elsahar, Y., Hu, S., Bouazza-Marouf, K., Kerr, D. &amp; Mansor, A. Augmentative and Alternative Communication (AAC) Advances: A Review of Configurations for Individuals with a Speech Disability. </w:t>
+      </w:r>
+      <w:proofErr w:type="spellStart"/>
+      <w:r>
+        <w:rPr>
+          <w:rFonts w:ascii="Times New Roman" w:hAnsi="Times New Roman" w:cs="Times New Roman"/>
+          <w:sz w:val="20"/>
+        </w:rPr>
+        <w:t>Elsahar</w:t>
+      </w:r>
+      <w:proofErr w:type="spellEnd"/>
+      <w:r>
+        <w:rPr>
+          <w:rFonts w:ascii="Times New Roman" w:hAnsi="Times New Roman" w:cs="Times New Roman"/>
+          <w:sz w:val="20"/>
+        </w:rPr>
+        <w:t xml:space="preserve">, Y., Hu, S., </w:t>
+      </w:r>
+      <w:proofErr w:type="spellStart"/>
+      <w:r>
+        <w:rPr>
+          <w:rFonts w:ascii="Times New Roman" w:hAnsi="Times New Roman" w:cs="Times New Roman"/>
+          <w:sz w:val="20"/>
+        </w:rPr>
+        <w:t>Bouazza-Marouf</w:t>
+      </w:r>
+      <w:proofErr w:type="spellEnd"/>
+      <w:r>
+        <w:rPr>
+          <w:rFonts w:ascii="Times New Roman" w:hAnsi="Times New Roman" w:cs="Times New Roman"/>
+          <w:sz w:val="20"/>
+        </w:rPr>
+        <w:t xml:space="preserve">, K., Kerr, D. &amp; </w:t>
+      </w:r>
+      <w:proofErr w:type="spellStart"/>
+      <w:r>
+        <w:rPr>
+          <w:rFonts w:ascii="Times New Roman" w:hAnsi="Times New Roman" w:cs="Times New Roman"/>
+          <w:sz w:val="20"/>
+        </w:rPr>
+        <w:t>Mansor</w:t>
+      </w:r>
+      <w:proofErr w:type="spellEnd"/>
+      <w:r>
+        <w:rPr>
+          <w:rFonts w:ascii="Times New Roman" w:hAnsi="Times New Roman" w:cs="Times New Roman"/>
+          <w:sz w:val="20"/>
+        </w:rPr>
+        <w:t xml:space="preserve">, A. Augmentative and Alternative Communication (AAC) Advances: A Review of Configurations for Individuals with a Speech Disability. </w:t>
       </w:r>
       <w:r>
         <w:rPr>
@@ -3450,16 +4248,63 @@
           <w:sz w:val="20"/>
         </w:rPr>
         <w:tab/>
-        <w:t xml:space="preserve">Moorcroft, A., Scarinci, N. &amp; Meyer, C. A systematic review of the barriers and facilitators to the provision and use of low-tech and unaided AAC systems for people with complex communication needs and their families. </w:t>
-      </w:r>
-      <w:r>
-        <w:rPr>
-          <w:rFonts w:ascii="Times New Roman" w:hAnsi="Times New Roman" w:cs="Times New Roman"/>
-          <w:i/>
-          <w:iCs/>
-          <w:sz w:val="20"/>
-        </w:rPr>
-        <w:t>Disabil. Rehabil. Assist. Technol.</w:t>
+        <w:t xml:space="preserve">Moorcroft, A., </w:t>
+      </w:r>
+      <w:proofErr w:type="spellStart"/>
+      <w:r>
+        <w:rPr>
+          <w:rFonts w:ascii="Times New Roman" w:hAnsi="Times New Roman" w:cs="Times New Roman"/>
+          <w:sz w:val="20"/>
+        </w:rPr>
+        <w:t>Scarinci</w:t>
+      </w:r>
+      <w:proofErr w:type="spellEnd"/>
+      <w:r>
+        <w:rPr>
+          <w:rFonts w:ascii="Times New Roman" w:hAnsi="Times New Roman" w:cs="Times New Roman"/>
+          <w:sz w:val="20"/>
+        </w:rPr>
+        <w:t xml:space="preserve">, N. &amp; Meyer, C. A systematic review of the barriers and facilitators to the provision and use of low-tech and unaided AAC systems for people with complex communication needs and their families. </w:t>
+      </w:r>
+      <w:proofErr w:type="spellStart"/>
+      <w:r>
+        <w:rPr>
+          <w:rFonts w:ascii="Times New Roman" w:hAnsi="Times New Roman" w:cs="Times New Roman"/>
+          <w:i/>
+          <w:iCs/>
+          <w:sz w:val="20"/>
+        </w:rPr>
+        <w:t>Disabil</w:t>
+      </w:r>
+      <w:proofErr w:type="spellEnd"/>
+      <w:r>
+        <w:rPr>
+          <w:rFonts w:ascii="Times New Roman" w:hAnsi="Times New Roman" w:cs="Times New Roman"/>
+          <w:i/>
+          <w:iCs/>
+          <w:sz w:val="20"/>
+        </w:rPr>
+        <w:t xml:space="preserve">. </w:t>
+      </w:r>
+      <w:proofErr w:type="spellStart"/>
+      <w:r>
+        <w:rPr>
+          <w:rFonts w:ascii="Times New Roman" w:hAnsi="Times New Roman" w:cs="Times New Roman"/>
+          <w:i/>
+          <w:iCs/>
+          <w:sz w:val="20"/>
+        </w:rPr>
+        <w:t>Rehabil</w:t>
+      </w:r>
+      <w:proofErr w:type="spellEnd"/>
+      <w:r>
+        <w:rPr>
+          <w:rFonts w:ascii="Times New Roman" w:hAnsi="Times New Roman" w:cs="Times New Roman"/>
+          <w:i/>
+          <w:iCs/>
+          <w:sz w:val="20"/>
+        </w:rPr>
+        <w:t>. Assist. Technol.</w:t>
       </w:r>
       <w:r>
         <w:rPr>
@@ -3506,7 +4351,39 @@
           <w:sz w:val="20"/>
         </w:rPr>
         <w:tab/>
-        <w:t>Hossain, M. Y. &amp; Doulah, A. B. M. S. U. Detection of Motor Imagery (MI) Event in Electroencephalogram (EEG) Signals using Artificial Intelligence Technique. in (2020).</w:t>
+        <w:t xml:space="preserve">Hossain, M. Y. &amp; </w:t>
+      </w:r>
+      <w:proofErr w:type="spellStart"/>
+      <w:r>
+        <w:rPr>
+          <w:rFonts w:ascii="Times New Roman" w:hAnsi="Times New Roman" w:cs="Times New Roman"/>
+          <w:sz w:val="20"/>
+        </w:rPr>
+        <w:t>Doulah</w:t>
+      </w:r>
+      <w:proofErr w:type="spellEnd"/>
+      <w:r>
+        <w:rPr>
+          <w:rFonts w:ascii="Times New Roman" w:hAnsi="Times New Roman" w:cs="Times New Roman"/>
+          <w:sz w:val="20"/>
+        </w:rPr>
+        <w:t xml:space="preserve">, A. B. M. S. U. Detection of Motor Imagery (MI) Event in Electroencephalogram (EEG) Signals using Artificial Intelligence Technique. </w:t>
+      </w:r>
+      <w:proofErr w:type="gramStart"/>
+      <w:r>
+        <w:rPr>
+          <w:rFonts w:ascii="Times New Roman" w:hAnsi="Times New Roman" w:cs="Times New Roman"/>
+          <w:sz w:val="20"/>
+        </w:rPr>
+        <w:t>in</w:t>
+      </w:r>
+      <w:proofErr w:type="gramEnd"/>
+      <w:r>
+        <w:rPr>
+          <w:rFonts w:ascii="Times New Roman" w:hAnsi="Times New Roman" w:cs="Times New Roman"/>
+          <w:sz w:val="20"/>
+        </w:rPr>
+        <w:t xml:space="preserve"> (2020).</w:t>
       </w:r>
     </w:p>
     <w:p>
@@ -3522,6 +4399,7 @@
           <w:rFonts w:ascii="Times New Roman" w:hAnsi="Times New Roman" w:cs="Times New Roman"/>
           <w:sz w:val="20"/>
         </w:rPr>
+        <w:lastRenderedPageBreak/>
         <w:t>14.</w:t>
       </w:r>
       <w:r>
@@ -3530,7 +4408,71 @@
           <w:sz w:val="20"/>
         </w:rPr>
         <w:tab/>
-        <w:t xml:space="preserve">Zander, T. O., Kothe, C., Jatzev, S. &amp; Gaertner, M. Enhancing Human-Computer Interaction with Input from Active and Passive Brain-Computer Interfaces. in </w:t>
+        <w:t xml:space="preserve">Zander, T. O., </w:t>
+      </w:r>
+      <w:proofErr w:type="spellStart"/>
+      <w:r>
+        <w:rPr>
+          <w:rFonts w:ascii="Times New Roman" w:hAnsi="Times New Roman" w:cs="Times New Roman"/>
+          <w:sz w:val="20"/>
+        </w:rPr>
+        <w:t>Kothe</w:t>
+      </w:r>
+      <w:proofErr w:type="spellEnd"/>
+      <w:r>
+        <w:rPr>
+          <w:rFonts w:ascii="Times New Roman" w:hAnsi="Times New Roman" w:cs="Times New Roman"/>
+          <w:sz w:val="20"/>
+        </w:rPr>
+        <w:t xml:space="preserve">, C., </w:t>
+      </w:r>
+      <w:proofErr w:type="spellStart"/>
+      <w:r>
+        <w:rPr>
+          <w:rFonts w:ascii="Times New Roman" w:hAnsi="Times New Roman" w:cs="Times New Roman"/>
+          <w:sz w:val="20"/>
+        </w:rPr>
+        <w:t>Jatzev</w:t>
+      </w:r>
+      <w:proofErr w:type="spellEnd"/>
+      <w:r>
+        <w:rPr>
+          <w:rFonts w:ascii="Times New Roman" w:hAnsi="Times New Roman" w:cs="Times New Roman"/>
+          <w:sz w:val="20"/>
+        </w:rPr>
+        <w:t xml:space="preserve">, S. &amp; </w:t>
+      </w:r>
+      <w:proofErr w:type="spellStart"/>
+      <w:r>
+        <w:rPr>
+          <w:rFonts w:ascii="Times New Roman" w:hAnsi="Times New Roman" w:cs="Times New Roman"/>
+          <w:sz w:val="20"/>
+        </w:rPr>
+        <w:t>Gaertner</w:t>
+      </w:r>
+      <w:proofErr w:type="spellEnd"/>
+      <w:r>
+        <w:rPr>
+          <w:rFonts w:ascii="Times New Roman" w:hAnsi="Times New Roman" w:cs="Times New Roman"/>
+          <w:sz w:val="20"/>
+        </w:rPr>
+        <w:t xml:space="preserve">, M. Enhancing Human-Computer Interaction with Input from Active and Passive Brain-Computer Interfaces. </w:t>
+      </w:r>
+      <w:proofErr w:type="gramStart"/>
+      <w:r>
+        <w:rPr>
+          <w:rFonts w:ascii="Times New Roman" w:hAnsi="Times New Roman" w:cs="Times New Roman"/>
+          <w:sz w:val="20"/>
+        </w:rPr>
+        <w:t>in</w:t>
+      </w:r>
+      <w:proofErr w:type="gramEnd"/>
+      <w:r>
+        <w:rPr>
+          <w:rFonts w:ascii="Times New Roman" w:hAnsi="Times New Roman" w:cs="Times New Roman"/>
+          <w:sz w:val="20"/>
+        </w:rPr>
+        <w:t xml:space="preserve"> </w:t>
       </w:r>
       <w:r>
         <w:rPr>
@@ -3546,7 +4488,39 @@
           <w:rFonts w:ascii="Times New Roman" w:hAnsi="Times New Roman" w:cs="Times New Roman"/>
           <w:sz w:val="20"/>
         </w:rPr>
-        <w:t xml:space="preserve"> (eds. Tan, D. S. &amp; Nijholt, A.) 181–199 (Springer, 2010). doi:10.1007/978-1-84996-272-8_11.</w:t>
+        <w:t xml:space="preserve"> (eds. Tan, D. S. &amp; </w:t>
+      </w:r>
+      <w:proofErr w:type="spellStart"/>
+      <w:r>
+        <w:rPr>
+          <w:rFonts w:ascii="Times New Roman" w:hAnsi="Times New Roman" w:cs="Times New Roman"/>
+          <w:sz w:val="20"/>
+        </w:rPr>
+        <w:t>Nijholt</w:t>
+      </w:r>
+      <w:proofErr w:type="spellEnd"/>
+      <w:r>
+        <w:rPr>
+          <w:rFonts w:ascii="Times New Roman" w:hAnsi="Times New Roman" w:cs="Times New Roman"/>
+          <w:sz w:val="20"/>
+        </w:rPr>
+        <w:t xml:space="preserve">, A.) 181–199 (Springer, 2010). </w:t>
+      </w:r>
+      <w:proofErr w:type="gramStart"/>
+      <w:r>
+        <w:rPr>
+          <w:rFonts w:ascii="Times New Roman" w:hAnsi="Times New Roman" w:cs="Times New Roman"/>
+          <w:sz w:val="20"/>
+        </w:rPr>
+        <w:t>doi:</w:t>
+      </w:r>
+      <w:proofErr w:type="gramEnd"/>
+      <w:r>
+        <w:rPr>
+          <w:rFonts w:ascii="Times New Roman" w:hAnsi="Times New Roman" w:cs="Times New Roman"/>
+          <w:sz w:val="20"/>
+        </w:rPr>
+        <w:t>10.1007/978-1-84996-272-8_11.</w:t>
       </w:r>
     </w:p>
     <w:p>
@@ -3570,7 +4544,54 @@
           <w:sz w:val="20"/>
         </w:rPr>
         <w:tab/>
-        <w:t>Cibrian, F. L., Mercado, J., Escobedo, L. &amp; Tentori, M. A step towards identifying the sound preferences of children with autism. in (2018).</w:t>
+      </w:r>
+      <w:proofErr w:type="spellStart"/>
+      <w:r>
+        <w:rPr>
+          <w:rFonts w:ascii="Times New Roman" w:hAnsi="Times New Roman" w:cs="Times New Roman"/>
+          <w:sz w:val="20"/>
+        </w:rPr>
+        <w:t>Cibrian</w:t>
+      </w:r>
+      <w:proofErr w:type="spellEnd"/>
+      <w:r>
+        <w:rPr>
+          <w:rFonts w:ascii="Times New Roman" w:hAnsi="Times New Roman" w:cs="Times New Roman"/>
+          <w:sz w:val="20"/>
+        </w:rPr>
+        <w:t xml:space="preserve">, F. L., Mercado, J., Escobedo, L. &amp; </w:t>
+      </w:r>
+      <w:proofErr w:type="spellStart"/>
+      <w:r>
+        <w:rPr>
+          <w:rFonts w:ascii="Times New Roman" w:hAnsi="Times New Roman" w:cs="Times New Roman"/>
+          <w:sz w:val="20"/>
+        </w:rPr>
+        <w:t>Tentori</w:t>
+      </w:r>
+      <w:proofErr w:type="spellEnd"/>
+      <w:r>
+        <w:rPr>
+          <w:rFonts w:ascii="Times New Roman" w:hAnsi="Times New Roman" w:cs="Times New Roman"/>
+          <w:sz w:val="20"/>
+        </w:rPr>
+        <w:t xml:space="preserve">, M. A step towards identifying the sound preferences of children with autism. </w:t>
+      </w:r>
+      <w:proofErr w:type="gramStart"/>
+      <w:r>
+        <w:rPr>
+          <w:rFonts w:ascii="Times New Roman" w:hAnsi="Times New Roman" w:cs="Times New Roman"/>
+          <w:sz w:val="20"/>
+        </w:rPr>
+        <w:t>in</w:t>
+      </w:r>
+      <w:proofErr w:type="gramEnd"/>
+      <w:r>
+        <w:rPr>
+          <w:rFonts w:ascii="Times New Roman" w:hAnsi="Times New Roman" w:cs="Times New Roman"/>
+          <w:sz w:val="20"/>
+        </w:rPr>
+        <w:t xml:space="preserve"> (2018).</w:t>
       </w:r>
     </w:p>
     <w:p>
@@ -3594,7 +4615,22 @@
           <w:sz w:val="20"/>
         </w:rPr>
         <w:tab/>
-        <w:t xml:space="preserve">Niu, X. </w:t>
+      </w:r>
+      <w:proofErr w:type="spellStart"/>
+      <w:r>
+        <w:rPr>
+          <w:rFonts w:ascii="Times New Roman" w:hAnsi="Times New Roman" w:cs="Times New Roman"/>
+          <w:sz w:val="20"/>
+        </w:rPr>
+        <w:t>Niu</w:t>
+      </w:r>
+      <w:proofErr w:type="spellEnd"/>
+      <w:r>
+        <w:rPr>
+          <w:rFonts w:ascii="Times New Roman" w:hAnsi="Times New Roman" w:cs="Times New Roman"/>
+          <w:sz w:val="20"/>
+        </w:rPr>
+        <w:t xml:space="preserve">, X. </w:t>
       </w:r>
       <w:r>
         <w:rPr>
@@ -3642,7 +4678,6 @@
           <w:rFonts w:ascii="Times New Roman" w:hAnsi="Times New Roman" w:cs="Times New Roman"/>
           <w:sz w:val="20"/>
         </w:rPr>
-        <w:lastRenderedPageBreak/>
         <w:t>17.</w:t>
       </w:r>
       <w:r>
@@ -3651,7 +4686,22 @@
           <w:sz w:val="20"/>
         </w:rPr>
         <w:tab/>
-        <w:t xml:space="preserve">Sundaresan A </w:t>
+      </w:r>
+      <w:proofErr w:type="spellStart"/>
+      <w:r>
+        <w:rPr>
+          <w:rFonts w:ascii="Times New Roman" w:hAnsi="Times New Roman" w:cs="Times New Roman"/>
+          <w:sz w:val="20"/>
+        </w:rPr>
+        <w:t>Sundaresan</w:t>
+      </w:r>
+      <w:proofErr w:type="spellEnd"/>
+      <w:r>
+        <w:rPr>
+          <w:rFonts w:ascii="Times New Roman" w:hAnsi="Times New Roman" w:cs="Times New Roman"/>
+          <w:sz w:val="20"/>
+        </w:rPr>
+        <w:t xml:space="preserve"> A </w:t>
       </w:r>
       <w:r>
         <w:rPr>
@@ -3723,7 +4773,38 @@
           <w:sz w:val="20"/>
         </w:rPr>
         <w:tab/>
-        <w:t xml:space="preserve">Penchina, B., Sundaresan, A., Cheong, S. &amp; Martel, A. </w:t>
+      </w:r>
+      <w:proofErr w:type="spellStart"/>
+      <w:r>
+        <w:rPr>
+          <w:rFonts w:ascii="Times New Roman" w:hAnsi="Times New Roman" w:cs="Times New Roman"/>
+          <w:sz w:val="20"/>
+        </w:rPr>
+        <w:t>Penchina</w:t>
+      </w:r>
+      <w:proofErr w:type="spellEnd"/>
+      <w:r>
+        <w:rPr>
+          <w:rFonts w:ascii="Times New Roman" w:hAnsi="Times New Roman" w:cs="Times New Roman"/>
+          <w:sz w:val="20"/>
+        </w:rPr>
+        <w:t xml:space="preserve">, B., </w:t>
+      </w:r>
+      <w:proofErr w:type="spellStart"/>
+      <w:r>
+        <w:rPr>
+          <w:rFonts w:ascii="Times New Roman" w:hAnsi="Times New Roman" w:cs="Times New Roman"/>
+          <w:sz w:val="20"/>
+        </w:rPr>
+        <w:t>Sundaresan</w:t>
+      </w:r>
+      <w:proofErr w:type="spellEnd"/>
+      <w:r>
+        <w:rPr>
+          <w:rFonts w:ascii="Times New Roman" w:hAnsi="Times New Roman" w:cs="Times New Roman"/>
+          <w:sz w:val="20"/>
+        </w:rPr>
+        <w:t xml:space="preserve">, A., Cheong, S. &amp; Martel, A. </w:t>
       </w:r>
       <w:r>
         <w:rPr>
@@ -3763,7 +4844,22 @@
           <w:sz w:val="20"/>
         </w:rPr>
         <w:tab/>
-        <w:t xml:space="preserve">Eldeeb, S. </w:t>
+      </w:r>
+      <w:proofErr w:type="spellStart"/>
+      <w:r>
+        <w:rPr>
+          <w:rFonts w:ascii="Times New Roman" w:hAnsi="Times New Roman" w:cs="Times New Roman"/>
+          <w:sz w:val="20"/>
+        </w:rPr>
+        <w:t>Eldeeb</w:t>
+      </w:r>
+      <w:proofErr w:type="spellEnd"/>
+      <w:r>
+        <w:rPr>
+          <w:rFonts w:ascii="Times New Roman" w:hAnsi="Times New Roman" w:cs="Times New Roman"/>
+          <w:sz w:val="20"/>
+        </w:rPr>
+        <w:t xml:space="preserve">, S. </w:t>
       </w:r>
       <w:r>
         <w:rPr>
@@ -3891,7 +4987,23 @@
           <w:sz w:val="20"/>
         </w:rPr>
         <w:tab/>
-        <w:t xml:space="preserve">Val-Calvo, M. </w:t>
+        <w:t>Val-</w:t>
+      </w:r>
+      <w:proofErr w:type="spellStart"/>
+      <w:r>
+        <w:rPr>
+          <w:rFonts w:ascii="Times New Roman" w:hAnsi="Times New Roman" w:cs="Times New Roman"/>
+          <w:sz w:val="20"/>
+        </w:rPr>
+        <w:t>Calvo</w:t>
+      </w:r>
+      <w:proofErr w:type="spellEnd"/>
+      <w:r>
+        <w:rPr>
+          <w:rFonts w:ascii="Times New Roman" w:hAnsi="Times New Roman" w:cs="Times New Roman"/>
+          <w:sz w:val="20"/>
+        </w:rPr>
+        <w:t xml:space="preserve">, M. </w:t>
       </w:r>
       <w:r>
         <w:rPr>
@@ -3947,7 +5059,70 @@
           <w:sz w:val="20"/>
         </w:rPr>
         <w:tab/>
-        <w:t>Ravindranathan, R., Tommy, R. &amp; Athira Krishnan, R. Experimental VALidation of findings using BCI in Autistic kids- (EVAL BCI). in vol. 2020 658–661 (2020).</w:t>
+      </w:r>
+      <w:proofErr w:type="spellStart"/>
+      <w:r>
+        <w:rPr>
+          <w:rFonts w:ascii="Times New Roman" w:hAnsi="Times New Roman" w:cs="Times New Roman"/>
+          <w:sz w:val="20"/>
+        </w:rPr>
+        <w:t>Ravindranathan</w:t>
+      </w:r>
+      <w:proofErr w:type="spellEnd"/>
+      <w:r>
+        <w:rPr>
+          <w:rFonts w:ascii="Times New Roman" w:hAnsi="Times New Roman" w:cs="Times New Roman"/>
+          <w:sz w:val="20"/>
+        </w:rPr>
+        <w:t xml:space="preserve">, R., Tommy, R. &amp; </w:t>
+      </w:r>
+      <w:proofErr w:type="spellStart"/>
+      <w:r>
+        <w:rPr>
+          <w:rFonts w:ascii="Times New Roman" w:hAnsi="Times New Roman" w:cs="Times New Roman"/>
+          <w:sz w:val="20"/>
+        </w:rPr>
+        <w:t>Athira</w:t>
+      </w:r>
+      <w:proofErr w:type="spellEnd"/>
+      <w:r>
+        <w:rPr>
+          <w:rFonts w:ascii="Times New Roman" w:hAnsi="Times New Roman" w:cs="Times New Roman"/>
+          <w:sz w:val="20"/>
+        </w:rPr>
+        <w:t xml:space="preserve"> Krishnan, R. Experimental </w:t>
+      </w:r>
+      <w:proofErr w:type="spellStart"/>
+      <w:r>
+        <w:rPr>
+          <w:rFonts w:ascii="Times New Roman" w:hAnsi="Times New Roman" w:cs="Times New Roman"/>
+          <w:sz w:val="20"/>
+        </w:rPr>
+        <w:t>VALidation</w:t>
+      </w:r>
+      <w:proofErr w:type="spellEnd"/>
+      <w:r>
+        <w:rPr>
+          <w:rFonts w:ascii="Times New Roman" w:hAnsi="Times New Roman" w:cs="Times New Roman"/>
+          <w:sz w:val="20"/>
+        </w:rPr>
+        <w:t xml:space="preserve"> of findings using BCI in Autistic kids- (EVAL BCI). </w:t>
+      </w:r>
+      <w:proofErr w:type="gramStart"/>
+      <w:r>
+        <w:rPr>
+          <w:rFonts w:ascii="Times New Roman" w:hAnsi="Times New Roman" w:cs="Times New Roman"/>
+          <w:sz w:val="20"/>
+        </w:rPr>
+        <w:t>in</w:t>
+      </w:r>
+      <w:proofErr w:type="gramEnd"/>
+      <w:r>
+        <w:rPr>
+          <w:rFonts w:ascii="Times New Roman" w:hAnsi="Times New Roman" w:cs="Times New Roman"/>
+          <w:sz w:val="20"/>
+        </w:rPr>
+        <w:t xml:space="preserve"> vol. 2020 658–661 (2020).</w:t>
       </w:r>
     </w:p>
     <w:p>
@@ -3971,7 +5146,55 @@
           <w:sz w:val="20"/>
         </w:rPr>
         <w:tab/>
-        <w:t>de Arancibia, L., Sánchez-González, P., Gómez, E. J., Hernando, M. E. &amp; Oropesa, I. Linear vs Nonlinear Classification of Social Joint Attention in Autism Using VR P300-Based Brain Computer Interfaces. in vol. 76 1869–1874 (2020).</w:t>
+        <w:t xml:space="preserve">de </w:t>
+      </w:r>
+      <w:proofErr w:type="spellStart"/>
+      <w:r>
+        <w:rPr>
+          <w:rFonts w:ascii="Times New Roman" w:hAnsi="Times New Roman" w:cs="Times New Roman"/>
+          <w:sz w:val="20"/>
+        </w:rPr>
+        <w:t>Arancibia</w:t>
+      </w:r>
+      <w:proofErr w:type="spellEnd"/>
+      <w:r>
+        <w:rPr>
+          <w:rFonts w:ascii="Times New Roman" w:hAnsi="Times New Roman" w:cs="Times New Roman"/>
+          <w:sz w:val="20"/>
+        </w:rPr>
+        <w:t xml:space="preserve">, L., Sánchez-González, P., Gómez, E. J., Hernando, M. E. &amp; </w:t>
+      </w:r>
+      <w:proofErr w:type="spellStart"/>
+      <w:r>
+        <w:rPr>
+          <w:rFonts w:ascii="Times New Roman" w:hAnsi="Times New Roman" w:cs="Times New Roman"/>
+          <w:sz w:val="20"/>
+        </w:rPr>
+        <w:t>Oropesa</w:t>
+      </w:r>
+      <w:proofErr w:type="spellEnd"/>
+      <w:r>
+        <w:rPr>
+          <w:rFonts w:ascii="Times New Roman" w:hAnsi="Times New Roman" w:cs="Times New Roman"/>
+          <w:sz w:val="20"/>
+        </w:rPr>
+        <w:t xml:space="preserve">, I. Linear vs Nonlinear Classification of Social Joint Attention in Autism Using VR P300-Based Brain Computer Interfaces. </w:t>
+      </w:r>
+      <w:proofErr w:type="gramStart"/>
+      <w:r>
+        <w:rPr>
+          <w:rFonts w:ascii="Times New Roman" w:hAnsi="Times New Roman" w:cs="Times New Roman"/>
+          <w:sz w:val="20"/>
+        </w:rPr>
+        <w:t>in</w:t>
+      </w:r>
+      <w:proofErr w:type="gramEnd"/>
+      <w:r>
+        <w:rPr>
+          <w:rFonts w:ascii="Times New Roman" w:hAnsi="Times New Roman" w:cs="Times New Roman"/>
+          <w:sz w:val="20"/>
+        </w:rPr>
+        <w:t xml:space="preserve"> vol. 76 1869–1874 (2020).</w:t>
       </w:r>
     </w:p>
     <w:p>
@@ -3995,7 +5218,55 @@
           <w:sz w:val="20"/>
         </w:rPr>
         <w:tab/>
-        <w:t xml:space="preserve">M. G. Ezabadi &amp; M. H. Moradi. A Novel Algorithm for Detection of Social Joint Attention from single-trial EEG signals of Autistic Spectrum Disorder (ASD). in </w:t>
+        <w:t xml:space="preserve">M. G. </w:t>
+      </w:r>
+      <w:proofErr w:type="spellStart"/>
+      <w:r>
+        <w:rPr>
+          <w:rFonts w:ascii="Times New Roman" w:hAnsi="Times New Roman" w:cs="Times New Roman"/>
+          <w:sz w:val="20"/>
+        </w:rPr>
+        <w:t>Ezabadi</w:t>
+      </w:r>
+      <w:proofErr w:type="spellEnd"/>
+      <w:r>
+        <w:rPr>
+          <w:rFonts w:ascii="Times New Roman" w:hAnsi="Times New Roman" w:cs="Times New Roman"/>
+          <w:sz w:val="20"/>
+        </w:rPr>
+        <w:t xml:space="preserve"> &amp; M. H. </w:t>
+      </w:r>
+      <w:proofErr w:type="spellStart"/>
+      <w:r>
+        <w:rPr>
+          <w:rFonts w:ascii="Times New Roman" w:hAnsi="Times New Roman" w:cs="Times New Roman"/>
+          <w:sz w:val="20"/>
+        </w:rPr>
+        <w:t>Moradi</w:t>
+      </w:r>
+      <w:proofErr w:type="spellEnd"/>
+      <w:r>
+        <w:rPr>
+          <w:rFonts w:ascii="Times New Roman" w:hAnsi="Times New Roman" w:cs="Times New Roman"/>
+          <w:sz w:val="20"/>
+        </w:rPr>
+        <w:t xml:space="preserve">. A Novel Algorithm for Detection of Social Joint Attention from single-trial EEG signals of Autistic Spectrum Disorder (ASD). </w:t>
+      </w:r>
+      <w:proofErr w:type="gramStart"/>
+      <w:r>
+        <w:rPr>
+          <w:rFonts w:ascii="Times New Roman" w:hAnsi="Times New Roman" w:cs="Times New Roman"/>
+          <w:sz w:val="20"/>
+        </w:rPr>
+        <w:t>in</w:t>
+      </w:r>
+      <w:proofErr w:type="gramEnd"/>
+      <w:r>
+        <w:rPr>
+          <w:rFonts w:ascii="Times New Roman" w:hAnsi="Times New Roman" w:cs="Times New Roman"/>
+          <w:sz w:val="20"/>
+        </w:rPr>
+        <w:t xml:space="preserve"> </w:t>
       </w:r>
       <w:r>
         <w:rPr>
@@ -4035,7 +5306,22 @@
           <w:sz w:val="20"/>
         </w:rPr>
         <w:tab/>
-        <w:t xml:space="preserve">Simoes, M. </w:t>
+      </w:r>
+      <w:proofErr w:type="spellStart"/>
+      <w:r>
+        <w:rPr>
+          <w:rFonts w:ascii="Times New Roman" w:hAnsi="Times New Roman" w:cs="Times New Roman"/>
+          <w:sz w:val="20"/>
+        </w:rPr>
+        <w:t>Simoes</w:t>
+      </w:r>
+      <w:proofErr w:type="spellEnd"/>
+      <w:r>
+        <w:rPr>
+          <w:rFonts w:ascii="Times New Roman" w:hAnsi="Times New Roman" w:cs="Times New Roman"/>
+          <w:sz w:val="20"/>
+        </w:rPr>
+        <w:t xml:space="preserve">, M. </w:t>
       </w:r>
       <w:r>
         <w:rPr>
@@ -4060,7 +5346,27 @@
           <w:iCs/>
           <w:sz w:val="20"/>
         </w:rPr>
-        <w:t>Front. Neurosci.</w:t>
+        <w:t xml:space="preserve">Front. </w:t>
+      </w:r>
+      <w:proofErr w:type="spellStart"/>
+      <w:r>
+        <w:rPr>
+          <w:rFonts w:ascii="Times New Roman" w:hAnsi="Times New Roman" w:cs="Times New Roman"/>
+          <w:i/>
+          <w:iCs/>
+          <w:sz w:val="20"/>
+        </w:rPr>
+        <w:t>Neurosci</w:t>
+      </w:r>
+      <w:proofErr w:type="spellEnd"/>
+      <w:r>
+        <w:rPr>
+          <w:rFonts w:ascii="Times New Roman" w:hAnsi="Times New Roman" w:cs="Times New Roman"/>
+          <w:i/>
+          <w:iCs/>
+          <w:sz w:val="20"/>
+        </w:rPr>
+        <w:t>.</w:t>
       </w:r>
       <w:r>
         <w:rPr>
@@ -4107,7 +5413,22 @@
           <w:sz w:val="20"/>
         </w:rPr>
         <w:tab/>
-        <w:t xml:space="preserve">Teo, S.-H. J. </w:t>
+      </w:r>
+      <w:proofErr w:type="spellStart"/>
+      <w:r>
+        <w:rPr>
+          <w:rFonts w:ascii="Times New Roman" w:hAnsi="Times New Roman" w:cs="Times New Roman"/>
+          <w:sz w:val="20"/>
+        </w:rPr>
+        <w:t>Teo</w:t>
+      </w:r>
+      <w:proofErr w:type="spellEnd"/>
+      <w:r>
+        <w:rPr>
+          <w:rFonts w:ascii="Times New Roman" w:hAnsi="Times New Roman" w:cs="Times New Roman"/>
+          <w:sz w:val="20"/>
+        </w:rPr>
+        <w:t xml:space="preserve">, S.-H. J. </w:t>
       </w:r>
       <w:r>
         <w:rPr>
@@ -4123,16 +5444,72 @@
           <w:rFonts w:ascii="Times New Roman" w:hAnsi="Times New Roman" w:cs="Times New Roman"/>
           <w:sz w:val="20"/>
         </w:rPr>
-        <w:t xml:space="preserve"> Brain-computer interface based attention and social cognition training programme for children with ASD and co-occurring ADHD: A feasibility trial. </w:t>
-      </w:r>
-      <w:r>
-        <w:rPr>
-          <w:rFonts w:ascii="Times New Roman" w:hAnsi="Times New Roman" w:cs="Times New Roman"/>
-          <w:i/>
-          <w:iCs/>
-          <w:sz w:val="20"/>
-        </w:rPr>
-        <w:t>Res. Autism Spectr. Disord.</w:t>
+        <w:t xml:space="preserve"> Brain-computer interface based attention and social cognition training </w:t>
+      </w:r>
+      <w:proofErr w:type="spellStart"/>
+      <w:r>
+        <w:rPr>
+          <w:rFonts w:ascii="Times New Roman" w:hAnsi="Times New Roman" w:cs="Times New Roman"/>
+          <w:sz w:val="20"/>
+        </w:rPr>
+        <w:t>programme</w:t>
+      </w:r>
+      <w:proofErr w:type="spellEnd"/>
+      <w:r>
+        <w:rPr>
+          <w:rFonts w:ascii="Times New Roman" w:hAnsi="Times New Roman" w:cs="Times New Roman"/>
+          <w:sz w:val="20"/>
+        </w:rPr>
+        <w:t xml:space="preserve"> for children with ASD and co-occurring ADHD: A feasibility trial. </w:t>
+      </w:r>
+      <w:r>
+        <w:rPr>
+          <w:rFonts w:ascii="Times New Roman" w:hAnsi="Times New Roman" w:cs="Times New Roman"/>
+          <w:i/>
+          <w:iCs/>
+          <w:sz w:val="20"/>
+        </w:rPr>
+        <w:t xml:space="preserve">Res. Autism </w:t>
+      </w:r>
+      <w:proofErr w:type="spellStart"/>
+      <w:r>
+        <w:rPr>
+          <w:rFonts w:ascii="Times New Roman" w:hAnsi="Times New Roman" w:cs="Times New Roman"/>
+          <w:i/>
+          <w:iCs/>
+          <w:sz w:val="20"/>
+        </w:rPr>
+        <w:t>Spectr</w:t>
+      </w:r>
+      <w:proofErr w:type="spellEnd"/>
+      <w:r>
+        <w:rPr>
+          <w:rFonts w:ascii="Times New Roman" w:hAnsi="Times New Roman" w:cs="Times New Roman"/>
+          <w:i/>
+          <w:iCs/>
+          <w:sz w:val="20"/>
+        </w:rPr>
+        <w:t xml:space="preserve">. </w:t>
+      </w:r>
+      <w:proofErr w:type="spellStart"/>
+      <w:r>
+        <w:rPr>
+          <w:rFonts w:ascii="Times New Roman" w:hAnsi="Times New Roman" w:cs="Times New Roman"/>
+          <w:i/>
+          <w:iCs/>
+          <w:sz w:val="20"/>
+        </w:rPr>
+        <w:t>Disord</w:t>
+      </w:r>
+      <w:proofErr w:type="spellEnd"/>
+      <w:r>
+        <w:rPr>
+          <w:rFonts w:ascii="Times New Roman" w:hAnsi="Times New Roman" w:cs="Times New Roman"/>
+          <w:i/>
+          <w:iCs/>
+          <w:sz w:val="20"/>
+        </w:rPr>
+        <w:t>.</w:t>
       </w:r>
       <w:r>
         <w:rPr>
@@ -4179,7 +5556,23 @@
           <w:sz w:val="20"/>
         </w:rPr>
         <w:tab/>
-        <w:t xml:space="preserve">Mercado, J., Escobedo, L. &amp; Tentori, M. A BCI video game using neurofeedback improves the attention of children with autism. </w:t>
+        <w:t xml:space="preserve">Mercado, J., Escobedo, L. &amp; </w:t>
+      </w:r>
+      <w:proofErr w:type="spellStart"/>
+      <w:r>
+        <w:rPr>
+          <w:rFonts w:ascii="Times New Roman" w:hAnsi="Times New Roman" w:cs="Times New Roman"/>
+          <w:sz w:val="20"/>
+        </w:rPr>
+        <w:t>Tentori</w:t>
+      </w:r>
+      <w:proofErr w:type="spellEnd"/>
+      <w:r>
+        <w:rPr>
+          <w:rFonts w:ascii="Times New Roman" w:hAnsi="Times New Roman" w:cs="Times New Roman"/>
+          <w:sz w:val="20"/>
+        </w:rPr>
+        <w:t xml:space="preserve">, M. A BCI video game using neurofeedback improves the attention of children with autism. </w:t>
       </w:r>
       <w:r>
         <w:rPr>
@@ -4227,6 +5620,7 @@
           <w:rFonts w:ascii="Times New Roman" w:hAnsi="Times New Roman" w:cs="Times New Roman"/>
           <w:sz w:val="20"/>
         </w:rPr>
+        <w:lastRenderedPageBreak/>
         <w:t>28.</w:t>
       </w:r>
       <w:r>
@@ -4235,16 +5629,99 @@
           <w:sz w:val="20"/>
         </w:rPr>
         <w:tab/>
-        <w:t xml:space="preserve">Amaral, C. P., Simões, M. A., Mouga, S., Andrade, J. &amp; Castelo-Branco, M. A novel Brain Computer Interface for classification of social joint attention in autism and comparison of 3 experimental setups: A feasibility study. </w:t>
-      </w:r>
-      <w:r>
-        <w:rPr>
-          <w:rFonts w:ascii="Times New Roman" w:hAnsi="Times New Roman" w:cs="Times New Roman"/>
-          <w:i/>
-          <w:iCs/>
-          <w:sz w:val="20"/>
-        </w:rPr>
-        <w:t>J. Neurosci. Methods</w:t>
+      </w:r>
+      <w:proofErr w:type="spellStart"/>
+      <w:r>
+        <w:rPr>
+          <w:rFonts w:ascii="Times New Roman" w:hAnsi="Times New Roman" w:cs="Times New Roman"/>
+          <w:sz w:val="20"/>
+        </w:rPr>
+        <w:t>Amaral</w:t>
+      </w:r>
+      <w:proofErr w:type="spellEnd"/>
+      <w:r>
+        <w:rPr>
+          <w:rFonts w:ascii="Times New Roman" w:hAnsi="Times New Roman" w:cs="Times New Roman"/>
+          <w:sz w:val="20"/>
+        </w:rPr>
+        <w:t xml:space="preserve">, C. P., </w:t>
+      </w:r>
+      <w:proofErr w:type="spellStart"/>
+      <w:r>
+        <w:rPr>
+          <w:rFonts w:ascii="Times New Roman" w:hAnsi="Times New Roman" w:cs="Times New Roman"/>
+          <w:sz w:val="20"/>
+        </w:rPr>
+        <w:t>Simões</w:t>
+      </w:r>
+      <w:proofErr w:type="spellEnd"/>
+      <w:r>
+        <w:rPr>
+          <w:rFonts w:ascii="Times New Roman" w:hAnsi="Times New Roman" w:cs="Times New Roman"/>
+          <w:sz w:val="20"/>
+        </w:rPr>
+        <w:t xml:space="preserve">, M. A., </w:t>
+      </w:r>
+      <w:proofErr w:type="spellStart"/>
+      <w:r>
+        <w:rPr>
+          <w:rFonts w:ascii="Times New Roman" w:hAnsi="Times New Roman" w:cs="Times New Roman"/>
+          <w:sz w:val="20"/>
+        </w:rPr>
+        <w:t>Mouga</w:t>
+      </w:r>
+      <w:proofErr w:type="spellEnd"/>
+      <w:r>
+        <w:rPr>
+          <w:rFonts w:ascii="Times New Roman" w:hAnsi="Times New Roman" w:cs="Times New Roman"/>
+          <w:sz w:val="20"/>
+        </w:rPr>
+        <w:t>, S., Andrade, J. &amp; Castelo-</w:t>
+      </w:r>
+      <w:proofErr w:type="spellStart"/>
+      <w:r>
+        <w:rPr>
+          <w:rFonts w:ascii="Times New Roman" w:hAnsi="Times New Roman" w:cs="Times New Roman"/>
+          <w:sz w:val="20"/>
+        </w:rPr>
+        <w:t>Branco</w:t>
+      </w:r>
+      <w:proofErr w:type="spellEnd"/>
+      <w:r>
+        <w:rPr>
+          <w:rFonts w:ascii="Times New Roman" w:hAnsi="Times New Roman" w:cs="Times New Roman"/>
+          <w:sz w:val="20"/>
+        </w:rPr>
+        <w:t xml:space="preserve">, M. A novel Brain Computer Interface for classification of social joint attention in autism and comparison of 3 experimental setups: A feasibility study. </w:t>
+      </w:r>
+      <w:r>
+        <w:rPr>
+          <w:rFonts w:ascii="Times New Roman" w:hAnsi="Times New Roman" w:cs="Times New Roman"/>
+          <w:i/>
+          <w:iCs/>
+          <w:sz w:val="20"/>
+        </w:rPr>
+        <w:t xml:space="preserve">J. </w:t>
+      </w:r>
+      <w:proofErr w:type="spellStart"/>
+      <w:r>
+        <w:rPr>
+          <w:rFonts w:ascii="Times New Roman" w:hAnsi="Times New Roman" w:cs="Times New Roman"/>
+          <w:i/>
+          <w:iCs/>
+          <w:sz w:val="20"/>
+        </w:rPr>
+        <w:t>Neurosci</w:t>
+      </w:r>
+      <w:proofErr w:type="spellEnd"/>
+      <w:r>
+        <w:rPr>
+          <w:rFonts w:ascii="Times New Roman" w:hAnsi="Times New Roman" w:cs="Times New Roman"/>
+          <w:i/>
+          <w:iCs/>
+          <w:sz w:val="20"/>
+        </w:rPr>
+        <w:t>. Methods</w:t>
       </w:r>
       <w:r>
         <w:rPr>
@@ -4291,7 +5768,54 @@
           <w:sz w:val="20"/>
         </w:rPr>
         <w:tab/>
-        <w:t>Bittencourt-Villalpando, M. &amp; Maurits, N. Linear SVM Algorithm Optimization for an EEG-Based Brain-Computer Interface Used by High Functioning Autism Spectrum Disorder Participants. in vol. 76 1875–1884 (2020).</w:t>
+      </w:r>
+      <w:proofErr w:type="spellStart"/>
+      <w:r>
+        <w:rPr>
+          <w:rFonts w:ascii="Times New Roman" w:hAnsi="Times New Roman" w:cs="Times New Roman"/>
+          <w:sz w:val="20"/>
+        </w:rPr>
+        <w:t>Bittencourt-Villalpando</w:t>
+      </w:r>
+      <w:proofErr w:type="spellEnd"/>
+      <w:r>
+        <w:rPr>
+          <w:rFonts w:ascii="Times New Roman" w:hAnsi="Times New Roman" w:cs="Times New Roman"/>
+          <w:sz w:val="20"/>
+        </w:rPr>
+        <w:t xml:space="preserve">, M. &amp; </w:t>
+      </w:r>
+      <w:proofErr w:type="spellStart"/>
+      <w:r>
+        <w:rPr>
+          <w:rFonts w:ascii="Times New Roman" w:hAnsi="Times New Roman" w:cs="Times New Roman"/>
+          <w:sz w:val="20"/>
+        </w:rPr>
+        <w:t>Maurits</w:t>
+      </w:r>
+      <w:proofErr w:type="spellEnd"/>
+      <w:r>
+        <w:rPr>
+          <w:rFonts w:ascii="Times New Roman" w:hAnsi="Times New Roman" w:cs="Times New Roman"/>
+          <w:sz w:val="20"/>
+        </w:rPr>
+        <w:t xml:space="preserve">, N. Linear SVM Algorithm Optimization for an EEG-Based Brain-Computer Interface Used by High Functioning Autism Spectrum Disorder Participants. </w:t>
+      </w:r>
+      <w:proofErr w:type="gramStart"/>
+      <w:r>
+        <w:rPr>
+          <w:rFonts w:ascii="Times New Roman" w:hAnsi="Times New Roman" w:cs="Times New Roman"/>
+          <w:sz w:val="20"/>
+        </w:rPr>
+        <w:t>in</w:t>
+      </w:r>
+      <w:proofErr w:type="gramEnd"/>
+      <w:r>
+        <w:rPr>
+          <w:rFonts w:ascii="Times New Roman" w:hAnsi="Times New Roman" w:cs="Times New Roman"/>
+          <w:sz w:val="20"/>
+        </w:rPr>
+        <w:t xml:space="preserve"> vol. 76 1875–1884 (2020).</w:t>
       </w:r>
     </w:p>
     <w:p>
@@ -4315,7 +5839,23 @@
           <w:sz w:val="20"/>
         </w:rPr>
         <w:tab/>
-        <w:t xml:space="preserve">Castelo-Branco, M. </w:t>
+        <w:t>Castelo-</w:t>
+      </w:r>
+      <w:proofErr w:type="spellStart"/>
+      <w:r>
+        <w:rPr>
+          <w:rFonts w:ascii="Times New Roman" w:hAnsi="Times New Roman" w:cs="Times New Roman"/>
+          <w:sz w:val="20"/>
+        </w:rPr>
+        <w:t>Branco</w:t>
+      </w:r>
+      <w:proofErr w:type="spellEnd"/>
+      <w:r>
+        <w:rPr>
+          <w:rFonts w:ascii="Times New Roman" w:hAnsi="Times New Roman" w:cs="Times New Roman"/>
+          <w:sz w:val="20"/>
+        </w:rPr>
+        <w:t xml:space="preserve">, M. </w:t>
       </w:r>
       <w:r>
         <w:rPr>
@@ -4380,7 +5920,27 @@
           <w:iCs/>
           <w:sz w:val="20"/>
         </w:rPr>
-        <w:t>Educ. Train. Autism Dev. Disabil.</w:t>
+        <w:t xml:space="preserve">Educ. Train. Autism Dev. </w:t>
+      </w:r>
+      <w:proofErr w:type="spellStart"/>
+      <w:r>
+        <w:rPr>
+          <w:rFonts w:ascii="Times New Roman" w:hAnsi="Times New Roman" w:cs="Times New Roman"/>
+          <w:i/>
+          <w:iCs/>
+          <w:sz w:val="20"/>
+        </w:rPr>
+        <w:t>Disabil</w:t>
+      </w:r>
+      <w:proofErr w:type="spellEnd"/>
+      <w:r>
+        <w:rPr>
+          <w:rFonts w:ascii="Times New Roman" w:hAnsi="Times New Roman" w:cs="Times New Roman"/>
+          <w:i/>
+          <w:iCs/>
+          <w:sz w:val="20"/>
+        </w:rPr>
+        <w:t>.</w:t>
       </w:r>
       <w:r>
         <w:rPr>
@@ -4419,7 +5979,6 @@
           <w:rFonts w:ascii="Times New Roman" w:hAnsi="Times New Roman" w:cs="Times New Roman"/>
           <w:sz w:val="20"/>
         </w:rPr>
-        <w:lastRenderedPageBreak/>
         <w:t>32.</w:t>
       </w:r>
       <w:r>
@@ -4437,7 +5996,27 @@
           <w:iCs/>
           <w:sz w:val="20"/>
         </w:rPr>
-        <w:t>Int. J. Hum. Comput. Stud.</w:t>
+        <w:t xml:space="preserve">Int. J. Hum. </w:t>
+      </w:r>
+      <w:proofErr w:type="spellStart"/>
+      <w:r>
+        <w:rPr>
+          <w:rFonts w:ascii="Times New Roman" w:hAnsi="Times New Roman" w:cs="Times New Roman"/>
+          <w:i/>
+          <w:iCs/>
+          <w:sz w:val="20"/>
+        </w:rPr>
+        <w:t>Comput</w:t>
+      </w:r>
+      <w:proofErr w:type="spellEnd"/>
+      <w:r>
+        <w:rPr>
+          <w:rFonts w:ascii="Times New Roman" w:hAnsi="Times New Roman" w:cs="Times New Roman"/>
+          <w:i/>
+          <w:iCs/>
+          <w:sz w:val="20"/>
+        </w:rPr>
+        <w:t>. Stud.</w:t>
       </w:r>
       <w:r>
         <w:rPr>
@@ -4484,7 +6063,71 @@
           <w:sz w:val="20"/>
         </w:rPr>
         <w:tab/>
-        <w:t xml:space="preserve">J. van Kokswijk &amp; M. Van Hulle. Self adaptive BCI as service-oriented information system for patients with communication disabilities. in </w:t>
+        <w:t xml:space="preserve">J. van </w:t>
+      </w:r>
+      <w:proofErr w:type="spellStart"/>
+      <w:r>
+        <w:rPr>
+          <w:rFonts w:ascii="Times New Roman" w:hAnsi="Times New Roman" w:cs="Times New Roman"/>
+          <w:sz w:val="20"/>
+        </w:rPr>
+        <w:t>Kokswijk</w:t>
+      </w:r>
+      <w:proofErr w:type="spellEnd"/>
+      <w:r>
+        <w:rPr>
+          <w:rFonts w:ascii="Times New Roman" w:hAnsi="Times New Roman" w:cs="Times New Roman"/>
+          <w:sz w:val="20"/>
+        </w:rPr>
+        <w:t xml:space="preserve"> &amp; M. Van </w:t>
+      </w:r>
+      <w:proofErr w:type="spellStart"/>
+      <w:r>
+        <w:rPr>
+          <w:rFonts w:ascii="Times New Roman" w:hAnsi="Times New Roman" w:cs="Times New Roman"/>
+          <w:sz w:val="20"/>
+        </w:rPr>
+        <w:t>Hulle</w:t>
+      </w:r>
+      <w:proofErr w:type="spellEnd"/>
+      <w:r>
+        <w:rPr>
+          <w:rFonts w:ascii="Times New Roman" w:hAnsi="Times New Roman" w:cs="Times New Roman"/>
+          <w:sz w:val="20"/>
+        </w:rPr>
+        <w:t xml:space="preserve">. </w:t>
+      </w:r>
+      <w:proofErr w:type="spellStart"/>
+      <w:r>
+        <w:rPr>
+          <w:rFonts w:ascii="Times New Roman" w:hAnsi="Times New Roman" w:cs="Times New Roman"/>
+          <w:sz w:val="20"/>
+        </w:rPr>
+        <w:t>Self adaptive</w:t>
+      </w:r>
+      <w:proofErr w:type="spellEnd"/>
+      <w:r>
+        <w:rPr>
+          <w:rFonts w:ascii="Times New Roman" w:hAnsi="Times New Roman" w:cs="Times New Roman"/>
+          <w:sz w:val="20"/>
+        </w:rPr>
+        <w:t xml:space="preserve"> BCI as service-oriented information system for patients with communication disabilities. </w:t>
+      </w:r>
+      <w:proofErr w:type="gramStart"/>
+      <w:r>
+        <w:rPr>
+          <w:rFonts w:ascii="Times New Roman" w:hAnsi="Times New Roman" w:cs="Times New Roman"/>
+          <w:sz w:val="20"/>
+        </w:rPr>
+        <w:t>in</w:t>
+      </w:r>
+      <w:proofErr w:type="gramEnd"/>
+      <w:r>
+        <w:rPr>
+          <w:rFonts w:ascii="Times New Roman" w:hAnsi="Times New Roman" w:cs="Times New Roman"/>
+          <w:sz w:val="20"/>
+        </w:rPr>
+        <w:t xml:space="preserve"> </w:t>
       </w:r>
       <w:r>
         <w:rPr>
@@ -4524,7 +6167,54 @@
           <w:sz w:val="20"/>
         </w:rPr>
         <w:tab/>
-        <w:t xml:space="preserve">Khachatryan, E., Van Hulle, M. &amp; Manvelyan, H. Cognitive evoked potentials: A method for investigation of language processing in brain. </w:t>
+      </w:r>
+      <w:proofErr w:type="spellStart"/>
+      <w:r>
+        <w:rPr>
+          <w:rFonts w:ascii="Times New Roman" w:hAnsi="Times New Roman" w:cs="Times New Roman"/>
+          <w:sz w:val="20"/>
+        </w:rPr>
+        <w:t>Khachatryan</w:t>
+      </w:r>
+      <w:proofErr w:type="spellEnd"/>
+      <w:r>
+        <w:rPr>
+          <w:rFonts w:ascii="Times New Roman" w:hAnsi="Times New Roman" w:cs="Times New Roman"/>
+          <w:sz w:val="20"/>
+        </w:rPr>
+        <w:t xml:space="preserve">, E., Van </w:t>
+      </w:r>
+      <w:proofErr w:type="spellStart"/>
+      <w:r>
+        <w:rPr>
+          <w:rFonts w:ascii="Times New Roman" w:hAnsi="Times New Roman" w:cs="Times New Roman"/>
+          <w:sz w:val="20"/>
+        </w:rPr>
+        <w:t>Hulle</w:t>
+      </w:r>
+      <w:proofErr w:type="spellEnd"/>
+      <w:r>
+        <w:rPr>
+          <w:rFonts w:ascii="Times New Roman" w:hAnsi="Times New Roman" w:cs="Times New Roman"/>
+          <w:sz w:val="20"/>
+        </w:rPr>
+        <w:t xml:space="preserve">, M. &amp; </w:t>
+      </w:r>
+      <w:proofErr w:type="spellStart"/>
+      <w:r>
+        <w:rPr>
+          <w:rFonts w:ascii="Times New Roman" w:hAnsi="Times New Roman" w:cs="Times New Roman"/>
+          <w:sz w:val="20"/>
+        </w:rPr>
+        <w:t>Manvelyan</w:t>
+      </w:r>
+      <w:proofErr w:type="spellEnd"/>
+      <w:r>
+        <w:rPr>
+          <w:rFonts w:ascii="Times New Roman" w:hAnsi="Times New Roman" w:cs="Times New Roman"/>
+          <w:sz w:val="20"/>
+        </w:rPr>
+        <w:t xml:space="preserve">, H. Cognitive evoked potentials: A method for investigation of language processing in brain. </w:t>
       </w:r>
       <w:r>
         <w:rPr>
@@ -4580,7 +6270,22 @@
           <w:sz w:val="20"/>
         </w:rPr>
         <w:tab/>
-        <w:t xml:space="preserve">Khachatryan, E. </w:t>
+      </w:r>
+      <w:proofErr w:type="spellStart"/>
+      <w:r>
+        <w:rPr>
+          <w:rFonts w:ascii="Times New Roman" w:hAnsi="Times New Roman" w:cs="Times New Roman"/>
+          <w:sz w:val="20"/>
+        </w:rPr>
+        <w:t>Khachatryan</w:t>
+      </w:r>
+      <w:proofErr w:type="spellEnd"/>
+      <w:r>
+        <w:rPr>
+          <w:rFonts w:ascii="Times New Roman" w:hAnsi="Times New Roman" w:cs="Times New Roman"/>
+          <w:sz w:val="20"/>
+        </w:rPr>
+        <w:t xml:space="preserve">, E. </w:t>
       </w:r>
       <w:r>
         <w:rPr>
@@ -4605,7 +6310,27 @@
           <w:iCs/>
           <w:sz w:val="20"/>
         </w:rPr>
-        <w:t>WIREs Cogn. Sci.</w:t>
+        <w:t xml:space="preserve">WIREs </w:t>
+      </w:r>
+      <w:proofErr w:type="spellStart"/>
+      <w:r>
+        <w:rPr>
+          <w:rFonts w:ascii="Times New Roman" w:hAnsi="Times New Roman" w:cs="Times New Roman"/>
+          <w:i/>
+          <w:iCs/>
+          <w:sz w:val="20"/>
+        </w:rPr>
+        <w:t>Cogn</w:t>
+      </w:r>
+      <w:proofErr w:type="spellEnd"/>
+      <w:r>
+        <w:rPr>
+          <w:rFonts w:ascii="Times New Roman" w:hAnsi="Times New Roman" w:cs="Times New Roman"/>
+          <w:i/>
+          <w:iCs/>
+          <w:sz w:val="20"/>
+        </w:rPr>
+        <w:t>. Sci.</w:t>
       </w:r>
       <w:r>
         <w:rPr>
@@ -4652,16 +6377,83 @@
           <w:sz w:val="20"/>
         </w:rPr>
         <w:tab/>
-        <w:t xml:space="preserve">Khachatryan, E., Wittevrongel, B., De Keyser, K., De Letter, M. &amp; Hulle, M. M. V. Event Related Potential Study of Language Interaction in Bilingual Aphasia Patients. </w:t>
-      </w:r>
-      <w:r>
-        <w:rPr>
-          <w:rFonts w:ascii="Times New Roman" w:hAnsi="Times New Roman" w:cs="Times New Roman"/>
-          <w:i/>
-          <w:iCs/>
-          <w:sz w:val="20"/>
-        </w:rPr>
-        <w:t>Front. Hum. Neurosci.</w:t>
+      </w:r>
+      <w:proofErr w:type="spellStart"/>
+      <w:r>
+        <w:rPr>
+          <w:rFonts w:ascii="Times New Roman" w:hAnsi="Times New Roman" w:cs="Times New Roman"/>
+          <w:sz w:val="20"/>
+        </w:rPr>
+        <w:t>Khachatryan</w:t>
+      </w:r>
+      <w:proofErr w:type="spellEnd"/>
+      <w:r>
+        <w:rPr>
+          <w:rFonts w:ascii="Times New Roman" w:hAnsi="Times New Roman" w:cs="Times New Roman"/>
+          <w:sz w:val="20"/>
+        </w:rPr>
+        <w:t xml:space="preserve">, E., </w:t>
+      </w:r>
+      <w:proofErr w:type="spellStart"/>
+      <w:r>
+        <w:rPr>
+          <w:rFonts w:ascii="Times New Roman" w:hAnsi="Times New Roman" w:cs="Times New Roman"/>
+          <w:sz w:val="20"/>
+        </w:rPr>
+        <w:t>Wittevrongel</w:t>
+      </w:r>
+      <w:proofErr w:type="spellEnd"/>
+      <w:r>
+        <w:rPr>
+          <w:rFonts w:ascii="Times New Roman" w:hAnsi="Times New Roman" w:cs="Times New Roman"/>
+          <w:sz w:val="20"/>
+        </w:rPr>
+        <w:t xml:space="preserve">, B., De Keyser, K., De Letter, M. &amp; </w:t>
+      </w:r>
+      <w:proofErr w:type="spellStart"/>
+      <w:r>
+        <w:rPr>
+          <w:rFonts w:ascii="Times New Roman" w:hAnsi="Times New Roman" w:cs="Times New Roman"/>
+          <w:sz w:val="20"/>
+        </w:rPr>
+        <w:t>Hulle</w:t>
+      </w:r>
+      <w:proofErr w:type="spellEnd"/>
+      <w:r>
+        <w:rPr>
+          <w:rFonts w:ascii="Times New Roman" w:hAnsi="Times New Roman" w:cs="Times New Roman"/>
+          <w:sz w:val="20"/>
+        </w:rPr>
+        <w:t xml:space="preserve">, M. M. V. Event Related Potential Study of Language Interaction in Bilingual Aphasia Patients. </w:t>
+      </w:r>
+      <w:r>
+        <w:rPr>
+          <w:rFonts w:ascii="Times New Roman" w:hAnsi="Times New Roman" w:cs="Times New Roman"/>
+          <w:i/>
+          <w:iCs/>
+          <w:sz w:val="20"/>
+        </w:rPr>
+        <w:t xml:space="preserve">Front. Hum. </w:t>
+      </w:r>
+      <w:proofErr w:type="spellStart"/>
+      <w:r>
+        <w:rPr>
+          <w:rFonts w:ascii="Times New Roman" w:hAnsi="Times New Roman" w:cs="Times New Roman"/>
+          <w:i/>
+          <w:iCs/>
+          <w:sz w:val="20"/>
+        </w:rPr>
+        <w:t>Neurosci</w:t>
+      </w:r>
+      <w:proofErr w:type="spellEnd"/>
+      <w:r>
+        <w:rPr>
+          <w:rFonts w:ascii="Times New Roman" w:hAnsi="Times New Roman" w:cs="Times New Roman"/>
+          <w:i/>
+          <w:iCs/>
+          <w:sz w:val="20"/>
+        </w:rPr>
+        <w:t>.</w:t>
       </w:r>
       <w:r>
         <w:rPr>
@@ -4708,7 +6500,55 @@
           <w:sz w:val="20"/>
         </w:rPr>
         <w:tab/>
-        <w:t xml:space="preserve">Mora-Cortes, A., Manyakov, N. V., Chumerin, N. &amp; Van Hulle, M. M. Language Model Applications to Spelling with Brain-Computer Interfaces. </w:t>
+        <w:t xml:space="preserve">Mora-Cortes, A., </w:t>
+      </w:r>
+      <w:proofErr w:type="spellStart"/>
+      <w:r>
+        <w:rPr>
+          <w:rFonts w:ascii="Times New Roman" w:hAnsi="Times New Roman" w:cs="Times New Roman"/>
+          <w:sz w:val="20"/>
+        </w:rPr>
+        <w:t>Manyakov</w:t>
+      </w:r>
+      <w:proofErr w:type="spellEnd"/>
+      <w:r>
+        <w:rPr>
+          <w:rFonts w:ascii="Times New Roman" w:hAnsi="Times New Roman" w:cs="Times New Roman"/>
+          <w:sz w:val="20"/>
+        </w:rPr>
+        <w:t xml:space="preserve">, N. V., </w:t>
+      </w:r>
+      <w:proofErr w:type="spellStart"/>
+      <w:r>
+        <w:rPr>
+          <w:rFonts w:ascii="Times New Roman" w:hAnsi="Times New Roman" w:cs="Times New Roman"/>
+          <w:sz w:val="20"/>
+        </w:rPr>
+        <w:t>Chumerin</w:t>
+      </w:r>
+      <w:proofErr w:type="spellEnd"/>
+      <w:r>
+        <w:rPr>
+          <w:rFonts w:ascii="Times New Roman" w:hAnsi="Times New Roman" w:cs="Times New Roman"/>
+          <w:sz w:val="20"/>
+        </w:rPr>
+        <w:t xml:space="preserve">, N. &amp; Van </w:t>
+      </w:r>
+      <w:proofErr w:type="spellStart"/>
+      <w:r>
+        <w:rPr>
+          <w:rFonts w:ascii="Times New Roman" w:hAnsi="Times New Roman" w:cs="Times New Roman"/>
+          <w:sz w:val="20"/>
+        </w:rPr>
+        <w:t>Hulle</w:t>
+      </w:r>
+      <w:proofErr w:type="spellEnd"/>
+      <w:r>
+        <w:rPr>
+          <w:rFonts w:ascii="Times New Roman" w:hAnsi="Times New Roman" w:cs="Times New Roman"/>
+          <w:sz w:val="20"/>
+        </w:rPr>
+        <w:t xml:space="preserve">, M. M. Language Model Applications to Spelling with Brain-Computer Interfaces. </w:t>
       </w:r>
       <w:r>
         <w:rPr>
@@ -4764,7 +6604,22 @@
           <w:sz w:val="20"/>
         </w:rPr>
         <w:tab/>
-        <w:t xml:space="preserve">Wittevrongel, B. </w:t>
+      </w:r>
+      <w:proofErr w:type="spellStart"/>
+      <w:r>
+        <w:rPr>
+          <w:rFonts w:ascii="Times New Roman" w:hAnsi="Times New Roman" w:cs="Times New Roman"/>
+          <w:sz w:val="20"/>
+        </w:rPr>
+        <w:t>Wittevrongel</w:t>
+      </w:r>
+      <w:proofErr w:type="spellEnd"/>
+      <w:r>
+        <w:rPr>
+          <w:rFonts w:ascii="Times New Roman" w:hAnsi="Times New Roman" w:cs="Times New Roman"/>
+          <w:sz w:val="20"/>
+        </w:rPr>
+        <w:t xml:space="preserve">, B. </w:t>
       </w:r>
       <w:r>
         <w:rPr>
@@ -4789,7 +6644,27 @@
           <w:iCs/>
           <w:sz w:val="20"/>
         </w:rPr>
-        <w:t>Front. Neurosci.</w:t>
+        <w:t xml:space="preserve">Front. </w:t>
+      </w:r>
+      <w:proofErr w:type="spellStart"/>
+      <w:r>
+        <w:rPr>
+          <w:rFonts w:ascii="Times New Roman" w:hAnsi="Times New Roman" w:cs="Times New Roman"/>
+          <w:i/>
+          <w:iCs/>
+          <w:sz w:val="20"/>
+        </w:rPr>
+        <w:t>Neurosci</w:t>
+      </w:r>
+      <w:proofErr w:type="spellEnd"/>
+      <w:r>
+        <w:rPr>
+          <w:rFonts w:ascii="Times New Roman" w:hAnsi="Times New Roman" w:cs="Times New Roman"/>
+          <w:i/>
+          <w:iCs/>
+          <w:sz w:val="20"/>
+        </w:rPr>
+        <w:t>.</w:t>
       </w:r>
       <w:r>
         <w:rPr>
@@ -4836,16 +6711,51 @@
           <w:sz w:val="20"/>
         </w:rPr>
         <w:tab/>
-        <w:t xml:space="preserve">Kashihara, K. A brain-computer interface for potential non-verbal facial communication based on EEG signals related to specific emotions. </w:t>
-      </w:r>
-      <w:r>
-        <w:rPr>
-          <w:rFonts w:ascii="Times New Roman" w:hAnsi="Times New Roman" w:cs="Times New Roman"/>
-          <w:i/>
-          <w:iCs/>
-          <w:sz w:val="20"/>
-        </w:rPr>
-        <w:t>Front. Neurosci.</w:t>
+      </w:r>
+      <w:proofErr w:type="spellStart"/>
+      <w:r>
+        <w:rPr>
+          <w:rFonts w:ascii="Times New Roman" w:hAnsi="Times New Roman" w:cs="Times New Roman"/>
+          <w:sz w:val="20"/>
+        </w:rPr>
+        <w:t>Kashihara</w:t>
+      </w:r>
+      <w:proofErr w:type="spellEnd"/>
+      <w:r>
+        <w:rPr>
+          <w:rFonts w:ascii="Times New Roman" w:hAnsi="Times New Roman" w:cs="Times New Roman"/>
+          <w:sz w:val="20"/>
+        </w:rPr>
+        <w:t xml:space="preserve">, K. A brain-computer interface for potential non-verbal facial communication based on EEG signals related to specific emotions. </w:t>
+      </w:r>
+      <w:r>
+        <w:rPr>
+          <w:rFonts w:ascii="Times New Roman" w:hAnsi="Times New Roman" w:cs="Times New Roman"/>
+          <w:i/>
+          <w:iCs/>
+          <w:sz w:val="20"/>
+        </w:rPr>
+        <w:t xml:space="preserve">Front. </w:t>
+      </w:r>
+      <w:proofErr w:type="spellStart"/>
+      <w:r>
+        <w:rPr>
+          <w:rFonts w:ascii="Times New Roman" w:hAnsi="Times New Roman" w:cs="Times New Roman"/>
+          <w:i/>
+          <w:iCs/>
+          <w:sz w:val="20"/>
+        </w:rPr>
+        <w:t>Neurosci</w:t>
+      </w:r>
+      <w:proofErr w:type="spellEnd"/>
+      <w:r>
+        <w:rPr>
+          <w:rFonts w:ascii="Times New Roman" w:hAnsi="Times New Roman" w:cs="Times New Roman"/>
+          <w:i/>
+          <w:iCs/>
+          <w:sz w:val="20"/>
+        </w:rPr>
+        <w:t>.</w:t>
       </w:r>
       <w:r>
         <w:rPr>
@@ -4892,16 +6802,67 @@
           <w:sz w:val="20"/>
         </w:rPr>
         <w:tab/>
-        <w:t xml:space="preserve">Brumberg, J. S., Pitt, K. M. &amp; Burnison, J. D. A Noninvasive Brain-Computer Interface for Real-Time Speech Synthesis: The Importance of Multimodal Feedback. </w:t>
-      </w:r>
-      <w:r>
-        <w:rPr>
-          <w:rFonts w:ascii="Times New Roman" w:hAnsi="Times New Roman" w:cs="Times New Roman"/>
-          <w:i/>
-          <w:iCs/>
-          <w:sz w:val="20"/>
-        </w:rPr>
-        <w:t>IEEE Trans. Neural Syst. Rehabil. Eng. Publ. IEEE Eng. Med. Biol. Soc.</w:t>
+      </w:r>
+      <w:proofErr w:type="spellStart"/>
+      <w:r>
+        <w:rPr>
+          <w:rFonts w:ascii="Times New Roman" w:hAnsi="Times New Roman" w:cs="Times New Roman"/>
+          <w:sz w:val="20"/>
+        </w:rPr>
+        <w:t>Brumberg</w:t>
+      </w:r>
+      <w:proofErr w:type="spellEnd"/>
+      <w:r>
+        <w:rPr>
+          <w:rFonts w:ascii="Times New Roman" w:hAnsi="Times New Roman" w:cs="Times New Roman"/>
+          <w:sz w:val="20"/>
+        </w:rPr>
+        <w:t xml:space="preserve">, J. S., Pitt, K. M. &amp; </w:t>
+      </w:r>
+      <w:proofErr w:type="spellStart"/>
+      <w:r>
+        <w:rPr>
+          <w:rFonts w:ascii="Times New Roman" w:hAnsi="Times New Roman" w:cs="Times New Roman"/>
+          <w:sz w:val="20"/>
+        </w:rPr>
+        <w:t>Burnison</w:t>
+      </w:r>
+      <w:proofErr w:type="spellEnd"/>
+      <w:r>
+        <w:rPr>
+          <w:rFonts w:ascii="Times New Roman" w:hAnsi="Times New Roman" w:cs="Times New Roman"/>
+          <w:sz w:val="20"/>
+        </w:rPr>
+        <w:t xml:space="preserve">, J. D. A Noninvasive Brain-Computer Interface for Real-Time Speech Synthesis: The Importance of Multimodal Feedback. </w:t>
+      </w:r>
+      <w:r>
+        <w:rPr>
+          <w:rFonts w:ascii="Times New Roman" w:hAnsi="Times New Roman" w:cs="Times New Roman"/>
+          <w:i/>
+          <w:iCs/>
+          <w:sz w:val="20"/>
+        </w:rPr>
+        <w:t xml:space="preserve">IEEE Trans. Neural Syst. </w:t>
+      </w:r>
+      <w:proofErr w:type="spellStart"/>
+      <w:r>
+        <w:rPr>
+          <w:rFonts w:ascii="Times New Roman" w:hAnsi="Times New Roman" w:cs="Times New Roman"/>
+          <w:i/>
+          <w:iCs/>
+          <w:sz w:val="20"/>
+        </w:rPr>
+        <w:t>Rehabil</w:t>
+      </w:r>
+      <w:proofErr w:type="spellEnd"/>
+      <w:r>
+        <w:rPr>
+          <w:rFonts w:ascii="Times New Roman" w:hAnsi="Times New Roman" w:cs="Times New Roman"/>
+          <w:i/>
+          <w:iCs/>
+          <w:sz w:val="20"/>
+        </w:rPr>
+        <w:t>. Eng. Publ. IEEE Eng. Med. Biol. Soc.</w:t>
       </w:r>
       <w:r>
         <w:rPr>
@@ -4948,16 +6909,78 @@
           <w:sz w:val="20"/>
         </w:rPr>
         <w:tab/>
-        <w:t xml:space="preserve">Ganin, I. P., Kosichenko, E. A. &amp; Kaplan, A. Y. Properties of EEG Responses to Emotionally Significant Stimuli Using a P300 Wave-Based Brain–Computer Interface. </w:t>
-      </w:r>
-      <w:r>
-        <w:rPr>
-          <w:rFonts w:ascii="Times New Roman" w:hAnsi="Times New Roman" w:cs="Times New Roman"/>
-          <w:i/>
-          <w:iCs/>
-          <w:sz w:val="20"/>
-        </w:rPr>
-        <w:t>Neurosci. Behav. Physiol.</w:t>
+      </w:r>
+      <w:proofErr w:type="spellStart"/>
+      <w:r>
+        <w:rPr>
+          <w:rFonts w:ascii="Times New Roman" w:hAnsi="Times New Roman" w:cs="Times New Roman"/>
+          <w:sz w:val="20"/>
+        </w:rPr>
+        <w:t>Ganin</w:t>
+      </w:r>
+      <w:proofErr w:type="spellEnd"/>
+      <w:r>
+        <w:rPr>
+          <w:rFonts w:ascii="Times New Roman" w:hAnsi="Times New Roman" w:cs="Times New Roman"/>
+          <w:sz w:val="20"/>
+        </w:rPr>
+        <w:t xml:space="preserve">, I. P., </w:t>
+      </w:r>
+      <w:proofErr w:type="spellStart"/>
+      <w:r>
+        <w:rPr>
+          <w:rFonts w:ascii="Times New Roman" w:hAnsi="Times New Roman" w:cs="Times New Roman"/>
+          <w:sz w:val="20"/>
+        </w:rPr>
+        <w:t>Kosichenko</w:t>
+      </w:r>
+      <w:proofErr w:type="spellEnd"/>
+      <w:r>
+        <w:rPr>
+          <w:rFonts w:ascii="Times New Roman" w:hAnsi="Times New Roman" w:cs="Times New Roman"/>
+          <w:sz w:val="20"/>
+        </w:rPr>
+        <w:t xml:space="preserve">, E. A. &amp; Kaplan, A. Y. Properties of EEG Responses to Emotionally Significant Stimuli Using a P300 Wave-Based Brain–Computer Interface. </w:t>
+      </w:r>
+      <w:proofErr w:type="spellStart"/>
+      <w:r>
+        <w:rPr>
+          <w:rFonts w:ascii="Times New Roman" w:hAnsi="Times New Roman" w:cs="Times New Roman"/>
+          <w:i/>
+          <w:iCs/>
+          <w:sz w:val="20"/>
+        </w:rPr>
+        <w:t>Neurosci</w:t>
+      </w:r>
+      <w:proofErr w:type="spellEnd"/>
+      <w:r>
+        <w:rPr>
+          <w:rFonts w:ascii="Times New Roman" w:hAnsi="Times New Roman" w:cs="Times New Roman"/>
+          <w:i/>
+          <w:iCs/>
+          <w:sz w:val="20"/>
+        </w:rPr>
+        <w:t xml:space="preserve">. </w:t>
+      </w:r>
+      <w:proofErr w:type="spellStart"/>
+      <w:r>
+        <w:rPr>
+          <w:rFonts w:ascii="Times New Roman" w:hAnsi="Times New Roman" w:cs="Times New Roman"/>
+          <w:i/>
+          <w:iCs/>
+          <w:sz w:val="20"/>
+        </w:rPr>
+        <w:t>Behav</w:t>
+      </w:r>
+      <w:proofErr w:type="spellEnd"/>
+      <w:r>
+        <w:rPr>
+          <w:rFonts w:ascii="Times New Roman" w:hAnsi="Times New Roman" w:cs="Times New Roman"/>
+          <w:i/>
+          <w:iCs/>
+          <w:sz w:val="20"/>
+        </w:rPr>
+        <w:t>. Physiol.</w:t>
       </w:r>
       <w:r>
         <w:rPr>
@@ -5004,7 +7027,38 @@
           <w:sz w:val="20"/>
         </w:rPr>
         <w:tab/>
-        <w:t xml:space="preserve">Cicchetti, D. V., Carter, A. S. &amp; Gray, S. A. O. Vineland Adaptive Behavior Scales. in </w:t>
+      </w:r>
+      <w:proofErr w:type="spellStart"/>
+      <w:r>
+        <w:rPr>
+          <w:rFonts w:ascii="Times New Roman" w:hAnsi="Times New Roman" w:cs="Times New Roman"/>
+          <w:sz w:val="20"/>
+        </w:rPr>
+        <w:t>Cicchetti</w:t>
+      </w:r>
+      <w:proofErr w:type="spellEnd"/>
+      <w:r>
+        <w:rPr>
+          <w:rFonts w:ascii="Times New Roman" w:hAnsi="Times New Roman" w:cs="Times New Roman"/>
+          <w:sz w:val="20"/>
+        </w:rPr>
+        <w:t xml:space="preserve">, D. V., Carter, A. S. &amp; Gray, S. A. O. Vineland Adaptive Behavior Scales. </w:t>
+      </w:r>
+      <w:proofErr w:type="gramStart"/>
+      <w:r>
+        <w:rPr>
+          <w:rFonts w:ascii="Times New Roman" w:hAnsi="Times New Roman" w:cs="Times New Roman"/>
+          <w:sz w:val="20"/>
+        </w:rPr>
+        <w:t>in</w:t>
+      </w:r>
+      <w:proofErr w:type="gramEnd"/>
+      <w:r>
+        <w:rPr>
+          <w:rFonts w:ascii="Times New Roman" w:hAnsi="Times New Roman" w:cs="Times New Roman"/>
+          <w:sz w:val="20"/>
+        </w:rPr>
+        <w:t xml:space="preserve"> </w:t>
       </w:r>
       <w:r>
         <w:rPr>
@@ -5020,7 +7074,39 @@
           <w:rFonts w:ascii="Times New Roman" w:hAnsi="Times New Roman" w:cs="Times New Roman"/>
           <w:sz w:val="20"/>
         </w:rPr>
-        <w:t xml:space="preserve"> (ed. Volkmar, F. R.) 3281–3284 (Springer, 2013). doi:10.1007/978-1-4419-1698-3_255.</w:t>
+        <w:t xml:space="preserve"> (ed. </w:t>
+      </w:r>
+      <w:proofErr w:type="spellStart"/>
+      <w:r>
+        <w:rPr>
+          <w:rFonts w:ascii="Times New Roman" w:hAnsi="Times New Roman" w:cs="Times New Roman"/>
+          <w:sz w:val="20"/>
+        </w:rPr>
+        <w:t>Volkmar</w:t>
+      </w:r>
+      <w:proofErr w:type="spellEnd"/>
+      <w:r>
+        <w:rPr>
+          <w:rFonts w:ascii="Times New Roman" w:hAnsi="Times New Roman" w:cs="Times New Roman"/>
+          <w:sz w:val="20"/>
+        </w:rPr>
+        <w:t xml:space="preserve">, F. R.) 3281–3284 (Springer, 2013). </w:t>
+      </w:r>
+      <w:proofErr w:type="gramStart"/>
+      <w:r>
+        <w:rPr>
+          <w:rFonts w:ascii="Times New Roman" w:hAnsi="Times New Roman" w:cs="Times New Roman"/>
+          <w:sz w:val="20"/>
+        </w:rPr>
+        <w:t>doi:</w:t>
+      </w:r>
+      <w:proofErr w:type="gramEnd"/>
+      <w:r>
+        <w:rPr>
+          <w:rFonts w:ascii="Times New Roman" w:hAnsi="Times New Roman" w:cs="Times New Roman"/>
+          <w:sz w:val="20"/>
+        </w:rPr>
+        <w:t>10.1007/978-1-4419-1698-3_255.</w:t>
       </w:r>
     </w:p>
     <w:p>
@@ -5036,6 +7122,7 @@
           <w:rFonts w:ascii="Times New Roman" w:hAnsi="Times New Roman" w:cs="Times New Roman"/>
           <w:sz w:val="20"/>
         </w:rPr>
+        <w:lastRenderedPageBreak/>
         <w:t>43.</w:t>
       </w:r>
       <w:r>
@@ -5044,7 +7131,23 @@
           <w:sz w:val="20"/>
         </w:rPr>
         <w:tab/>
-        <w:t xml:space="preserve">Sparrow, S. S. Vineland Adaptive Behavior Scales. in </w:t>
+        <w:t xml:space="preserve">Sparrow, S. S. Vineland Adaptive Behavior Scales. </w:t>
+      </w:r>
+      <w:proofErr w:type="gramStart"/>
+      <w:r>
+        <w:rPr>
+          <w:rFonts w:ascii="Times New Roman" w:hAnsi="Times New Roman" w:cs="Times New Roman"/>
+          <w:sz w:val="20"/>
+        </w:rPr>
+        <w:t>in</w:t>
+      </w:r>
+      <w:proofErr w:type="gramEnd"/>
+      <w:r>
+        <w:rPr>
+          <w:rFonts w:ascii="Times New Roman" w:hAnsi="Times New Roman" w:cs="Times New Roman"/>
+          <w:sz w:val="20"/>
+        </w:rPr>
+        <w:t xml:space="preserve"> </w:t>
       </w:r>
       <w:r>
         <w:rPr>
@@ -5060,7 +7163,213 @@
           <w:rFonts w:ascii="Times New Roman" w:hAnsi="Times New Roman" w:cs="Times New Roman"/>
           <w:sz w:val="20"/>
         </w:rPr>
-        <w:t xml:space="preserve"> (eds. Kreutzer, J. S., DeLuca, J. &amp; Caplan, B.) 2618–2621 (Springer, 2011). doi:10.1007/978-0-387-79948-3_1602.</w:t>
+        <w:t xml:space="preserve"> (eds. Kreutzer, J. S., DeLuca, J. &amp; Caplan, B.) 2618–2621 (Springer, 2011). </w:t>
+      </w:r>
+      <w:proofErr w:type="gramStart"/>
+      <w:r>
+        <w:rPr>
+          <w:rFonts w:ascii="Times New Roman" w:hAnsi="Times New Roman" w:cs="Times New Roman"/>
+          <w:sz w:val="20"/>
+        </w:rPr>
+        <w:t>doi:</w:t>
+      </w:r>
+      <w:proofErr w:type="gramEnd"/>
+      <w:r>
+        <w:rPr>
+          <w:rFonts w:ascii="Times New Roman" w:hAnsi="Times New Roman" w:cs="Times New Roman"/>
+          <w:sz w:val="20"/>
+        </w:rPr>
+        <w:t>10.1007/978-0-387-79948-3_1602.</w:t>
+      </w:r>
+    </w:p>
+    <w:p>
+      <w:pPr>
+        <w:pStyle w:val="Bibliography"/>
+        <w:rPr>
+          <w:rFonts w:ascii="Times New Roman" w:hAnsi="Times New Roman" w:cs="Times New Roman"/>
+          <w:sz w:val="20"/>
+        </w:rPr>
+      </w:pPr>
+      <w:r>
+        <w:rPr>
+          <w:rFonts w:ascii="Times New Roman" w:hAnsi="Times New Roman" w:cs="Times New Roman"/>
+          <w:sz w:val="20"/>
+        </w:rPr>
+        <w:t>44.</w:t>
+      </w:r>
+      <w:r>
+        <w:rPr>
+          <w:rFonts w:ascii="Times New Roman" w:hAnsi="Times New Roman" w:cs="Times New Roman"/>
+          <w:sz w:val="20"/>
+        </w:rPr>
+        <w:tab/>
+        <w:t xml:space="preserve">Kostas, D., </w:t>
+      </w:r>
+      <w:proofErr w:type="spellStart"/>
+      <w:r>
+        <w:rPr>
+          <w:rFonts w:ascii="Times New Roman" w:hAnsi="Times New Roman" w:cs="Times New Roman"/>
+          <w:sz w:val="20"/>
+        </w:rPr>
+        <w:t>Aroca</w:t>
+      </w:r>
+      <w:proofErr w:type="spellEnd"/>
+      <w:r>
+        <w:rPr>
+          <w:rFonts w:ascii="Times New Roman" w:hAnsi="Times New Roman" w:cs="Times New Roman"/>
+          <w:sz w:val="20"/>
+        </w:rPr>
+        <w:t xml:space="preserve">-Ouellette, S. &amp; </w:t>
+      </w:r>
+      <w:proofErr w:type="spellStart"/>
+      <w:r>
+        <w:rPr>
+          <w:rFonts w:ascii="Times New Roman" w:hAnsi="Times New Roman" w:cs="Times New Roman"/>
+          <w:sz w:val="20"/>
+        </w:rPr>
+        <w:t>Rudzicz</w:t>
+      </w:r>
+      <w:proofErr w:type="spellEnd"/>
+      <w:r>
+        <w:rPr>
+          <w:rFonts w:ascii="Times New Roman" w:hAnsi="Times New Roman" w:cs="Times New Roman"/>
+          <w:sz w:val="20"/>
+        </w:rPr>
+        <w:t xml:space="preserve">, F. BENDR: Using Transformers and a Contrastive Self-Supervised Learning Task to Learn From Massive Amounts of EEG Data. </w:t>
+      </w:r>
+      <w:r>
+        <w:rPr>
+          <w:rFonts w:ascii="Times New Roman" w:hAnsi="Times New Roman" w:cs="Times New Roman"/>
+          <w:i/>
+          <w:iCs/>
+          <w:sz w:val="20"/>
+        </w:rPr>
+        <w:t xml:space="preserve">Front. Hum. </w:t>
+      </w:r>
+      <w:proofErr w:type="spellStart"/>
+      <w:r>
+        <w:rPr>
+          <w:rFonts w:ascii="Times New Roman" w:hAnsi="Times New Roman" w:cs="Times New Roman"/>
+          <w:i/>
+          <w:iCs/>
+          <w:sz w:val="20"/>
+        </w:rPr>
+        <w:t>Neurosci</w:t>
+      </w:r>
+      <w:proofErr w:type="spellEnd"/>
+      <w:r>
+        <w:rPr>
+          <w:rFonts w:ascii="Times New Roman" w:hAnsi="Times New Roman" w:cs="Times New Roman"/>
+          <w:i/>
+          <w:iCs/>
+          <w:sz w:val="20"/>
+        </w:rPr>
+        <w:t>.</w:t>
+      </w:r>
+      <w:r>
+        <w:rPr>
+          <w:rFonts w:ascii="Times New Roman" w:hAnsi="Times New Roman" w:cs="Times New Roman"/>
+          <w:sz w:val="20"/>
+        </w:rPr>
+        <w:t xml:space="preserve"> </w:t>
+      </w:r>
+      <w:r>
+        <w:rPr>
+          <w:rFonts w:ascii="Times New Roman" w:hAnsi="Times New Roman" w:cs="Times New Roman"/>
+          <w:b/>
+          <w:bCs/>
+          <w:sz w:val="20"/>
+        </w:rPr>
+        <w:t>15</w:t>
+      </w:r>
+      <w:r>
+        <w:rPr>
+          <w:rFonts w:ascii="Times New Roman" w:hAnsi="Times New Roman" w:cs="Times New Roman"/>
+          <w:sz w:val="20"/>
+        </w:rPr>
+        <w:t>, (2021).</w:t>
+      </w:r>
+    </w:p>
+    <w:p>
+      <w:pPr>
+        <w:pStyle w:val="Bibliography"/>
+        <w:rPr>
+          <w:rFonts w:ascii="Times New Roman" w:hAnsi="Times New Roman" w:cs="Times New Roman"/>
+          <w:sz w:val="20"/>
+        </w:rPr>
+      </w:pPr>
+      <w:r>
+        <w:rPr>
+          <w:rFonts w:ascii="Times New Roman" w:hAnsi="Times New Roman" w:cs="Times New Roman"/>
+          <w:sz w:val="20"/>
+        </w:rPr>
+        <w:t>45.</w:t>
+      </w:r>
+      <w:r>
+        <w:rPr>
+          <w:rFonts w:ascii="Times New Roman" w:hAnsi="Times New Roman" w:cs="Times New Roman"/>
+          <w:sz w:val="20"/>
+        </w:rPr>
+        <w:tab/>
+      </w:r>
+      <w:proofErr w:type="spellStart"/>
+      <w:r>
+        <w:rPr>
+          <w:rFonts w:ascii="Times New Roman" w:hAnsi="Times New Roman" w:cs="Times New Roman"/>
+          <w:sz w:val="20"/>
+        </w:rPr>
+        <w:t>Baevski</w:t>
+      </w:r>
+      <w:proofErr w:type="spellEnd"/>
+      <w:r>
+        <w:rPr>
+          <w:rFonts w:ascii="Times New Roman" w:hAnsi="Times New Roman" w:cs="Times New Roman"/>
+          <w:sz w:val="20"/>
+        </w:rPr>
+        <w:t xml:space="preserve">, A., Zhou, H., Mohamed, A. &amp; </w:t>
+      </w:r>
+      <w:proofErr w:type="spellStart"/>
+      <w:r>
+        <w:rPr>
+          <w:rFonts w:ascii="Times New Roman" w:hAnsi="Times New Roman" w:cs="Times New Roman"/>
+          <w:sz w:val="20"/>
+        </w:rPr>
+        <w:t>Auli</w:t>
+      </w:r>
+      <w:proofErr w:type="spellEnd"/>
+      <w:r>
+        <w:rPr>
+          <w:rFonts w:ascii="Times New Roman" w:hAnsi="Times New Roman" w:cs="Times New Roman"/>
+          <w:sz w:val="20"/>
+        </w:rPr>
+        <w:t xml:space="preserve">, M. wav2vec 2.0: A Framework for Self-Supervised Learning of Speech Representations. </w:t>
+      </w:r>
+      <w:r>
+        <w:rPr>
+          <w:rFonts w:ascii="Times New Roman" w:hAnsi="Times New Roman" w:cs="Times New Roman"/>
+          <w:i/>
+          <w:iCs/>
+          <w:sz w:val="20"/>
+        </w:rPr>
+        <w:t xml:space="preserve">ArXiv200611477 Cs </w:t>
+      </w:r>
+      <w:proofErr w:type="spellStart"/>
+      <w:r>
+        <w:rPr>
+          <w:rFonts w:ascii="Times New Roman" w:hAnsi="Times New Roman" w:cs="Times New Roman"/>
+          <w:i/>
+          <w:iCs/>
+          <w:sz w:val="20"/>
+        </w:rPr>
+        <w:t>Eess</w:t>
+      </w:r>
+      <w:proofErr w:type="spellEnd"/>
+      <w:r>
+        <w:rPr>
+          <w:rFonts w:ascii="Times New Roman" w:hAnsi="Times New Roman" w:cs="Times New Roman"/>
+          <w:sz w:val="20"/>
+        </w:rPr>
+        <w:t xml:space="preserve"> (2020).</w:t>
       </w:r>
     </w:p>
     <w:p>
@@ -5130,7 +7439,7 @@
         <v:path o:extrusionok="f" gradientshapeok="t" o:connecttype="rect"/>
         <o:lock v:ext="edit" aspectratio="t"/>
       </v:shapetype>
-      <v:shape id="_x0000_i1258" type="#_x0000_t75" style="width:11.25pt;height:11.25pt" o:bullet="t">
+      <v:shape id="_x0000_i1276" type="#_x0000_t75" style="width:11.55pt;height:11.55pt" o:bullet="t">
         <v:imagedata r:id="rId1" o:title="mso5A0E"/>
       </v:shape>
     </w:pict>
@@ -5250,6 +7559,119 @@
     </w:lvl>
   </w:abstractNum>
   <w:abstractNum w:abstractNumId="1" w15:restartNumberingAfterBreak="0">
+    <w:nsid w:val="22943D91"/>
+    <w:multiLevelType w:val="hybridMultilevel"/>
+    <w:tmpl w:val="FC305DBC"/>
+    <w:lvl w:ilvl="0" w:tplc="28FA82D8">
+      <w:start w:val="5"/>
+      <w:numFmt w:val="bullet"/>
+      <w:lvlText w:val="-"/>
+      <w:lvlJc w:val="left"/>
+      <w:pPr>
+        <w:ind w:left="720" w:hanging="360"/>
+      </w:pPr>
+      <w:rPr>
+        <w:rFonts w:ascii="Times New Roman" w:eastAsiaTheme="minorHAnsi" w:hAnsi="Times New Roman" w:cs="Times New Roman" w:hint="default"/>
+      </w:rPr>
+    </w:lvl>
+    <w:lvl w:ilvl="1" w:tplc="04090003" w:tentative="1">
+      <w:start w:val="1"/>
+      <w:numFmt w:val="bullet"/>
+      <w:lvlText w:val="o"/>
+      <w:lvlJc w:val="left"/>
+      <w:pPr>
+        <w:ind w:left="1440" w:hanging="360"/>
+      </w:pPr>
+      <w:rPr>
+        <w:rFonts w:ascii="Courier New" w:hAnsi="Courier New" w:cs="Courier New" w:hint="default"/>
+      </w:rPr>
+    </w:lvl>
+    <w:lvl w:ilvl="2" w:tplc="04090005" w:tentative="1">
+      <w:start w:val="1"/>
+      <w:numFmt w:val="bullet"/>
+      <w:lvlText w:val=""/>
+      <w:lvlJc w:val="left"/>
+      <w:pPr>
+        <w:ind w:left="2160" w:hanging="360"/>
+      </w:pPr>
+      <w:rPr>
+        <w:rFonts w:ascii="Wingdings" w:hAnsi="Wingdings" w:hint="default"/>
+      </w:rPr>
+    </w:lvl>
+    <w:lvl w:ilvl="3" w:tplc="04090001" w:tentative="1">
+      <w:start w:val="1"/>
+      <w:numFmt w:val="bullet"/>
+      <w:lvlText w:val=""/>
+      <w:lvlJc w:val="left"/>
+      <w:pPr>
+        <w:ind w:left="2880" w:hanging="360"/>
+      </w:pPr>
+      <w:rPr>
+        <w:rFonts w:ascii="Symbol" w:hAnsi="Symbol" w:hint="default"/>
+      </w:rPr>
+    </w:lvl>
+    <w:lvl w:ilvl="4" w:tplc="04090003" w:tentative="1">
+      <w:start w:val="1"/>
+      <w:numFmt w:val="bullet"/>
+      <w:lvlText w:val="o"/>
+      <w:lvlJc w:val="left"/>
+      <w:pPr>
+        <w:ind w:left="3600" w:hanging="360"/>
+      </w:pPr>
+      <w:rPr>
+        <w:rFonts w:ascii="Courier New" w:hAnsi="Courier New" w:cs="Courier New" w:hint="default"/>
+      </w:rPr>
+    </w:lvl>
+    <w:lvl w:ilvl="5" w:tplc="04090005" w:tentative="1">
+      <w:start w:val="1"/>
+      <w:numFmt w:val="bullet"/>
+      <w:lvlText w:val=""/>
+      <w:lvlJc w:val="left"/>
+      <w:pPr>
+        <w:ind w:left="4320" w:hanging="360"/>
+      </w:pPr>
+      <w:rPr>
+        <w:rFonts w:ascii="Wingdings" w:hAnsi="Wingdings" w:hint="default"/>
+      </w:rPr>
+    </w:lvl>
+    <w:lvl w:ilvl="6" w:tplc="04090001" w:tentative="1">
+      <w:start w:val="1"/>
+      <w:numFmt w:val="bullet"/>
+      <w:lvlText w:val=""/>
+      <w:lvlJc w:val="left"/>
+      <w:pPr>
+        <w:ind w:left="5040" w:hanging="360"/>
+      </w:pPr>
+      <w:rPr>
+        <w:rFonts w:ascii="Symbol" w:hAnsi="Symbol" w:hint="default"/>
+      </w:rPr>
+    </w:lvl>
+    <w:lvl w:ilvl="7" w:tplc="04090003" w:tentative="1">
+      <w:start w:val="1"/>
+      <w:numFmt w:val="bullet"/>
+      <w:lvlText w:val="o"/>
+      <w:lvlJc w:val="left"/>
+      <w:pPr>
+        <w:ind w:left="5760" w:hanging="360"/>
+      </w:pPr>
+      <w:rPr>
+        <w:rFonts w:ascii="Courier New" w:hAnsi="Courier New" w:cs="Courier New" w:hint="default"/>
+      </w:rPr>
+    </w:lvl>
+    <w:lvl w:ilvl="8" w:tplc="04090005" w:tentative="1">
+      <w:start w:val="1"/>
+      <w:numFmt w:val="bullet"/>
+      <w:lvlText w:val=""/>
+      <w:lvlJc w:val="left"/>
+      <w:pPr>
+        <w:ind w:left="6480" w:hanging="360"/>
+      </w:pPr>
+      <w:rPr>
+        <w:rFonts w:ascii="Wingdings" w:hAnsi="Wingdings" w:hint="default"/>
+      </w:rPr>
+    </w:lvl>
+  </w:abstractNum>
+  <w:abstractNum w:abstractNumId="2" w15:restartNumberingAfterBreak="0">
     <w:nsid w:val="39193100"/>
     <w:multiLevelType w:val="hybridMultilevel"/>
     <w:tmpl w:val="03C4BB5A"/>
@@ -5363,7 +7785,7 @@
       </w:rPr>
     </w:lvl>
   </w:abstractNum>
-  <w:abstractNum w:abstractNumId="2" w15:restartNumberingAfterBreak="0">
+  <w:abstractNum w:abstractNumId="3" w15:restartNumberingAfterBreak="0">
     <w:nsid w:val="7F484BEA"/>
     <w:multiLevelType w:val="hybridMultilevel"/>
     <w:tmpl w:val="4CE2EADA"/>
@@ -5478,13 +7900,16 @@
     </w:lvl>
   </w:abstractNum>
   <w:num w:numId="1">
-    <w:abstractNumId w:val="1"/>
+    <w:abstractNumId w:val="2"/>
   </w:num>
   <w:num w:numId="2">
     <w:abstractNumId w:val="0"/>
   </w:num>
   <w:num w:numId="3">
-    <w:abstractNumId w:val="2"/>
+    <w:abstractNumId w:val="3"/>
+  </w:num>
+  <w:num w:numId="4">
+    <w:abstractNumId w:val="1"/>
   </w:num>
 </w:numbering>
 </file>
@@ -6205,7 +8630,7 @@
 </file>
 
 <file path=customXml/itemProps1.xml><?xml version="1.0" encoding="utf-8"?>
-<ds:datastoreItem xmlns:ds="http://schemas.openxmlformats.org/officeDocument/2006/customXml" ds:itemID="{300998EF-AA12-4717-820B-9AF49921B8E4}">
+<ds:datastoreItem xmlns:ds="http://schemas.openxmlformats.org/officeDocument/2006/customXml" ds:itemID="{12F4C919-5ECE-4823-8425-C3615F6AB8C4}">
   <ds:schemaRefs>
     <ds:schemaRef ds:uri="http://schemas.openxmlformats.org/officeDocument/2006/bibliography"/>
   </ds:schemaRefs>

</xml_diff>